<commit_message>
Seguimiento diario de Kalig + raza nueva(demonios oscuros)
</commit_message>
<xml_diff>
--- a/History/Diario de Kalig.docx
+++ b/History/Diario de Kalig.docx
@@ -317,21 +317,35 @@
           <w:rFonts w:ascii="Harrington" w:hAnsi="Harrington"/>
           <w:sz w:val="28"/>
         </w:rPr>
-        <w:t>Empezamos a dejar atrás la ciudad y nos adentramos en el bosque que nos separaba de la montaña. Nunca antes habíamos entrado a ningún bosque pero estábamos preparados. A medida que íbamos avanzando se iba haciendo cada vez más oscuro y sentíamos que alguien nos estaba observando. Supongo que eran elfos que nos estaban vigilando por haber entrado en sus bosques pero no estaba del todo seguro. Cuando estábamos  a punto de atravesar el bosque una raza que no logre reconocer nos atacaron. Fue en ese momento que vi pasar la vida por delante pero, gracias a que Cinfur reacciono rapido, me salvó la vida. Solo unos instantes después  saque mi espada y nos pusimos a pelear contra los individuos desconocidos. Gracias a la agilidad de Cinfur y a mi fuerza logramos salir de esta situación y nos fuimos corriendo en dirección a Mened-pul. Finalmente llegamos a la montaña y nos quedamos quietos frente a la puerta admirándola. Era una puerta pequeña de la misma altura que un hombre (supuse que era una puerta trasera por su tamaño). A los lados de la puerta hay dos pequeñas ventanas casi invisibles a la vista en las que había dos vigías en cada ventana. Finalmente dos enanos salieron de la puerta y nos preguntaron de donde veníamos ya que no sabían nada de nuestra visita. Les respondimos que eramos enanos provenientes de Ered-pul, el reino del sur y que veníamos de parte del rey Frenfur el hijo de Freo.  Antes de dejarnos entrar nos preguntaron porque íbamos malheridos y les contestamos que unos cuantos individuos de una raza que no conocíamos nos habían atacado cuando estábamos cruzando el bosque. Entonces los guardias nos llevaron ante el rey , el hijo de Besbed ( el cual murio el año 475), Beled y le contamos todo lo que había pasado durante el último siglo. El rey nos contó como estaba la situación en Mened-pul. Nos dijo que todo estaba perfectamente, fue en ese momento en el que tanto yo como Cinfur nos dimos cuenta que en este reino estaba mucho mas desarrollado que Ered-pul. Nos fijamos en las armas, las nuestras parecían viejas y oxidadas en comparación. Fue por esa razón que le pregunte al rey  con que materiales forjaron sus armas y armaduras. El rey nos dijo que los materiales lo sacaron de la montaña en especial uno que abundaba mucho y lo llamaron “</w:t>
-      </w:r>
-      <w:r>
-        <w:rPr>
-          <w:rFonts w:ascii="Harrington" w:hAnsi="Harrington"/>
-          <w:sz w:val="28"/>
-        </w:rPr>
-        <w:t>Crysil</w:t>
-      </w:r>
-      <w:r>
-        <w:rPr>
-          <w:rFonts w:ascii="Harrington" w:hAnsi="Harrington"/>
-          <w:sz w:val="28"/>
-        </w:rPr>
-        <w:t xml:space="preserve">” el metal más ligero y duro de Aendir durante la primera edad y la edad del sol. Al rey le contamos que en el bosque cerca del reino fuimos atacados por una raza que desconocíamos. El rey rapidamente nos contestó que esa raza apareció hace poco cerca de ese bosque y nos contó  el rumor sobre esa raza. Se rumorea que un mago exiliado de su reino, el lago de las ilusiones (Explicación de cómo los enanos se enteraron de donde vivían los magos mas adelante) que al parecer se dedicó a crear su propia raza mezclando sangre de diferentes razas. Aquí los llamamos demonios oscuros. Según nuestros exploradores viven  en el este una zona que antes estaba totalmente deshabitada a que solamente era un desierto  no había recursos para sobrevivir. El como viven y de que se alimentan nadie lo sabe y es demasiado peligroso acercarse ya que no es una raza amistosa. Por lo visto es una raza que lo que busca es romper la paz que por tantos siglos duró.  Esos rumores nos aterrorizaron y le pedimos amablemente al rey que al día siguiente nos llevara hasta la ciudad de los hombres acompañados de un pequeño grupo ya que podríamos ser atacados una vez más. El rey accedió ya que entendió que teníamos que informar al rey de inmediato sobre esta situación. Y así fue que nos despedimos del rey y nos fuimos a la cama. </w:t>
+        <w:t xml:space="preserve">Empezamos a dejar atrás la ciudad y nos adentramos en el bosque que nos separaba de la montaña. Nunca antes habíamos entrado a ningún bosque pero estábamos preparados. A medida que íbamos avanzando se iba haciendo cada vez más oscuro y sentíamos que alguien nos estaba observando. Supongo que eran elfos que nos estaban vigilando por haber entrado en sus bosques pero no estaba del todo seguro. Cuando estábamos  a punto de atravesar el bosque una raza que no logre reconocer nos atacaron. Fue en ese momento que vi pasar la vida por delante pero, gracias a que Cinfur reacciono rapido, me salvó la vida. Solo unos instantes después  saque mi espada y nos pusimos a pelear contra los individuos desconocidos. Gracias a la agilidad de Cinfur y a mi fuerza logramos salir de esta situación y nos fuimos corriendo en dirección a Mened-pul. Finalmente llegamos a la montaña y nos quedamos quietos frente a la puerta admirándola. Era una puerta pequeña de la misma altura que un hombre (supuse que era una puerta trasera por su tamaño). A los lados de la puerta hay dos pequeñas ventanas casi invisibles a la vista en las que había dos vigías en cada ventana. Finalmente dos enanos salieron de la puerta y nos preguntaron de donde veníamos ya que no sabían nada de nuestra visita. Les respondimos que eramos enanos provenientes de Ered-pul, el reino del sur y que veníamos de parte del rey Frenfur el hijo de Freo.  Antes de dejarnos entrar nos preguntaron porque íbamos malheridos y les contestamos que unos cuantos individuos de una raza que no conocíamos nos habían atacado cuando estábamos cruzando el bosque. Entonces los guardias nos llevaron ante el rey , el hijo de Besbed ( el cual murio el año 475), Beled y le contamos todo lo que había pasado durante el último siglo. El rey nos contó como estaba la situación en Mened-pul. Nos dijo que todo estaba perfectamente, fue en ese momento en el que tanto yo como Cinfur nos dimos cuenta que en este reino estaba mucho mas desarrollado que Ered-pul. Nos fijamos en las armas, las nuestras parecían viejas y oxidadas en comparación. Fue por esa razón que le pregunte al rey  con que materiales forjaron sus armas y armaduras. El rey nos dijo que los materiales lo sacaron de la montaña en especial uno que abundaba mucho y lo llamaron “Crysil” el metal más ligero y duro de Aendir durante la primera edad y la edad del sol. Al rey le contamos que en el bosque cerca del reino fuimos atacados por una raza que desconocíamos. El rey </w:t>
+      </w:r>
+      <w:r>
+        <w:rPr>
+          <w:rFonts w:ascii="Harrington" w:hAnsi="Harrington"/>
+          <w:sz w:val="28"/>
+        </w:rPr>
+        <w:t>rápidamente</w:t>
+      </w:r>
+      <w:r>
+        <w:rPr>
+          <w:rFonts w:ascii="Harrington" w:hAnsi="Harrington"/>
+          <w:sz w:val="28"/>
+        </w:rPr>
+        <w:t xml:space="preserve"> nos contestó que esa raza apareció hace poco cerca de ese bosque y nos contó  el rumor sobre esa raza. Se rumorea que un mago, </w:t>
+      </w:r>
+      <w:r>
+        <w:rPr>
+          <w:rFonts w:ascii="Harrington" w:hAnsi="Harrington"/>
+          <w:sz w:val="28"/>
+        </w:rPr>
+        <w:t>de nombre Feandar,</w:t>
+      </w:r>
+      <w:r>
+        <w:rPr>
+          <w:rFonts w:ascii="Harrington" w:hAnsi="Harrington"/>
+          <w:sz w:val="28"/>
+        </w:rPr>
+        <w:t xml:space="preserve"> exiliado de su reino, el lago de las ilusiones (Explicación de cómo los enanos se enteraron de donde vivían los magos mas adelante) que al parecer se dedicó a crear su propia raza mezclando sangre de diferentes razas. Aquí los llamamos demonios oscuros. Según nuestros exploradores viven  en el este una zona que antes estaba totalmente deshabitada a que solamente era un desierto  no había recursos para sobrevivir. El como viven y de que se alimentan nadie lo sabe y es demasiado peligroso acercarse ya que no es una raza amistosa. Por lo visto es una raza que lo que busca es romper la paz que por tantos siglos duró.  Esos rumores nos aterrorizaron y le pedimos amablemente al rey que al día siguiente nos llevara hasta la ciudad de los hombres acompañados de un pequeño grupo ya que podríamos ser atacados una vez más. El rey accedió ya que entendió que teníamos que informar al rey de inmediato sobre esta situación. Y así fue que nos despedimos del rey y nos fuimos a la cama. </w:t>
       </w:r>
     </w:p>
     <w:p>
@@ -406,7 +420,25 @@
           <w:sz w:val="28"/>
           <w:u w:val="none"/>
         </w:rPr>
-        <w:t>Durante estos años los ataques cada vez se hicieron más intensos y más repetitivos. El reino de Mened-pul reforzó sus defensas a causa de esos ataques pero aprovecho la ocasión para capturar y  estudiar esa raza y saber cuales podían ser sus defectos. Sin embargo no tuvo mucho éxito en la investigación pero lograron averiguar que esa raza era una mezcla entre hombres y elfos que fueron corrompidos con magia negra. Fue por esa razón que acudieron a un amigo suyo del reino de los magos. Llevaron consigo uno de los cuerpos de esa raza y llegaron a la frontera de su reino y hicieron la señal que en su día él dijo que hicieran si necesitaban ayuda con cualquier cosa. Vildgur enseguida acudió en su ayuda. Los enanos pidieron al mago que examinara este cuerpo. Vildgur lo examinó y se quedó aterrorizado con lo que vio. El mago dijo que en efecto  era magia negra pero era una magia prohibida para cualquier mago. Cualquiera que la utilizara sería desterrado. Entonces los enanos preguntaron si alguien fue desterrado los últimos 2 años. El mago dijo que no con la cabeza pero dijo que hubo un mago que cuando ellos vinieron hace 45 años le siguió y vio que estaba con otra raza. Ese mago se lo dijo al gobernador el cual me perdonó y fue entonces cuando ese mago furioso se fue y nunca jamás lo volvimos a ver. Quien iba a pensar que haría algo tan horrible. Si puedo hacer algo os ayudare en lo que haga falta. No contéis con los otros magos ya que no ayudaran en nada. Es mejor partir cuanto antes hacia vuestro reino. Decidme donde se encuentra y os llevo rápidamente. Los enanos se lo dijeron y en 3 segundos ya habían llegado a Mened-pul. Al mago lo llevaron ante el rey el cual se quedó sorprendido por ver a su viejo amigo. El le dijo a Beled que ayudaría contra ese mago. Fue en ese momento en el que entro un mensajero de Ered-pul con un mensaje en el que se convocaba la reunión de los enanos. Beled le pidió personalmente a Vildgur que viniese con él a la reunión ya que era importante que él también escuchara cual sería la estrategia para vencer al enemigo. Así que el rey Beled acudió sin pensarlo dos veces. Los hombres escucharon rumores sobre esa reunión así que el rey de Minurden, Irulfen envió un mensaje solicitando acudir a esa reunión ya que a él los ataques le afectaban por igual. En un caso normal a cualquier ser que no fuera enano no se le dejaría participar en estas reuniones pero tanto el rey Beled como el rey Frenfur decidieron que esto era un caso de emergencia. Así que aceptaron a los hombres en esta reunión Fue en ese momento donde empezó la primera alianza entre enanos y hombres. Estos hechos ocurrieron durante la primera edad entre el año 500 y 525.</w:t>
+        <w:t xml:space="preserve">Durante estos años los ataques cada vez se hicieron más intensos y más repetitivos. El reino de Mened-pul reforzó sus defensas a causa de esos ataques pero aprovecho la ocasión para capturar y  estudiar esa raza y saber cuales podían ser sus defectos. Sin embargo no tuvo mucho éxito en la investigación pero lograron averiguar que esa raza era una mezcla entre hombres y elfos que fueron corrompidos con magia negra. Fue por esa razón que acudieron a un amigo suyo del reino de los magos. Llevaron consigo uno de los cuerpos de esa raza y llegaron a la frontera de su reino y hicieron la señal que en su día él dijo que hicieran si necesitaban ayuda con cualquier cosa. Vildgur enseguida acudió en su ayuda. Los enanos pidieron al mago que examinara este cuerpo. Vildgur lo examinó y se quedó aterrorizado con lo que vio. El mago dijo que en efecto  era magia negra pero era una magia prohibida para cualquier mago. Cualquiera que la utilizara sería desterrado. Entonces los enanos preguntaron si alguien fue desterrado los últimos 2 años. El mago dijo que no con la cabeza pero dijo que hubo un mago que cuando ellos vinieron hace 45 años le siguió y vio que estaba con otra raza. Ese mago se lo dijo al gobernador el cual me perdonó y fue entonces cuando ese mago furioso se fue y nunca jamás lo volvimos a ver. Quien iba a pensar que haría algo tan horrible. Si puedo hacer algo os ayudare en lo que haga falta. No contéis con los otros magos ya que no ayudaran en nada. Es mejor partir cuanto antes hacia vuestro reino. Decidme donde se encuentra y os llevo rápidamente. Los enanos se lo dijeron y en 3 segundos ya habían llegado a Mened-pul. Al mago lo llevaron ante el rey el cual se quedó sorprendido por ver a su viejo amigo. El le dijo a Beled que ayudaría contra ese mago. Fue en ese momento en el que entro un mensajero de Ered-pul con un mensaje en el que se convocaba la reunión de los enanos. Beled le pidió personalmente a Vildgur que viniese con él a la reunión ya que era importante que él también escuchara cual sería la estrategia para vencer al enemigo. Así que el rey Beled acudió sin pensarlo dos veces. Los hombres escucharon rumores sobre esa reunión así que el rey de Minurden, </w:t>
+      </w:r>
+      <w:bookmarkStart w:id="1" w:name="__DdeLink__211_2688421782"/>
+      <w:r>
+        <w:rPr>
+          <w:rFonts w:ascii="Harrington" w:hAnsi="Harrington"/>
+          <w:sz w:val="28"/>
+          <w:u w:val="none"/>
+        </w:rPr>
+        <w:t>Irulfen</w:t>
+      </w:r>
+      <w:bookmarkEnd w:id="1"/>
+      <w:r>
+        <w:rPr>
+          <w:rFonts w:ascii="Harrington" w:hAnsi="Harrington"/>
+          <w:sz w:val="28"/>
+          <w:u w:val="none"/>
+        </w:rPr>
+        <w:t xml:space="preserve"> envió un mensaje solicitando acudir a esa reunión ya que a él los ataques le afectaban por igual. En un caso normal a cualquier ser que no fuera enano no se le dejaría participar en estas reuniones pero tanto el rey Beled como el rey Frenfur decidieron que esto era un caso de emergencia. Así que aceptaron a los hombres en esta reunión Fue en ese momento donde empezó la primera alianza entre enanos y hombres. Estos hechos ocurrieron durante la primera edad entre el año 500 y 525.</w:t>
       </w:r>
     </w:p>
     <w:p>
@@ -481,23 +513,220 @@
           <w:sz w:val="28"/>
           <w:u w:val="none"/>
         </w:rPr>
+        <w:t>Han pasado 3 años desde que hombres y humanos empezaron a discutir sobre la critica situación de los demonios oscuros.</w:t>
+      </w:r>
+    </w:p>
+    <w:p>
+      <w:pPr>
+        <w:pStyle w:val="Normal"/>
+        <w:spacing w:lineRule="auto" w:line="360"/>
+        <w:jc w:val="both"/>
+        <w:rPr>
+          <w:rFonts w:ascii="Harrington" w:hAnsi="Harrington"/>
+          <w:sz w:val="28"/>
+          <w:u w:val="none"/>
+        </w:rPr>
+      </w:pPr>
+      <w:r>
+        <w:rPr/>
+      </w:r>
+    </w:p>
+    <w:p>
+      <w:pPr>
+        <w:pStyle w:val="Normal"/>
+        <w:spacing w:lineRule="auto" w:line="360"/>
+        <w:jc w:val="both"/>
+        <w:rPr/>
+      </w:pPr>
+      <w:r>
+        <w:rPr>
+          <w:rFonts w:ascii="Harrington" w:hAnsi="Harrington"/>
+          <w:sz w:val="28"/>
+          <w:u w:val="none"/>
+        </w:rPr>
+        <w:t xml:space="preserve">Ha llegado a mis oídos que uno de los fuertes de los hombres que hacía frontera con los demonios oscuros ha sido destruido y ocupado por estas criaturas. Últimamente no hacen que llegar mas que malas noticias  </w:t>
+      </w:r>
+      <w:r>
+        <w:rPr>
+          <w:rFonts w:ascii="Harrington" w:hAnsi="Harrington"/>
+          <w:sz w:val="28"/>
+          <w:u w:val="none"/>
+        </w:rPr>
+        <w:t xml:space="preserve">de los alrededores. </w:t>
+      </w:r>
+    </w:p>
+    <w:p>
+      <w:pPr>
+        <w:pStyle w:val="Normal"/>
+        <w:spacing w:lineRule="auto" w:line="360"/>
+        <w:jc w:val="both"/>
+        <w:rPr>
+          <w:rFonts w:ascii="Harrington" w:hAnsi="Harrington"/>
+          <w:sz w:val="28"/>
+          <w:u w:val="none"/>
+        </w:rPr>
+      </w:pPr>
+      <w:r>
+        <w:rPr/>
+      </w:r>
+    </w:p>
+    <w:p>
+      <w:pPr>
+        <w:pStyle w:val="Normal"/>
+        <w:spacing w:lineRule="auto" w:line="360"/>
+        <w:jc w:val="both"/>
+        <w:rPr/>
+      </w:pPr>
+      <w:r>
+        <w:rPr>
+          <w:rFonts w:ascii="Harrington" w:hAnsi="Harrington"/>
+          <w:sz w:val="28"/>
+          <w:u w:val="none"/>
+        </w:rPr>
+        <w:t xml:space="preserve">Han pasado unos cuantos días desde que el fuerte humano fue ocupado y han llegado nuevas noticias. El rey Irulfen informó que en dicho fuerte esas criaturas reforzaron </w:t>
+      </w:r>
+      <w:r>
+        <w:rPr>
+          <w:rFonts w:ascii="Harrington" w:hAnsi="Harrington"/>
+          <w:sz w:val="28"/>
+          <w:u w:val="none"/>
+        </w:rPr>
+        <w:t xml:space="preserve">las defensas y que se </w:t>
+      </w:r>
+      <w:r>
+        <w:rPr>
+          <w:rFonts w:ascii="Harrington" w:hAnsi="Harrington"/>
+          <w:sz w:val="28"/>
+          <w:u w:val="none"/>
+        </w:rPr>
+        <w:t>sabe que</w:t>
+      </w:r>
+      <w:r>
+        <w:rPr>
+          <w:rFonts w:ascii="Harrington" w:hAnsi="Harrington"/>
+          <w:sz w:val="28"/>
+          <w:u w:val="none"/>
+        </w:rPr>
+        <w:t xml:space="preserve"> cada vez hay más. También se rumorea que el mago </w:t>
+      </w:r>
+      <w:r>
+        <w:rPr>
+          <w:rFonts w:ascii="Harrington" w:hAnsi="Harrington"/>
+          <w:sz w:val="28"/>
+          <w:u w:val="none"/>
+        </w:rPr>
+        <w:t>Feanar se ha asentado en dicho fuerte pero no es más que un rumor así que hasta que los exploradores no lo confirmen no lo sabremos.</w:t>
+      </w:r>
+    </w:p>
+    <w:p>
+      <w:pPr>
+        <w:pStyle w:val="Normal"/>
+        <w:spacing w:lineRule="auto" w:line="360"/>
+        <w:jc w:val="both"/>
+        <w:rPr>
+          <w:u w:val="single"/>
+        </w:rPr>
+      </w:pPr>
+      <w:r>
+        <w:rPr>
+          <w:rFonts w:ascii="Harrington" w:hAnsi="Harrington"/>
+          <w:sz w:val="28"/>
+          <w:u w:val="single"/>
+        </w:rPr>
+        <w:t>-Dia 8-</w:t>
+      </w:r>
+    </w:p>
+    <w:p>
+      <w:pPr>
+        <w:pStyle w:val="Normal"/>
+        <w:spacing w:lineRule="auto" w:line="360"/>
+        <w:jc w:val="both"/>
+        <w:rPr/>
+      </w:pPr>
+      <w:r>
+        <w:rPr>
+          <w:rFonts w:ascii="Harrington" w:hAnsi="Harrington"/>
+          <w:sz w:val="28"/>
+          <w:u w:val="none"/>
+        </w:rPr>
+        <w:t>Han llegado nuevas. Un mensajero ha dicho que efectivamente Feanar se ha asentado en el fuerte y que además lo ha corrompido con magia negra, es decir, que a parte de los demonios oscuros ahora también hay hombres de antaño, muertos levantados para luchar y obedecer por el señor que los ha invocado. Según el mensajero debe de haber entres unos 30 y 40 soldados levantados.</w:t>
+      </w:r>
+    </w:p>
+    <w:p>
+      <w:pPr>
+        <w:pStyle w:val="Normal"/>
+        <w:spacing w:lineRule="auto" w:line="360"/>
+        <w:jc w:val="both"/>
+        <w:rPr>
+          <w:u w:val="single"/>
+        </w:rPr>
+      </w:pPr>
+      <w:r>
+        <w:rPr>
+          <w:rFonts w:ascii="Harrington" w:hAnsi="Harrington"/>
+          <w:sz w:val="28"/>
+          <w:u w:val="single"/>
+        </w:rPr>
+        <w:t xml:space="preserve">-Dia </w:t>
+      </w:r>
+      <w:r>
+        <w:rPr>
+          <w:rFonts w:ascii="Harrington" w:hAnsi="Harrington"/>
+          <w:sz w:val="28"/>
+          <w:u w:val="single"/>
+        </w:rPr>
+        <w:t>9</w:t>
+      </w:r>
+      <w:r>
+        <w:rPr>
+          <w:rFonts w:ascii="Harrington" w:hAnsi="Harrington"/>
+          <w:sz w:val="28"/>
+          <w:u w:val="single"/>
+        </w:rPr>
+        <w:t>-</w:t>
+      </w:r>
+    </w:p>
+    <w:p>
+      <w:pPr>
+        <w:pStyle w:val="Normal"/>
+        <w:spacing w:lineRule="auto" w:line="360"/>
+        <w:jc w:val="both"/>
+        <w:rPr/>
+      </w:pPr>
+      <w:r>
+        <w:rPr>
+          <w:rFonts w:ascii="Harrington" w:hAnsi="Harrington"/>
+          <w:sz w:val="28"/>
+          <w:u w:val="none"/>
+        </w:rPr>
         <w:t>Finalmente los tres reyes reunieron sus ejércitos en Minurden y planearon que los enanos de Ered-pul deberían de atacar en primer lugar con un apoyo de arqueros de Minurden.</w:t>
       </w:r>
     </w:p>
     <w:p>
       <w:pPr>
         <w:pStyle w:val="Normal"/>
-        <w:spacing w:lineRule="auto" w:line="360"/>
-        <w:jc w:val="both"/>
-        <w:rPr/>
-      </w:pPr>
-      <w:r>
-        <w:rPr>
-          <w:rFonts w:ascii="Harrington" w:hAnsi="Harrington"/>
-          <w:sz w:val="28"/>
-          <w:u w:val="none"/>
-        </w:rPr>
-        <w:t>De esta forma el pequeño ejercito partió al este para acabar con el enemigo.</w:t>
+        <w:widowControl/>
+        <w:bidi w:val="0"/>
+        <w:spacing w:lineRule="auto" w:line="360" w:before="0" w:after="160"/>
+        <w:ind w:left="0" w:right="-850" w:hanging="0"/>
+        <w:jc w:val="both"/>
+        <w:rPr/>
+      </w:pPr>
+      <w:r>
+        <w:rPr>
+          <w:rFonts w:ascii="Harrington" w:hAnsi="Harrington"/>
+          <w:sz w:val="28"/>
+          <w:u w:val="none"/>
+        </w:rPr>
+        <w:t xml:space="preserve">De esta forma el pequeño ejercito partió al este para acabar con el enemigo. </w:t>
+      </w:r>
+      <w:r>
+        <w:rPr>
+          <w:rFonts w:ascii="Harrington" w:hAnsi="Harrington"/>
+          <w:sz w:val="28"/>
+          <w:u w:val="none"/>
+        </w:rPr>
+        <w:t>A mi me designaron en ese grupo.</w:t>
       </w:r>
     </w:p>
     <w:p>
@@ -529,38 +758,88 @@
           <w:sz w:val="28"/>
           <w:u w:val="none"/>
         </w:rPr>
-        <w:t>rodeaba la zona de la batalla situándose  al norte y sur respectivamente</w:t>
-      </w:r>
-    </w:p>
-    <w:p>
-      <w:pPr>
-        <w:pStyle w:val="Normal"/>
-        <w:spacing w:lineRule="auto" w:line="360"/>
-        <w:jc w:val="both"/>
-        <w:rPr/>
-      </w:pPr>
-      <w:r>
-        <w:rPr>
-          <w:rFonts w:ascii="Harrington" w:hAnsi="Harrington"/>
-          <w:sz w:val="28"/>
-          <w:u w:val="none"/>
-        </w:rPr>
-        <w:t>-----------------------------------**----------------------------------------------------</w:t>
-      </w:r>
-    </w:p>
-    <w:p>
-      <w:pPr>
-        <w:pStyle w:val="Normal"/>
-        <w:spacing w:lineRule="auto" w:line="360"/>
-        <w:jc w:val="both"/>
-        <w:rPr>
-          <w:rFonts w:ascii="Harrington" w:hAnsi="Harrington"/>
-          <w:sz w:val="28"/>
-          <w:u w:val="none"/>
-        </w:rPr>
-      </w:pPr>
-      <w:r>
-        <w:rPr/>
+        <w:t>rodeaba la zona de la batalla situándose  al norte y sur respectivamente.</w:t>
+      </w:r>
+    </w:p>
+    <w:p>
+      <w:pPr>
+        <w:pStyle w:val="Normal"/>
+        <w:spacing w:lineRule="auto" w:line="360"/>
+        <w:jc w:val="both"/>
+        <w:rPr/>
+      </w:pPr>
+      <w:r>
+        <w:rPr>
+          <w:rFonts w:ascii="Harrington" w:hAnsi="Harrington"/>
+          <w:sz w:val="28"/>
+          <w:u w:val="none"/>
+        </w:rPr>
+        <w:t>Una vez colocados cada ejercito en sus posiciones empezó la batalla.</w:t>
+      </w:r>
+    </w:p>
+    <w:p>
+      <w:pPr>
+        <w:pStyle w:val="Normal"/>
+        <w:spacing w:lineRule="auto" w:line="360"/>
+        <w:jc w:val="both"/>
+        <w:rPr/>
+      </w:pPr>
+      <w:r>
+        <w:rPr>
+          <w:rFonts w:ascii="Harrington" w:hAnsi="Harrington"/>
+          <w:sz w:val="28"/>
+          <w:u w:val="none"/>
+        </w:rPr>
+        <w:t xml:space="preserve">Mi grupo fue el primero en cruzar espadas con el enemigo </w:t>
+      </w:r>
+    </w:p>
+    <w:p>
+      <w:pPr>
+        <w:pStyle w:val="Normal"/>
+        <w:spacing w:lineRule="auto" w:line="360"/>
+        <w:jc w:val="both"/>
+        <w:rPr>
+          <w:rFonts w:ascii="Harrington" w:hAnsi="Harrington"/>
+          <w:sz w:val="28"/>
+          <w:u w:val="none"/>
+        </w:rPr>
+      </w:pPr>
+      <w:r>
+        <w:rPr/>
+      </w:r>
+    </w:p>
+    <w:p>
+      <w:pPr>
+        <w:pStyle w:val="Normal"/>
+        <w:spacing w:lineRule="auto" w:line="360"/>
+        <w:jc w:val="both"/>
+        <w:rPr>
+          <w:rFonts w:ascii="Harrington" w:hAnsi="Harrington"/>
+          <w:sz w:val="28"/>
+          <w:u w:val="none"/>
+        </w:rPr>
+      </w:pPr>
+      <w:r>
+        <w:rPr/>
+      </w:r>
+    </w:p>
+    <w:p>
+      <w:pPr>
+        <w:pStyle w:val="Normal"/>
+        <w:spacing w:lineRule="auto" w:line="360"/>
+        <w:jc w:val="both"/>
+        <w:rPr>
+          <w:rFonts w:ascii="Harrington" w:hAnsi="Harrington"/>
+          <w:sz w:val="28"/>
+          <w:u w:val="none"/>
+        </w:rPr>
+      </w:pPr>
+      <w:r>
+        <w:rPr>
+          <w:rFonts w:ascii="Harrington" w:hAnsi="Harrington"/>
+          <w:sz w:val="28"/>
+          <w:u w:val="none"/>
+        </w:rPr>
       </w:r>
     </w:p>
     <w:p>
@@ -681,7 +960,7 @@
     <w:sectPr>
       <w:type w:val="nextPage"/>
       <w:pgSz w:w="11906" w:h="16838"/>
-      <w:pgMar w:left="1701" w:right="1701" w:header="0" w:top="1417" w:footer="0" w:bottom="1417" w:gutter="0"/>
+      <w:pgMar w:left="873" w:right="1695" w:header="0" w:top="1417" w:footer="0" w:bottom="1417" w:gutter="0"/>
       <w:pgNumType w:fmt="decimal"/>
       <w:formProt w:val="false"/>
       <w:textDirection w:val="lrTb"/>

</xml_diff>

<commit_message>
Progresion de la guerra
</commit_message>
<xml_diff>
--- a/History/Diario de Kalig.docx
+++ b/History/Diario de Kalig.docx
@@ -317,35 +317,7 @@
           <w:rFonts w:ascii="Harrington" w:hAnsi="Harrington"/>
           <w:sz w:val="28"/>
         </w:rPr>
-        <w:t xml:space="preserve">Empezamos a dejar atrás la ciudad y nos adentramos en el bosque que nos separaba de la montaña. Nunca antes habíamos entrado a ningún bosque pero estábamos preparados. A medida que íbamos avanzando se iba haciendo cada vez más oscuro y sentíamos que alguien nos estaba observando. Supongo que eran elfos que nos estaban vigilando por haber entrado en sus bosques pero no estaba del todo seguro. Cuando estábamos  a punto de atravesar el bosque una raza que no logre reconocer nos atacaron. Fue en ese momento que vi pasar la vida por delante pero, gracias a que Cinfur reacciono rapido, me salvó la vida. Solo unos instantes después  saque mi espada y nos pusimos a pelear contra los individuos desconocidos. Gracias a la agilidad de Cinfur y a mi fuerza logramos salir de esta situación y nos fuimos corriendo en dirección a Mened-pul. Finalmente llegamos a la montaña y nos quedamos quietos frente a la puerta admirándola. Era una puerta pequeña de la misma altura que un hombre (supuse que era una puerta trasera por su tamaño). A los lados de la puerta hay dos pequeñas ventanas casi invisibles a la vista en las que había dos vigías en cada ventana. Finalmente dos enanos salieron de la puerta y nos preguntaron de donde veníamos ya que no sabían nada de nuestra visita. Les respondimos que eramos enanos provenientes de Ered-pul, el reino del sur y que veníamos de parte del rey Frenfur el hijo de Freo.  Antes de dejarnos entrar nos preguntaron porque íbamos malheridos y les contestamos que unos cuantos individuos de una raza que no conocíamos nos habían atacado cuando estábamos cruzando el bosque. Entonces los guardias nos llevaron ante el rey , el hijo de Besbed ( el cual murio el año 475), Beled y le contamos todo lo que había pasado durante el último siglo. El rey nos contó como estaba la situación en Mened-pul. Nos dijo que todo estaba perfectamente, fue en ese momento en el que tanto yo como Cinfur nos dimos cuenta que en este reino estaba mucho mas desarrollado que Ered-pul. Nos fijamos en las armas, las nuestras parecían viejas y oxidadas en comparación. Fue por esa razón que le pregunte al rey  con que materiales forjaron sus armas y armaduras. El rey nos dijo que los materiales lo sacaron de la montaña en especial uno que abundaba mucho y lo llamaron “Crysil” el metal más ligero y duro de Aendir durante la primera edad y la edad del sol. Al rey le contamos que en el bosque cerca del reino fuimos atacados por una raza que desconocíamos. El rey </w:t>
-      </w:r>
-      <w:r>
-        <w:rPr>
-          <w:rFonts w:ascii="Harrington" w:hAnsi="Harrington"/>
-          <w:sz w:val="28"/>
-        </w:rPr>
-        <w:t>rápidamente</w:t>
-      </w:r>
-      <w:r>
-        <w:rPr>
-          <w:rFonts w:ascii="Harrington" w:hAnsi="Harrington"/>
-          <w:sz w:val="28"/>
-        </w:rPr>
-        <w:t xml:space="preserve"> nos contestó que esa raza apareció hace poco cerca de ese bosque y nos contó  el rumor sobre esa raza. Se rumorea que un mago, </w:t>
-      </w:r>
-      <w:r>
-        <w:rPr>
-          <w:rFonts w:ascii="Harrington" w:hAnsi="Harrington"/>
-          <w:sz w:val="28"/>
-        </w:rPr>
-        <w:t>de nombre Feandar,</w:t>
-      </w:r>
-      <w:r>
-        <w:rPr>
-          <w:rFonts w:ascii="Harrington" w:hAnsi="Harrington"/>
-          <w:sz w:val="28"/>
-        </w:rPr>
-        <w:t xml:space="preserve"> exiliado de su reino, el lago de las ilusiones (Explicación de cómo los enanos se enteraron de donde vivían los magos mas adelante) que al parecer se dedicó a crear su propia raza mezclando sangre de diferentes razas. Aquí los llamamos demonios oscuros. Según nuestros exploradores viven  en el este una zona que antes estaba totalmente deshabitada a que solamente era un desierto  no había recursos para sobrevivir. El como viven y de que se alimentan nadie lo sabe y es demasiado peligroso acercarse ya que no es una raza amistosa. Por lo visto es una raza que lo que busca es romper la paz que por tantos siglos duró.  Esos rumores nos aterrorizaron y le pedimos amablemente al rey que al día siguiente nos llevara hasta la ciudad de los hombres acompañados de un pequeño grupo ya que podríamos ser atacados una vez más. El rey accedió ya que entendió que teníamos que informar al rey de inmediato sobre esta situación. Y así fue que nos despedimos del rey y nos fuimos a la cama. </w:t>
+        <w:t xml:space="preserve">Empezamos a dejar atrás la ciudad y nos adentramos en el bosque que nos separaba de la montaña. Nunca antes habíamos entrado a ningún bosque pero estábamos preparados. A medida que íbamos avanzando se iba haciendo cada vez más oscuro y sentíamos que alguien nos estaba observando. Supongo que eran elfos que nos estaban vigilando por haber entrado en sus bosques pero no estaba del todo seguro. Cuando estábamos  a punto de atravesar el bosque una raza que no logre reconocer nos atacaron. Fue en ese momento que vi pasar la vida por delante pero, gracias a que Cinfur reacciono rapido, me salvó la vida. Solo unos instantes después  saque mi espada y nos pusimos a pelear contra los individuos desconocidos. Gracias a la agilidad de Cinfur y a mi fuerza logramos salir de esta situación y nos fuimos corriendo en dirección a Mened-pul. Finalmente llegamos a la montaña y nos quedamos quietos frente a la puerta admirándola. Era una puerta pequeña de la misma altura que un hombre (supuse que era una puerta trasera por su tamaño). A los lados de la puerta hay dos pequeñas ventanas casi invisibles a la vista en las que había dos vigías en cada ventana. Finalmente dos enanos salieron de la puerta y nos preguntaron de donde veníamos ya que no sabían nada de nuestra visita. Les respondimos que eramos enanos provenientes de Ered-pul, el reino del sur y que veníamos de parte del rey Frenfur el hijo de Freo.  Antes de dejarnos entrar nos preguntaron porque íbamos malheridos y les contestamos que unos cuantos individuos de una raza que no conocíamos nos habían atacado cuando estábamos cruzando el bosque. Entonces los guardias nos llevaron ante el rey , el hijo de Besbed ( el cual murio el año 475), Beled y le contamos todo lo que había pasado durante el último siglo. El rey nos contó como estaba la situación en Mened-pul. Nos dijo que todo estaba perfectamente, fue en ese momento en el que tanto yo como Cinfur nos dimos cuenta que en este reino estaba mucho mas desarrollado que Ered-pul. Nos fijamos en las armas, las nuestras parecían viejas y oxidadas en comparación. Fue por esa razón que le pregunte al rey  con que materiales forjaron sus armas y armaduras. El rey nos dijo que los materiales lo sacaron de la montaña en especial uno que abundaba mucho y lo llamaron “Crysil” el metal más ligero y duro de Aendir durante la primera edad y la edad del sol. Al rey le contamos que en el bosque cerca del reino fuimos atacados por una raza que desconocíamos. El rey rápidamente nos contestó que esa raza apareció hace poco cerca de ese bosque y nos contó  el rumor sobre esa raza. Se rumorea que un mago, de nombre Feandar, exiliado de su reino, el lago de las ilusiones (Explicación de cómo los enanos se enteraron de donde vivían los magos mas adelante) que al parecer se dedicó a crear su propia raza mezclando sangre de diferentes razas. Aquí los llamamos demonios oscuros. Según nuestros exploradores viven  en el este una zona que antes estaba totalmente deshabitada a que solamente era un desierto  no había recursos para sobrevivir. El como viven y de que se alimentan nadie lo sabe y es demasiado peligroso acercarse ya que no es una raza amistosa. Por lo visto es una raza que lo que busca es romper la paz que por tantos siglos duró.  Esos rumores nos aterrorizaron y le pedimos amablemente al rey que al día siguiente nos llevara hasta la ciudad de los hombres acompañados de un pequeño grupo ya que podríamos ser atacados una vez más. El rey accedió ya que entendió que teníamos que informar al rey de inmediato sobre esta situación. Y así fue que nos despedimos del rey y nos fuimos a la cama. </w:t>
       </w:r>
     </w:p>
     <w:p>
@@ -528,94 +500,62 @@
         </w:rPr>
       </w:pPr>
       <w:r>
-        <w:rPr/>
-      </w:r>
-    </w:p>
-    <w:p>
-      <w:pPr>
-        <w:pStyle w:val="Normal"/>
-        <w:spacing w:lineRule="auto" w:line="360"/>
-        <w:jc w:val="both"/>
-        <w:rPr/>
-      </w:pPr>
-      <w:r>
-        <w:rPr>
-          <w:rFonts w:ascii="Harrington" w:hAnsi="Harrington"/>
-          <w:sz w:val="28"/>
-          <w:u w:val="none"/>
-        </w:rPr>
-        <w:t xml:space="preserve">Ha llegado a mis oídos que uno de los fuertes de los hombres que hacía frontera con los demonios oscuros ha sido destruido y ocupado por estas criaturas. Últimamente no hacen que llegar mas que malas noticias  </w:t>
-      </w:r>
-      <w:r>
-        <w:rPr>
-          <w:rFonts w:ascii="Harrington" w:hAnsi="Harrington"/>
-          <w:sz w:val="28"/>
-          <w:u w:val="none"/>
-        </w:rPr>
-        <w:t xml:space="preserve">de los alrededores. </w:t>
-      </w:r>
-    </w:p>
-    <w:p>
-      <w:pPr>
-        <w:pStyle w:val="Normal"/>
-        <w:spacing w:lineRule="auto" w:line="360"/>
-        <w:jc w:val="both"/>
-        <w:rPr>
-          <w:rFonts w:ascii="Harrington" w:hAnsi="Harrington"/>
-          <w:sz w:val="28"/>
-          <w:u w:val="none"/>
-        </w:rPr>
-      </w:pPr>
-      <w:r>
-        <w:rPr/>
-      </w:r>
-    </w:p>
-    <w:p>
-      <w:pPr>
-        <w:pStyle w:val="Normal"/>
-        <w:spacing w:lineRule="auto" w:line="360"/>
-        <w:jc w:val="both"/>
-        <w:rPr/>
-      </w:pPr>
-      <w:r>
-        <w:rPr>
-          <w:rFonts w:ascii="Harrington" w:hAnsi="Harrington"/>
-          <w:sz w:val="28"/>
-          <w:u w:val="none"/>
-        </w:rPr>
-        <w:t xml:space="preserve">Han pasado unos cuantos días desde que el fuerte humano fue ocupado y han llegado nuevas noticias. El rey Irulfen informó que en dicho fuerte esas criaturas reforzaron </w:t>
-      </w:r>
-      <w:r>
-        <w:rPr>
-          <w:rFonts w:ascii="Harrington" w:hAnsi="Harrington"/>
-          <w:sz w:val="28"/>
-          <w:u w:val="none"/>
-        </w:rPr>
-        <w:t xml:space="preserve">las defensas y que se </w:t>
-      </w:r>
-      <w:r>
-        <w:rPr>
-          <w:rFonts w:ascii="Harrington" w:hAnsi="Harrington"/>
-          <w:sz w:val="28"/>
-          <w:u w:val="none"/>
-        </w:rPr>
-        <w:t>sabe que</w:t>
-      </w:r>
-      <w:r>
-        <w:rPr>
-          <w:rFonts w:ascii="Harrington" w:hAnsi="Harrington"/>
-          <w:sz w:val="28"/>
-          <w:u w:val="none"/>
-        </w:rPr>
-        <w:t xml:space="preserve"> cada vez hay más. También se rumorea que el mago </w:t>
-      </w:r>
-      <w:r>
-        <w:rPr>
-          <w:rFonts w:ascii="Harrington" w:hAnsi="Harrington"/>
-          <w:sz w:val="28"/>
-          <w:u w:val="none"/>
-        </w:rPr>
-        <w:t>Feanar se ha asentado en dicho fuerte pero no es más que un rumor así que hasta que los exploradores no lo confirmen no lo sabremos.</w:t>
+        <w:rPr>
+          <w:rFonts w:ascii="Harrington" w:hAnsi="Harrington"/>
+          <w:sz w:val="28"/>
+          <w:u w:val="none"/>
+        </w:rPr>
+      </w:r>
+    </w:p>
+    <w:p>
+      <w:pPr>
+        <w:pStyle w:val="Normal"/>
+        <w:spacing w:lineRule="auto" w:line="360"/>
+        <w:jc w:val="both"/>
+        <w:rPr/>
+      </w:pPr>
+      <w:r>
+        <w:rPr>
+          <w:rFonts w:ascii="Harrington" w:hAnsi="Harrington"/>
+          <w:sz w:val="28"/>
+          <w:u w:val="none"/>
+        </w:rPr>
+        <w:t xml:space="preserve">Ha llegado a mis oídos que uno de los fuertes de los hombres que hacía frontera con los demonios oscuros ha sido destruido y ocupado por estas criaturas. Últimamente no hacen que llegar mas que malas noticias  de los alrededores. </w:t>
+      </w:r>
+    </w:p>
+    <w:p>
+      <w:pPr>
+        <w:pStyle w:val="Normal"/>
+        <w:spacing w:lineRule="auto" w:line="360"/>
+        <w:jc w:val="both"/>
+        <w:rPr>
+          <w:rFonts w:ascii="Harrington" w:hAnsi="Harrington"/>
+          <w:sz w:val="28"/>
+          <w:u w:val="none"/>
+        </w:rPr>
+      </w:pPr>
+      <w:r>
+        <w:rPr>
+          <w:rFonts w:ascii="Harrington" w:hAnsi="Harrington"/>
+          <w:sz w:val="28"/>
+          <w:u w:val="none"/>
+        </w:rPr>
+      </w:r>
+    </w:p>
+    <w:p>
+      <w:pPr>
+        <w:pStyle w:val="Normal"/>
+        <w:spacing w:lineRule="auto" w:line="360"/>
+        <w:jc w:val="both"/>
+        <w:rPr/>
+      </w:pPr>
+      <w:r>
+        <w:rPr>
+          <w:rFonts w:ascii="Harrington" w:hAnsi="Harrington"/>
+          <w:sz w:val="28"/>
+          <w:u w:val="none"/>
+        </w:rPr>
+        <w:t>Han pasado unos cuantos días desde que el fuerte humano fue ocupado y han llegado nuevas noticias. El rey Irulfen informó que en dicho fuerte esas criaturas reforzaron las defensas y que se sabe que cada vez hay más. También se rumorea que el mago Feanar se ha asentado en dicho fuerte pero no es más que un rumor así que hasta que los exploradores no lo confirmen no lo sabremos.</w:t>
       </w:r>
     </w:p>
     <w:p>
@@ -649,7 +589,39 @@
           <w:sz w:val="28"/>
           <w:u w:val="none"/>
         </w:rPr>
-        <w:t>Han llegado nuevas. Un mensajero ha dicho que efectivamente Feanar se ha asentado en el fuerte y que además lo ha corrompido con magia negra, es decir, que a parte de los demonios oscuros ahora también hay hombres de antaño, muertos levantados para luchar y obedecer por el señor que los ha invocado. Según el mensajero debe de haber entres unos 30 y 40 soldados levantados.</w:t>
+        <w:t xml:space="preserve">Han llegado nuevas. Un mensajero ha dicho que efectivamente Feanar se ha asentado en el fuerte y que además lo ha corrompido con magia negra, es decir, que a parte de los demonios oscuros ahora también hay hombres de antaño, muertos levantados para luchar y obedecer por el señor que los ha invocado. Según el mensajero debe de haber entres unos 30 y 40 soldados levantados. </w:t>
+      </w:r>
+      <w:r>
+        <w:rPr>
+          <w:rFonts w:ascii="Harrington" w:hAnsi="Harrington"/>
+          <w:sz w:val="28"/>
+          <w:u w:val="none"/>
+        </w:rPr>
+        <w:t>Fueron soldados que estuvieron destinados a proteger ese fortín.</w:t>
+      </w:r>
+      <w:r>
+        <w:rPr>
+          <w:rFonts w:ascii="Harrington" w:hAnsi="Harrington"/>
+          <w:sz w:val="28"/>
+          <w:u w:val="none"/>
+        </w:rPr>
+        <w:t xml:space="preserve"> </w:t>
+      </w:r>
+    </w:p>
+    <w:p>
+      <w:pPr>
+        <w:pStyle w:val="Normal"/>
+        <w:spacing w:lineRule="auto" w:line="360"/>
+        <w:jc w:val="both"/>
+        <w:rPr/>
+      </w:pPr>
+      <w:r>
+        <w:rPr>
+          <w:rFonts w:ascii="Harrington" w:hAnsi="Harrington"/>
+          <w:sz w:val="28"/>
+          <w:u w:val="none"/>
+        </w:rPr>
+        <w:t>Con estas ultimas noticias se acabo decidiendo que ese fuerte se tendría que recuperar cueste lo que cueste.</w:t>
       </w:r>
     </w:p>
     <w:p>
@@ -667,23 +639,7 @@
           <w:sz w:val="28"/>
           <w:u w:val="single"/>
         </w:rPr>
-        <w:t xml:space="preserve">-Dia </w:t>
-      </w:r>
-      <w:r>
-        <w:rPr>
-          <w:rFonts w:ascii="Harrington" w:hAnsi="Harrington"/>
-          <w:sz w:val="28"/>
-          <w:u w:val="single"/>
-        </w:rPr>
-        <w:t>9</w:t>
-      </w:r>
-      <w:r>
-        <w:rPr>
-          <w:rFonts w:ascii="Harrington" w:hAnsi="Harrington"/>
-          <w:sz w:val="28"/>
-          <w:u w:val="single"/>
-        </w:rPr>
-        <w:t>-</w:t>
+        <w:t>-Dia 9-</w:t>
       </w:r>
     </w:p>
     <w:p>
@@ -718,128 +674,251 @@
           <w:sz w:val="28"/>
           <w:u w:val="none"/>
         </w:rPr>
-        <w:t xml:space="preserve">De esta forma el pequeño ejercito partió al este para acabar con el enemigo. </w:t>
-      </w:r>
-      <w:r>
-        <w:rPr>
-          <w:rFonts w:ascii="Harrington" w:hAnsi="Harrington"/>
-          <w:sz w:val="28"/>
-          <w:u w:val="none"/>
-        </w:rPr>
-        <w:t>A mi me designaron en ese grupo.</w:t>
-      </w:r>
-    </w:p>
-    <w:p>
-      <w:pPr>
-        <w:pStyle w:val="Normal"/>
-        <w:spacing w:lineRule="auto" w:line="360"/>
-        <w:jc w:val="both"/>
-        <w:rPr/>
-      </w:pPr>
-      <w:r>
-        <w:rPr>
-          <w:rFonts w:ascii="Harrington" w:hAnsi="Harrington"/>
-          <w:sz w:val="28"/>
-          <w:u w:val="none"/>
-        </w:rPr>
-        <w:t xml:space="preserve">Mientras este partía el ejercito restante de Minurden y Mened-Pul </w:t>
-      </w:r>
-    </w:p>
-    <w:p>
-      <w:pPr>
-        <w:pStyle w:val="Normal"/>
-        <w:spacing w:lineRule="auto" w:line="360"/>
-        <w:jc w:val="both"/>
-        <w:rPr/>
-      </w:pPr>
-      <w:r>
-        <w:rPr>
-          <w:rFonts w:ascii="Harrington" w:hAnsi="Harrington"/>
-          <w:sz w:val="28"/>
-          <w:u w:val="none"/>
-        </w:rPr>
-        <w:t>rodeaba la zona de la batalla situándose  al norte y sur respectivamente.</w:t>
-      </w:r>
-    </w:p>
-    <w:p>
-      <w:pPr>
-        <w:pStyle w:val="Normal"/>
-        <w:spacing w:lineRule="auto" w:line="360"/>
-        <w:jc w:val="both"/>
-        <w:rPr/>
-      </w:pPr>
-      <w:r>
-        <w:rPr>
-          <w:rFonts w:ascii="Harrington" w:hAnsi="Harrington"/>
-          <w:sz w:val="28"/>
-          <w:u w:val="none"/>
-        </w:rPr>
-        <w:t>Una vez colocados cada ejercito en sus posiciones empezó la batalla.</w:t>
-      </w:r>
-    </w:p>
-    <w:p>
-      <w:pPr>
-        <w:pStyle w:val="Normal"/>
-        <w:spacing w:lineRule="auto" w:line="360"/>
-        <w:jc w:val="both"/>
-        <w:rPr/>
-      </w:pPr>
-      <w:r>
-        <w:rPr>
-          <w:rFonts w:ascii="Harrington" w:hAnsi="Harrington"/>
-          <w:sz w:val="28"/>
-          <w:u w:val="none"/>
-        </w:rPr>
-        <w:t xml:space="preserve">Mi grupo fue el primero en cruzar espadas con el enemigo </w:t>
-      </w:r>
-    </w:p>
-    <w:p>
-      <w:pPr>
-        <w:pStyle w:val="Normal"/>
-        <w:spacing w:lineRule="auto" w:line="360"/>
-        <w:jc w:val="both"/>
-        <w:rPr>
-          <w:rFonts w:ascii="Harrington" w:hAnsi="Harrington"/>
-          <w:sz w:val="28"/>
-          <w:u w:val="none"/>
-        </w:rPr>
-      </w:pPr>
-      <w:r>
-        <w:rPr/>
-      </w:r>
-    </w:p>
-    <w:p>
-      <w:pPr>
-        <w:pStyle w:val="Normal"/>
-        <w:spacing w:lineRule="auto" w:line="360"/>
-        <w:jc w:val="both"/>
-        <w:rPr>
-          <w:rFonts w:ascii="Harrington" w:hAnsi="Harrington"/>
-          <w:sz w:val="28"/>
-          <w:u w:val="none"/>
-        </w:rPr>
-      </w:pPr>
-      <w:r>
-        <w:rPr/>
-      </w:r>
-    </w:p>
-    <w:p>
-      <w:pPr>
-        <w:pStyle w:val="Normal"/>
-        <w:spacing w:lineRule="auto" w:line="360"/>
-        <w:jc w:val="both"/>
-        <w:rPr>
-          <w:rFonts w:ascii="Harrington" w:hAnsi="Harrington"/>
-          <w:sz w:val="28"/>
-          <w:u w:val="none"/>
-        </w:rPr>
-      </w:pPr>
-      <w:r>
-        <w:rPr>
-          <w:rFonts w:ascii="Harrington" w:hAnsi="Harrington"/>
-          <w:sz w:val="28"/>
-          <w:u w:val="none"/>
-        </w:rPr>
+        <w:t xml:space="preserve">De esta forma el pequeño ejercito partió al este para acabar con el enemigo. A mi me designaron en ese grupo. </w:t>
+      </w:r>
+      <w:r>
+        <w:rPr>
+          <w:rFonts w:ascii="Harrington" w:hAnsi="Harrington"/>
+          <w:sz w:val="28"/>
+          <w:u w:val="none"/>
+        </w:rPr>
+        <w:t xml:space="preserve">Yo sabía que recuperar el fuerte no iba a ser fácil pero íbamos preparados para hacer frente al enemigo. </w:t>
+      </w:r>
+    </w:p>
+    <w:p>
+      <w:pPr>
+        <w:pStyle w:val="Normal"/>
+        <w:widowControl/>
+        <w:bidi w:val="0"/>
+        <w:spacing w:lineRule="auto" w:line="360" w:before="0" w:after="160"/>
+        <w:ind w:left="0" w:right="-850" w:hanging="0"/>
+        <w:jc w:val="both"/>
+        <w:rPr/>
+      </w:pPr>
+      <w:r>
+        <w:rPr>
+          <w:rFonts w:ascii="Harrington" w:hAnsi="Harrington"/>
+          <w:sz w:val="28"/>
+          <w:u w:val="none"/>
+        </w:rPr>
+        <w:t>E</w:t>
+      </w:r>
+      <w:r>
+        <w:rPr>
+          <w:rFonts w:ascii="Harrington" w:hAnsi="Harrington"/>
+          <w:sz w:val="28"/>
+          <w:u w:val="none"/>
+        </w:rPr>
+        <w:t>l ejército de Mened-pul nos seguía por detrás llevando un ariete para así poder romper el portón principal del fuerte. Estos caminaban un poco más lento por estar llevando el ariete.</w:t>
+      </w:r>
+    </w:p>
+    <w:p>
+      <w:pPr>
+        <w:pStyle w:val="Normal"/>
+        <w:widowControl/>
+        <w:bidi w:val="0"/>
+        <w:spacing w:lineRule="auto" w:line="360" w:before="0" w:after="160"/>
+        <w:ind w:left="0" w:right="-850" w:hanging="0"/>
+        <w:jc w:val="both"/>
+        <w:rPr/>
+      </w:pPr>
+      <w:r>
+        <w:rPr>
+          <w:rFonts w:ascii="Harrington" w:hAnsi="Harrington"/>
+          <w:sz w:val="28"/>
+          <w:u w:val="none"/>
+        </w:rPr>
+        <w:t xml:space="preserve">A los lados estaba el ejército de los hombres. Era un refuerzo que, para cuando consiguiéramos abrir el portón, </w:t>
+      </w:r>
+      <w:r>
+        <w:rPr>
+          <w:rFonts w:ascii="Harrington" w:hAnsi="Harrington"/>
+          <w:sz w:val="28"/>
+          <w:u w:val="none"/>
+        </w:rPr>
+        <w:t xml:space="preserve">estaba destinado a </w:t>
+      </w:r>
+      <w:r>
+        <w:rPr>
+          <w:rFonts w:ascii="Harrington" w:hAnsi="Harrington"/>
+          <w:sz w:val="28"/>
+          <w:u w:val="none"/>
+        </w:rPr>
+        <w:t>abalanzarse sobre el enemigo y destruirlo de una vez por todas.</w:t>
+      </w:r>
+    </w:p>
+    <w:p>
+      <w:pPr>
+        <w:pStyle w:val="Normal"/>
+        <w:widowControl/>
+        <w:bidi w:val="0"/>
+        <w:spacing w:lineRule="auto" w:line="360" w:before="0" w:after="160"/>
+        <w:ind w:left="0" w:right="-850" w:hanging="0"/>
+        <w:jc w:val="both"/>
+        <w:rPr/>
+      </w:pPr>
+      <w:r>
+        <w:rPr>
+          <w:rFonts w:ascii="Harrington" w:hAnsi="Harrington"/>
+          <w:sz w:val="28"/>
+          <w:u w:val="none"/>
+        </w:rPr>
+        <w:t>N</w:t>
+      </w:r>
+      <w:r>
+        <w:rPr>
+          <w:rFonts w:ascii="Harrington" w:hAnsi="Harrington"/>
+          <w:sz w:val="28"/>
+          <w:u w:val="none"/>
+        </w:rPr>
+        <w:t xml:space="preserve">ada más llegar a la altura del fortín empezaron a caer piedras ardientes del cielo. </w:t>
+      </w:r>
+      <w:r>
+        <w:rPr>
+          <w:rFonts w:ascii="Harrington" w:hAnsi="Harrington"/>
+          <w:sz w:val="28"/>
+          <w:u w:val="none"/>
+        </w:rPr>
+        <w:t xml:space="preserve">En las altas murallas se veía que estaban situados los chamanes </w:t>
+      </w:r>
+      <w:r>
+        <w:rPr>
+          <w:rFonts w:ascii="Harrington" w:hAnsi="Harrington"/>
+          <w:sz w:val="28"/>
+          <w:u w:val="none"/>
+        </w:rPr>
+        <w:t>y eran quienes nos tiraban las piedras con su magia</w:t>
+      </w:r>
+      <w:r>
+        <w:rPr>
+          <w:rFonts w:ascii="Harrington" w:hAnsi="Harrington"/>
+          <w:sz w:val="28"/>
+          <w:u w:val="none"/>
+        </w:rPr>
+        <w:t>. A mi parecer eran los encargados de defender los exteriores de las murallas mientras que el resto de demonios esperaba impaciente</w:t>
+      </w:r>
+      <w:r>
+        <w:rPr>
+          <w:rFonts w:ascii="Harrington" w:hAnsi="Harrington"/>
+          <w:sz w:val="28"/>
+          <w:u w:val="none"/>
+        </w:rPr>
+        <w:t>mente</w:t>
+      </w:r>
+      <w:r>
+        <w:rPr>
+          <w:rFonts w:ascii="Harrington" w:hAnsi="Harrington"/>
+          <w:sz w:val="28"/>
+          <w:u w:val="none"/>
+        </w:rPr>
+        <w:t xml:space="preserve"> a que nosotros </w:t>
+      </w:r>
+      <w:r>
+        <w:rPr>
+          <w:rFonts w:ascii="Harrington" w:hAnsi="Harrington"/>
+          <w:sz w:val="28"/>
+          <w:u w:val="none"/>
+        </w:rPr>
+        <w:t>abriéramos el portón para empezar su ofensiva.</w:t>
+      </w:r>
+    </w:p>
+    <w:p>
+      <w:pPr>
+        <w:pStyle w:val="Normal"/>
+        <w:spacing w:lineRule="auto" w:line="360"/>
+        <w:jc w:val="both"/>
+        <w:rPr>
+          <w:rFonts w:ascii="Harrington" w:hAnsi="Harrington"/>
+          <w:sz w:val="28"/>
+          <w:u w:val="none"/>
+        </w:rPr>
+      </w:pPr>
+      <w:r>
+        <w:rPr>
+          <w:rFonts w:ascii="Harrington" w:hAnsi="Harrington"/>
+          <w:sz w:val="28"/>
+          <w:u w:val="none"/>
+        </w:rPr>
+        <w:t>Poco a poco iba viendo como se iban acumulando los cuerpos en el campo de batalla dejando un rastro de muerte por el camino hasta llegar al portón del fuerte.</w:t>
+      </w:r>
+    </w:p>
+    <w:p>
+      <w:pPr>
+        <w:pStyle w:val="Normal"/>
+        <w:spacing w:lineRule="auto" w:line="360"/>
+        <w:jc w:val="both"/>
+        <w:rPr>
+          <w:rFonts w:ascii="Harrington" w:hAnsi="Harrington"/>
+          <w:sz w:val="28"/>
+          <w:u w:val="none"/>
+        </w:rPr>
+      </w:pPr>
+      <w:r>
+        <w:rPr>
+          <w:rFonts w:ascii="Harrington" w:hAnsi="Harrington"/>
+          <w:sz w:val="28"/>
+          <w:u w:val="none"/>
+        </w:rPr>
+        <w:t>Llegando al portón los arqueros de Minurden consiguieron derribar a unos cuantos chamanes los cuales estaban apostados en las murallas pero las innumerables bajas no dejaban de crecer.</w:t>
+      </w:r>
+    </w:p>
+    <w:p>
+      <w:pPr>
+        <w:pStyle w:val="Normal"/>
+        <w:spacing w:lineRule="auto" w:line="360"/>
+        <w:jc w:val="both"/>
+        <w:rPr>
+          <w:rFonts w:ascii="Harrington" w:hAnsi="Harrington"/>
+          <w:sz w:val="28"/>
+          <w:u w:val="none"/>
+        </w:rPr>
+      </w:pPr>
+      <w:r>
+        <w:rPr>
+          <w:rFonts w:ascii="Harrington" w:hAnsi="Harrington"/>
+          <w:sz w:val="28"/>
+          <w:u w:val="none"/>
+        </w:rPr>
+        <w:t>Finalmente conseguimos derribar a la mayoría de chamanes los que no murieron se escondieron dentro de las murallas. Estos chamanes que se escondieron crearon un escudo protector donde cualquier tipo de proyectil no podía traspasar.</w:t>
+      </w:r>
+    </w:p>
+    <w:p>
+      <w:pPr>
+        <w:pStyle w:val="Normal"/>
+        <w:spacing w:lineRule="auto" w:line="360"/>
+        <w:jc w:val="both"/>
+        <w:rPr>
+          <w:rFonts w:ascii="Harrington" w:hAnsi="Harrington"/>
+          <w:sz w:val="28"/>
+          <w:u w:val="none"/>
+        </w:rPr>
+      </w:pPr>
+      <w:r>
+        <w:rPr>
+          <w:rFonts w:ascii="Harrington" w:hAnsi="Harrington"/>
+          <w:sz w:val="28"/>
+          <w:u w:val="none"/>
+        </w:rPr>
+      </w:r>
+    </w:p>
+    <w:p>
+      <w:pPr>
+        <w:pStyle w:val="Normal"/>
+        <w:spacing w:lineRule="auto" w:line="360"/>
+        <w:jc w:val="both"/>
+        <w:rPr>
+          <w:rFonts w:ascii="Harrington" w:hAnsi="Harrington"/>
+          <w:sz w:val="28"/>
+          <w:u w:val="none"/>
+        </w:rPr>
+      </w:pPr>
+      <w:r>
+        <w:rPr>
+          <w:rFonts w:ascii="Harrington" w:hAnsi="Harrington"/>
+          <w:sz w:val="28"/>
+          <w:u w:val="none"/>
+        </w:rPr>
+        <w:t xml:space="preserve">Finalmente el grupo de Mened-Pul llegó con el ariete y sin ningún peligro alrededor ya que sus fuerzas defensivas exteriores fueron vencidas colocaron el ariete delante del portón. </w:t>
       </w:r>
     </w:p>
     <w:p>

</xml_diff>

<commit_message>
Fin de la guerra + llegada de individo misterioso
</commit_message>
<xml_diff>
--- a/History/Diario de Kalig.docx
+++ b/History/Diario de Kalig.docx
@@ -160,7 +160,25 @@
           <w:sz w:val="28"/>
           <w:u w:val="none"/>
         </w:rPr>
-        <w:t>Hoy es un dia triste, hoy ha  muerto nuestro querido rey Freo. Tengo entendido que su hijo mayor  Frenfur sera el rey de Ered-pul. Todos los enanos estamos preparando el entierro de Freo. Hemos encendido un fuego alrededor de la tumba y  empezamos a cantar una canción en su honor. Unos días después se nombro  Frenfur como rey de Ered-pul y empezó una nueva generación. Esto ocurrió durante la primera edad el año 450</w:t>
+        <w:t xml:space="preserve">Hoy es un dia triste, hoy ha  muerto nuestro querido rey Freo. Tengo entendido que su hijo mayor  </w:t>
+      </w:r>
+      <w:bookmarkStart w:id="0" w:name="__DdeLink__62_3705235167"/>
+      <w:r>
+        <w:rPr>
+          <w:rFonts w:ascii="Harrington" w:hAnsi="Harrington"/>
+          <w:sz w:val="28"/>
+          <w:u w:val="none"/>
+        </w:rPr>
+        <w:t>Frenfur</w:t>
+      </w:r>
+      <w:bookmarkEnd w:id="0"/>
+      <w:r>
+        <w:rPr>
+          <w:rFonts w:ascii="Harrington" w:hAnsi="Harrington"/>
+          <w:sz w:val="28"/>
+          <w:u w:val="none"/>
+        </w:rPr>
+        <w:t xml:space="preserve"> sera el rey de Ered-pul. Todos los enanos estamos preparando el entierro de Freo. Hemos encendido un fuego alrededor de la tumba y  empezamos a cantar una canción en su honor. Unos días después se nombro  Frenfur como rey de Ered-pul y empezó una nueva generación. Esto ocurrió durante la primera edad el año 450</w:t>
       </w:r>
     </w:p>
     <w:p>
@@ -209,8 +227,8 @@
         </w:rPr>
         <w:t xml:space="preserve">Casi 50 años mas tarde del nombramiento del rey Frenfur nos mando a mi y a su hermano menor, Cinfur de viaje al pueblo enano del norte, Mened-pul, para recoger información ya que hace un par de años que no se sabe nada de ellos. Teniendo en cuenta que está un poco lejos de nuestro reino el trayecto iba a durar un par de días. Teníamos pensado hacer un gran rodeo para evitar a las Manadas e ir a algún pueblo de los hombres para pasar la noche en un lugar seguro. Al tener decidido que trayecto cogeríamos para llegar a Mened-pul empezamos el viaje. Mi compañero de viaje parecía muy ilusionado de hacer este viaje. Supongo que le apetece ver a sus antiguos amigos que se marcharon a vivir ahí. Nos armamos. Yo cogí una espada y un arco mientras que Cinfur se armó con un hacha de guerra. Nos despedimos del rey, cogimos los ponis y nos pusimos en marcha. Y así es como empezó nuestro viaje. </w:t>
       </w:r>
-      <w:bookmarkStart w:id="0" w:name="_GoBack"/>
-      <w:bookmarkEnd w:id="0"/>
+      <w:bookmarkStart w:id="1" w:name="_GoBack"/>
+      <w:bookmarkEnd w:id="1"/>
     </w:p>
     <w:p>
       <w:pPr>
@@ -394,7 +412,7 @@
         </w:rPr>
         <w:t xml:space="preserve">Durante estos años los ataques cada vez se hicieron más intensos y más repetitivos. El reino de Mened-pul reforzó sus defensas a causa de esos ataques pero aprovecho la ocasión para capturar y  estudiar esa raza y saber cuales podían ser sus defectos. Sin embargo no tuvo mucho éxito en la investigación pero lograron averiguar que esa raza era una mezcla entre hombres y elfos que fueron corrompidos con magia negra. Fue por esa razón que acudieron a un amigo suyo del reino de los magos. Llevaron consigo uno de los cuerpos de esa raza y llegaron a la frontera de su reino y hicieron la señal que en su día él dijo que hicieran si necesitaban ayuda con cualquier cosa. Vildgur enseguida acudió en su ayuda. Los enanos pidieron al mago que examinara este cuerpo. Vildgur lo examinó y se quedó aterrorizado con lo que vio. El mago dijo que en efecto  era magia negra pero era una magia prohibida para cualquier mago. Cualquiera que la utilizara sería desterrado. Entonces los enanos preguntaron si alguien fue desterrado los últimos 2 años. El mago dijo que no con la cabeza pero dijo que hubo un mago que cuando ellos vinieron hace 45 años le siguió y vio que estaba con otra raza. Ese mago se lo dijo al gobernador el cual me perdonó y fue entonces cuando ese mago furioso se fue y nunca jamás lo volvimos a ver. Quien iba a pensar que haría algo tan horrible. Si puedo hacer algo os ayudare en lo que haga falta. No contéis con los otros magos ya que no ayudaran en nada. Es mejor partir cuanto antes hacia vuestro reino. Decidme donde se encuentra y os llevo rápidamente. Los enanos se lo dijeron y en 3 segundos ya habían llegado a Mened-pul. Al mago lo llevaron ante el rey el cual se quedó sorprendido por ver a su viejo amigo. El le dijo a Beled que ayudaría contra ese mago. Fue en ese momento en el que entro un mensajero de Ered-pul con un mensaje en el que se convocaba la reunión de los enanos. Beled le pidió personalmente a Vildgur que viniese con él a la reunión ya que era importante que él también escuchara cual sería la estrategia para vencer al enemigo. Así que el rey Beled acudió sin pensarlo dos veces. Los hombres escucharon rumores sobre esa reunión así que el rey de Minurden, </w:t>
       </w:r>
-      <w:bookmarkStart w:id="1" w:name="__DdeLink__211_2688421782"/>
+      <w:bookmarkStart w:id="2" w:name="__DdeLink__211_2688421782"/>
       <w:r>
         <w:rPr>
           <w:rFonts w:ascii="Harrington" w:hAnsi="Harrington"/>
@@ -403,7 +421,7 @@
         </w:rPr>
         <w:t>Irulfen</w:t>
       </w:r>
-      <w:bookmarkEnd w:id="1"/>
+      <w:bookmarkEnd w:id="2"/>
       <w:r>
         <w:rPr>
           <w:rFonts w:ascii="Harrington" w:hAnsi="Harrington"/>
@@ -589,23 +607,7 @@
           <w:sz w:val="28"/>
           <w:u w:val="none"/>
         </w:rPr>
-        <w:t xml:space="preserve">Han llegado nuevas. Un mensajero ha dicho que efectivamente Feanar se ha asentado en el fuerte y que además lo ha corrompido con magia negra, es decir, que a parte de los demonios oscuros ahora también hay hombres de antaño, muertos levantados para luchar y obedecer por el señor que los ha invocado. Según el mensajero debe de haber entres unos 30 y 40 soldados levantados. </w:t>
-      </w:r>
-      <w:r>
-        <w:rPr>
-          <w:rFonts w:ascii="Harrington" w:hAnsi="Harrington"/>
-          <w:sz w:val="28"/>
-          <w:u w:val="none"/>
-        </w:rPr>
-        <w:t>Fueron soldados que estuvieron destinados a proteger ese fortín.</w:t>
-      </w:r>
-      <w:r>
-        <w:rPr>
-          <w:rFonts w:ascii="Harrington" w:hAnsi="Harrington"/>
-          <w:sz w:val="28"/>
-          <w:u w:val="none"/>
-        </w:rPr>
-        <w:t xml:space="preserve"> </w:t>
+        <w:t xml:space="preserve">Han llegado nuevas. Un mensajero ha dicho que efectivamente Feanar se ha asentado en el fuerte y que además lo ha corrompido con magia negra, es decir, que a parte de los demonios oscuros ahora también hay hombres de antaño, muertos levantados para luchar y obedecer por el señor que los ha invocado. Según el mensajero debe de haber entres unos 30 y 40 soldados levantados. Fueron soldados que estuvieron destinados a proteger ese fortín. </w:t>
       </w:r>
     </w:p>
     <w:p>
@@ -674,15 +676,7 @@
           <w:sz w:val="28"/>
           <w:u w:val="none"/>
         </w:rPr>
-        <w:t xml:space="preserve">De esta forma el pequeño ejercito partió al este para acabar con el enemigo. A mi me designaron en ese grupo. </w:t>
-      </w:r>
-      <w:r>
-        <w:rPr>
-          <w:rFonts w:ascii="Harrington" w:hAnsi="Harrington"/>
-          <w:sz w:val="28"/>
-          <w:u w:val="none"/>
-        </w:rPr>
-        <w:t xml:space="preserve">Yo sabía que recuperar el fuerte no iba a ser fácil pero íbamos preparados para hacer frente al enemigo. </w:t>
+        <w:t xml:space="preserve">De esta forma el pequeño ejercito partió al este para acabar con el enemigo. A mi me designaron en ese grupo. Yo sabía que recuperar el fuerte no iba a ser fácil pero íbamos preparados para hacer frente al enemigo. </w:t>
       </w:r>
     </w:p>
     <w:p>
@@ -701,15 +695,7 @@
           <w:sz w:val="28"/>
           <w:u w:val="none"/>
         </w:rPr>
-        <w:t>E</w:t>
-      </w:r>
-      <w:r>
-        <w:rPr>
-          <w:rFonts w:ascii="Harrington" w:hAnsi="Harrington"/>
-          <w:sz w:val="28"/>
-          <w:u w:val="none"/>
-        </w:rPr>
-        <w:t>l ejército de Mened-pul nos seguía por detrás llevando un ariete para así poder romper el portón principal del fuerte. Estos caminaban un poco más lento por estar llevando el ariete.</w:t>
+        <w:t>El ejército de Mened-pul nos seguía por detrás llevando un ariete para así poder romper el portón principal del fuerte. Estos caminaban un poco más lento por estar llevando el ariete.</w:t>
       </w:r>
     </w:p>
     <w:p>
@@ -728,23 +714,7 @@
           <w:sz w:val="28"/>
           <w:u w:val="none"/>
         </w:rPr>
-        <w:t xml:space="preserve">A los lados estaba el ejército de los hombres. Era un refuerzo que, para cuando consiguiéramos abrir el portón, </w:t>
-      </w:r>
-      <w:r>
-        <w:rPr>
-          <w:rFonts w:ascii="Harrington" w:hAnsi="Harrington"/>
-          <w:sz w:val="28"/>
-          <w:u w:val="none"/>
-        </w:rPr>
-        <w:t xml:space="preserve">estaba destinado a </w:t>
-      </w:r>
-      <w:r>
-        <w:rPr>
-          <w:rFonts w:ascii="Harrington" w:hAnsi="Harrington"/>
-          <w:sz w:val="28"/>
-          <w:u w:val="none"/>
-        </w:rPr>
-        <w:t>abalanzarse sobre el enemigo y destruirlo de una vez por todas.</w:t>
+        <w:t>A los lados estaba el ejército de los hombres. Era un refuerzo que, para cuando consiguiéramos abrir el portón, estaba destinado a abalanzarse sobre el enemigo y destruirlo de una vez por todas.</w:t>
       </w:r>
     </w:p>
     <w:p>
@@ -763,63 +733,23 @@
           <w:sz w:val="28"/>
           <w:u w:val="none"/>
         </w:rPr>
-        <w:t>N</w:t>
-      </w:r>
-      <w:r>
-        <w:rPr>
-          <w:rFonts w:ascii="Harrington" w:hAnsi="Harrington"/>
-          <w:sz w:val="28"/>
-          <w:u w:val="none"/>
-        </w:rPr>
-        <w:t xml:space="preserve">ada más llegar a la altura del fortín empezaron a caer piedras ardientes del cielo. </w:t>
-      </w:r>
-      <w:r>
-        <w:rPr>
-          <w:rFonts w:ascii="Harrington" w:hAnsi="Harrington"/>
-          <w:sz w:val="28"/>
-          <w:u w:val="none"/>
-        </w:rPr>
-        <w:t xml:space="preserve">En las altas murallas se veía que estaban situados los chamanes </w:t>
-      </w:r>
-      <w:r>
-        <w:rPr>
-          <w:rFonts w:ascii="Harrington" w:hAnsi="Harrington"/>
-          <w:sz w:val="28"/>
-          <w:u w:val="none"/>
-        </w:rPr>
-        <w:t>y eran quienes nos tiraban las piedras con su magia</w:t>
-      </w:r>
-      <w:r>
-        <w:rPr>
-          <w:rFonts w:ascii="Harrington" w:hAnsi="Harrington"/>
-          <w:sz w:val="28"/>
-          <w:u w:val="none"/>
-        </w:rPr>
-        <w:t>. A mi parecer eran los encargados de defender los exteriores de las murallas mientras que el resto de demonios esperaba impaciente</w:t>
-      </w:r>
-      <w:r>
-        <w:rPr>
-          <w:rFonts w:ascii="Harrington" w:hAnsi="Harrington"/>
-          <w:sz w:val="28"/>
-          <w:u w:val="none"/>
-        </w:rPr>
-        <w:t>mente</w:t>
-      </w:r>
-      <w:r>
-        <w:rPr>
-          <w:rFonts w:ascii="Harrington" w:hAnsi="Harrington"/>
-          <w:sz w:val="28"/>
-          <w:u w:val="none"/>
-        </w:rPr>
-        <w:t xml:space="preserve"> a que nosotros </w:t>
-      </w:r>
-      <w:r>
-        <w:rPr>
-          <w:rFonts w:ascii="Harrington" w:hAnsi="Harrington"/>
-          <w:sz w:val="28"/>
-          <w:u w:val="none"/>
-        </w:rPr>
-        <w:t>abriéramos el portón para empezar su ofensiva.</w:t>
+        <w:t xml:space="preserve">Nada más llegar a la altura del fortín empezaron a caer piedras </w:t>
+      </w:r>
+      <w:r>
+        <w:rPr>
+          <w:rFonts w:ascii="Harrington" w:hAnsi="Harrington"/>
+          <w:sz w:val="28"/>
+          <w:u w:val="none"/>
+        </w:rPr>
+        <w:t>de fuego</w:t>
+      </w:r>
+      <w:r>
+        <w:rPr>
+          <w:rFonts w:ascii="Harrington" w:hAnsi="Harrington"/>
+          <w:sz w:val="28"/>
+          <w:u w:val="none"/>
+        </w:rPr>
+        <w:t xml:space="preserve"> del cielo. En las altas murallas se veía que estaban situados los chamanes y eran quienes nos tiraban las piedras con su magia. A mi parecer eran los encargados de defender los exteriores de las murallas mientras que el resto de demonios esperaba impacientemente a que nosotros abriéramos el portón para empezar su ofensiva.</w:t>
       </w:r>
     </w:p>
     <w:p>
@@ -867,50 +797,50 @@
         <w:pStyle w:val="Normal"/>
         <w:spacing w:lineRule="auto" w:line="360"/>
         <w:jc w:val="both"/>
-        <w:rPr>
-          <w:rFonts w:ascii="Harrington" w:hAnsi="Harrington"/>
-          <w:sz w:val="28"/>
-          <w:u w:val="none"/>
-        </w:rPr>
-      </w:pPr>
-      <w:r>
-        <w:rPr>
-          <w:rFonts w:ascii="Harrington" w:hAnsi="Harrington"/>
-          <w:sz w:val="28"/>
-          <w:u w:val="none"/>
-        </w:rPr>
-        <w:t>Finalmente conseguimos derribar a la mayoría de chamanes los que no murieron se escondieron dentro de las murallas. Estos chamanes que se escondieron crearon un escudo protector donde cualquier tipo de proyectil no podía traspasar.</w:t>
-      </w:r>
-    </w:p>
-    <w:p>
-      <w:pPr>
-        <w:pStyle w:val="Normal"/>
-        <w:spacing w:lineRule="auto" w:line="360"/>
-        <w:jc w:val="both"/>
-        <w:rPr>
-          <w:rFonts w:ascii="Harrington" w:hAnsi="Harrington"/>
-          <w:sz w:val="28"/>
-          <w:u w:val="none"/>
-        </w:rPr>
-      </w:pPr>
-      <w:r>
-        <w:rPr>
-          <w:rFonts w:ascii="Harrington" w:hAnsi="Harrington"/>
-          <w:sz w:val="28"/>
-          <w:u w:val="none"/>
-        </w:rPr>
-      </w:r>
-    </w:p>
-    <w:p>
-      <w:pPr>
-        <w:pStyle w:val="Normal"/>
-        <w:spacing w:lineRule="auto" w:line="360"/>
-        <w:jc w:val="both"/>
-        <w:rPr>
-          <w:rFonts w:ascii="Harrington" w:hAnsi="Harrington"/>
-          <w:sz w:val="28"/>
-          <w:u w:val="none"/>
-        </w:rPr>
+        <w:rPr/>
+      </w:pPr>
+      <w:r>
+        <w:rPr>
+          <w:rFonts w:ascii="Harrington" w:hAnsi="Harrington"/>
+          <w:sz w:val="28"/>
+          <w:u w:val="none"/>
+        </w:rPr>
+        <w:t xml:space="preserve">Finalmente conseguimos derribar a la mayoría de chamanes los que no murieron se escondieron dentro de las murallas. Estos chamanes que se escondieron crearon un escudo protector donde cualquier tipo de proyectil no podía traspasar. </w:t>
+      </w:r>
+      <w:r>
+        <w:rPr>
+          <w:rFonts w:ascii="Harrington" w:hAnsi="Harrington"/>
+          <w:sz w:val="28"/>
+          <w:u w:val="none"/>
+        </w:rPr>
+        <w:t>De estas forma los ataques de nuestros arqueros se volvieron inútiles. Lo único que conseguíamos era malgastar flechas.</w:t>
+      </w:r>
+    </w:p>
+    <w:p>
+      <w:pPr>
+        <w:pStyle w:val="Normal"/>
+        <w:spacing w:lineRule="auto" w:line="360"/>
+        <w:jc w:val="both"/>
+        <w:rPr>
+          <w:rFonts w:ascii="Harrington" w:hAnsi="Harrington"/>
+          <w:sz w:val="28"/>
+          <w:u w:val="none"/>
+        </w:rPr>
+      </w:pPr>
+      <w:r>
+        <w:rPr>
+          <w:rFonts w:ascii="Harrington" w:hAnsi="Harrington"/>
+          <w:sz w:val="28"/>
+          <w:u w:val="none"/>
+        </w:rPr>
+      </w:r>
+    </w:p>
+    <w:p>
+      <w:pPr>
+        <w:pStyle w:val="Normal"/>
+        <w:spacing w:lineRule="auto" w:line="360"/>
+        <w:jc w:val="both"/>
+        <w:rPr/>
       </w:pPr>
       <w:r>
         <w:rPr>
@@ -919,6 +849,414 @@
           <w:u w:val="none"/>
         </w:rPr>
         <w:t xml:space="preserve">Finalmente el grupo de Mened-Pul llegó con el ariete y sin ningún peligro alrededor ya que sus fuerzas defensivas exteriores fueron vencidas colocaron el ariete delante del portón. </w:t>
+      </w:r>
+      <w:r>
+        <w:rPr>
+          <w:rFonts w:ascii="Harrington" w:hAnsi="Harrington"/>
+          <w:sz w:val="28"/>
+          <w:u w:val="none"/>
+        </w:rPr>
+        <w:t>Y sin más espera cargaron con el ariete y golpearon el portón una y otra vez hasta que finalmente la puerta cedió y empezó el caos.</w:t>
+      </w:r>
+    </w:p>
+    <w:p>
+      <w:pPr>
+        <w:pStyle w:val="Normal"/>
+        <w:spacing w:lineRule="auto" w:line="360"/>
+        <w:jc w:val="both"/>
+        <w:rPr/>
+      </w:pPr>
+      <w:r>
+        <w:rPr>
+          <w:rFonts w:ascii="Harrington" w:hAnsi="Harrington"/>
+          <w:sz w:val="28"/>
+          <w:u w:val="none"/>
+        </w:rPr>
+        <w:t xml:space="preserve">Nada más abrir salieron disparados una cantidad inmensa de demonios. Me pareció contar nada mas empezar la batalla unos 30 o 40 demonios. </w:t>
+      </w:r>
+      <w:r>
+        <w:rPr>
+          <w:rFonts w:ascii="Harrington" w:hAnsi="Harrington"/>
+          <w:sz w:val="28"/>
+          <w:u w:val="none"/>
+        </w:rPr>
+        <w:t>En cuanto se rompió aquella inmensa puerta durante un par de segundos se hizo el silencio y practicamente como un estallido llegó la carga de los demonios. Los primeros compañeros que soportaron la carga fueron hechos cenizas o salieron volando como si fueran trapos. La segunda linea tampoco tuvo demasiada suerte. Pude ver como ensartaban a un hombre con el que compartía un trozo de pan esa misma mañana. Era de barbas largas y pelirrojas y decía que cuando volviera de la guerra quería regalarle un anillo precioso a su mujer. Eso me hizo titubear un poco cuando se abalanzaron encima de nosotros pero enseguida aprendimos a reducirlos porque teníamos superioridad numérica y nuestras armaduras eran fuertes, muchos de ellos ni siquiera llevaban mas de dos trapos encima. A lo mejor si hubiesen tenido mejor armamento no lo hubiésemos contado.</w:t>
+      </w:r>
+    </w:p>
+    <w:p>
+      <w:pPr>
+        <w:pStyle w:val="Normal"/>
+        <w:spacing w:lineRule="auto" w:line="360"/>
+        <w:jc w:val="both"/>
+        <w:rPr/>
+      </w:pPr>
+      <w:r>
+        <w:rPr>
+          <w:rFonts w:ascii="Harrington" w:hAnsi="Harrington"/>
+          <w:sz w:val="28"/>
+          <w:u w:val="none"/>
+        </w:rPr>
+        <w:t xml:space="preserve">Esos demonios aniquilaron a gran parte del ejercito enano de Mened-Pul pero aun así nuestra fuerza de voluntad no flaqueo. </w:t>
+      </w:r>
+    </w:p>
+    <w:p>
+      <w:pPr>
+        <w:pStyle w:val="Normal"/>
+        <w:spacing w:lineRule="auto" w:line="360"/>
+        <w:jc w:val="both"/>
+        <w:rPr/>
+      </w:pPr>
+      <w:r>
+        <w:rPr>
+          <w:rFonts w:ascii="Harrington" w:hAnsi="Harrington"/>
+          <w:sz w:val="28"/>
+          <w:u w:val="none"/>
+        </w:rPr>
+        <w:t xml:space="preserve">A pesar de las innumerables bajas nuestros guerreros </w:t>
+      </w:r>
+      <w:r>
+        <w:rPr>
+          <w:rFonts w:ascii="Harrington" w:hAnsi="Harrington"/>
+          <w:sz w:val="28"/>
+          <w:u w:val="none"/>
+        </w:rPr>
+        <w:t xml:space="preserve">consiguieron matar a muchos demonios pero de todas formas tuvimos que retirarnos y reorganizar nuestros ejércitos. </w:t>
+      </w:r>
+      <w:r>
+        <w:rPr>
+          <w:rFonts w:ascii="Harrington" w:hAnsi="Harrington"/>
+          <w:sz w:val="28"/>
+          <w:u w:val="none"/>
+        </w:rPr>
+        <w:t xml:space="preserve">Al parecer la barrera que crearon los chamanes también nos prohibía entrar y no eramos capaces de atravesarlo ni con nuestras mejores armas. </w:t>
+      </w:r>
+    </w:p>
+    <w:p>
+      <w:pPr>
+        <w:pStyle w:val="Normal"/>
+        <w:spacing w:lineRule="auto" w:line="360"/>
+        <w:jc w:val="both"/>
+        <w:rPr>
+          <w:rFonts w:ascii="Harrington" w:hAnsi="Harrington"/>
+          <w:sz w:val="28"/>
+          <w:u w:val="none"/>
+        </w:rPr>
+      </w:pPr>
+      <w:r>
+        <w:rPr/>
+      </w:r>
+    </w:p>
+    <w:p>
+      <w:pPr>
+        <w:pStyle w:val="Normal"/>
+        <w:spacing w:lineRule="auto" w:line="360"/>
+        <w:jc w:val="both"/>
+        <w:rPr/>
+      </w:pPr>
+      <w:r>
+        <w:rPr>
+          <w:rFonts w:ascii="Harrington" w:hAnsi="Harrington"/>
+          <w:sz w:val="28"/>
+          <w:u w:val="none"/>
+        </w:rPr>
+        <w:t>Tras la retirada nuestro rey Frenfur decidió establecer un sitio alrededor del fuerte, creíamos que si los cerrábamos era cuestión de tiempo que les obligáramos a salir y asi acabar con ellos por ahora.</w:t>
+      </w:r>
+    </w:p>
+    <w:p>
+      <w:pPr>
+        <w:pStyle w:val="Normal"/>
+        <w:spacing w:lineRule="auto" w:line="360"/>
+        <w:jc w:val="both"/>
+        <w:rPr>
+          <w:rFonts w:ascii="Harrington" w:hAnsi="Harrington"/>
+          <w:sz w:val="28"/>
+          <w:u w:val="none"/>
+        </w:rPr>
+      </w:pPr>
+      <w:r>
+        <w:rPr/>
+      </w:r>
+    </w:p>
+    <w:p>
+      <w:pPr>
+        <w:pStyle w:val="Normal"/>
+        <w:spacing w:lineRule="auto" w:line="360"/>
+        <w:jc w:val="both"/>
+        <w:rPr>
+          <w:u w:val="single"/>
+        </w:rPr>
+      </w:pPr>
+      <w:r>
+        <w:rPr>
+          <w:rFonts w:ascii="Harrington" w:hAnsi="Harrington"/>
+          <w:sz w:val="28"/>
+          <w:u w:val="single"/>
+        </w:rPr>
+        <w:t>-D</w:t>
+      </w:r>
+      <w:r>
+        <w:rPr>
+          <w:rFonts w:ascii="Harrington" w:hAnsi="Harrington"/>
+          <w:sz w:val="28"/>
+          <w:u w:val="single"/>
+        </w:rPr>
+        <w:t>ia 15-</w:t>
+      </w:r>
+    </w:p>
+    <w:p>
+      <w:pPr>
+        <w:pStyle w:val="Normal"/>
+        <w:spacing w:lineRule="auto" w:line="360"/>
+        <w:jc w:val="both"/>
+        <w:rPr>
+          <w:u w:val="none"/>
+        </w:rPr>
+      </w:pPr>
+      <w:r>
+        <w:rPr>
+          <w:rFonts w:ascii="Harrington" w:hAnsi="Harrington"/>
+          <w:sz w:val="28"/>
+          <w:u w:val="none"/>
+        </w:rPr>
+        <w:t>Ha surgido un rumor en nuestro campamento, al parecer uno de nuestros exploradores dice que ya no queda nadie en el fuerte y al parecer también lo sabe nuestro rey y sus comandantes pero todos dudan si dar el paso. Creemos que su campo de fuerza, ahora invisible podría freírnos a cualquiera y por eso todo el mundo prefiere esperar. Aunque el cocinero dice que le faltan verduras frescas porque no previmos un sitio.</w:t>
+      </w:r>
+    </w:p>
+    <w:p>
+      <w:pPr>
+        <w:pStyle w:val="Normal"/>
+        <w:spacing w:lineRule="auto" w:line="360"/>
+        <w:jc w:val="both"/>
+        <w:rPr>
+          <w:rFonts w:ascii="Harrington" w:hAnsi="Harrington"/>
+          <w:sz w:val="28"/>
+        </w:rPr>
+      </w:pPr>
+      <w:r>
+        <w:rPr>
+          <w:u w:val="none"/>
+        </w:rPr>
+      </w:r>
+    </w:p>
+    <w:p>
+      <w:pPr>
+        <w:pStyle w:val="Normal"/>
+        <w:spacing w:lineRule="auto" w:line="360"/>
+        <w:jc w:val="both"/>
+        <w:rPr>
+          <w:strike/>
+          <w:u w:val="single"/>
+        </w:rPr>
+      </w:pPr>
+      <w:r>
+        <w:rPr>
+          <w:rFonts w:ascii="Harrington" w:hAnsi="Harrington"/>
+          <w:strike/>
+          <w:sz w:val="28"/>
+          <w:u w:val="single"/>
+        </w:rPr>
+        <w:t>Dia 17</w:t>
+      </w:r>
+    </w:p>
+    <w:p>
+      <w:pPr>
+        <w:pStyle w:val="Normal"/>
+        <w:spacing w:lineRule="auto" w:line="360"/>
+        <w:jc w:val="both"/>
+        <w:rPr>
+          <w:strike w:val="false"/>
+          <w:dstrike w:val="false"/>
+          <w:u w:val="none"/>
+        </w:rPr>
+      </w:pPr>
+      <w:r>
+        <w:rPr>
+          <w:rFonts w:ascii="Harrington" w:hAnsi="Harrington"/>
+          <w:strike w:val="false"/>
+          <w:dstrike w:val="false"/>
+          <w:sz w:val="28"/>
+          <w:u w:val="none"/>
+        </w:rPr>
+        <w:t xml:space="preserve">Hemos entrado en el fuerte. La apariencia del fuerte en el exterior era muy distinta de la del interior, parecía haber avanzado hacia otro universo. En cuanto entramos en el primer salón nos rodeo una especie de olor dulce e invasivo que te mareaba si no te concentrabas en seguir al compañero de delante. Las luces que fuera de ese lugar iluminaban hasta la luz del día ahora no te permitían ni ver tus propios pies. El suelo parecía moverse, inclinarse y retorcerse, hasta que alcanzamos el gran pasillo que nos dejó sin habla a cada uno de nosotros. Esta vez lo vimos claro hasta con las luces más tenues, a cada uno de nuestros lados parecía haber un conjunto con una docena de lo que aparecían ser huevos eclosionados. Dentro cabíamos tres de nosotros y dejaba un líquido viscoso que nos corroía las botas cuando lo pisábamos, a pesar de infundirnos miedo los enanos nos envalentonamos entre nosotros y continuamos nuestra travesía despacio y alerta. Cuando alcanzamos los aposentos que a diferencia de otros fuertes estos estaban bajo tierra encontramos la razón por la que este lugar estaba abandonado. Yo no fui el primero en verlo, todos nos enteramos porque Famir, el carpintero, gritó – Se han marchado por aquí – y todos corrimos a esa habitación. La habitación escondía un agujero en la tierra que triplicaba el diámetro de la habitación cómo si alguien se hubiese comido la piedra. </w:t>
+      </w:r>
+      <w:r>
+        <w:rPr>
+          <w:rFonts w:ascii="Harrington" w:hAnsi="Harrington"/>
+          <w:strike w:val="false"/>
+          <w:dstrike w:val="false"/>
+          <w:sz w:val="28"/>
+          <w:u w:val="none"/>
+        </w:rPr>
+        <w:t xml:space="preserve">Antes de seguirlos por el túnel se lo comunicamos a los comandantes que nos ordenaron tomar el fuerte y retirarse. Nadie quería entrar en lo que podía ser una trampa. El rey Frenfur ordenó que se tapiara y vigilara el agujero con la mitad de nuestros hombres. Yo tuve la suerte de ser enviado a las murallas. </w:t>
+      </w:r>
+    </w:p>
+    <w:p>
+      <w:pPr>
+        <w:pStyle w:val="Normal"/>
+        <w:spacing w:lineRule="auto" w:line="360"/>
+        <w:jc w:val="both"/>
+        <w:rPr>
+          <w:rFonts w:ascii="Harrington" w:hAnsi="Harrington"/>
+          <w:sz w:val="28"/>
+        </w:rPr>
+      </w:pPr>
+      <w:r>
+        <w:rPr>
+          <w:strike w:val="false"/>
+          <w:dstrike w:val="false"/>
+          <w:u w:val="none"/>
+        </w:rPr>
+      </w:r>
+    </w:p>
+    <w:p>
+      <w:pPr>
+        <w:pStyle w:val="Normal"/>
+        <w:spacing w:lineRule="auto" w:line="360"/>
+        <w:jc w:val="both"/>
+        <w:rPr>
+          <w:strike w:val="false"/>
+          <w:dstrike w:val="false"/>
+          <w:u w:val="single"/>
+        </w:rPr>
+      </w:pPr>
+      <w:r>
+        <w:rPr>
+          <w:rFonts w:ascii="Harrington" w:hAnsi="Harrington"/>
+          <w:strike w:val="false"/>
+          <w:dstrike w:val="false"/>
+          <w:sz w:val="28"/>
+          <w:u w:val="single"/>
+        </w:rPr>
+        <w:t>Dia 18</w:t>
+      </w:r>
+    </w:p>
+    <w:p>
+      <w:pPr>
+        <w:pStyle w:val="Normal"/>
+        <w:spacing w:lineRule="auto" w:line="360"/>
+        <w:jc w:val="both"/>
+        <w:rPr>
+          <w:strike w:val="false"/>
+          <w:dstrike w:val="false"/>
+          <w:u w:val="none"/>
+        </w:rPr>
+      </w:pPr>
+      <w:r>
+        <w:rPr>
+          <w:rFonts w:ascii="Harrington" w:hAnsi="Harrington"/>
+          <w:strike w:val="false"/>
+          <w:dstrike w:val="false"/>
+          <w:sz w:val="28"/>
+          <w:u w:val="none"/>
+        </w:rPr>
+        <w:t>P</w:t>
+      </w:r>
+      <w:r>
+        <w:rPr>
+          <w:rFonts w:ascii="Harrington" w:hAnsi="Harrington"/>
+          <w:strike w:val="false"/>
+          <w:dstrike w:val="false"/>
+          <w:sz w:val="28"/>
+          <w:u w:val="none"/>
+        </w:rPr>
+        <w:t xml:space="preserve">arece que los primeros aldeanos volvían al fuerte con un poco de miedo y preguntándonos si hemos acabado con todos ellos. Nosotros también teníamos preguntas para los aldeanos pero no se nos permitía hacerlas. Di gracias porque me toco en la muralla y no por vigilar cuatro malditas paredes de un ser que podría comerme incluso con la armadura puesta. En  algún momento de la tarde ha llegado un caballero un tanto misterioso. </w:t>
+      </w:r>
+      <w:r>
+        <w:rPr>
+          <w:rFonts w:ascii="Harrington" w:hAnsi="Harrington"/>
+          <w:strike w:val="false"/>
+          <w:dstrike w:val="false"/>
+          <w:sz w:val="28"/>
+          <w:u w:val="none"/>
+        </w:rPr>
+        <w:t xml:space="preserve">Llevaba una especie de traje oscuro con una capucha que le permitía ocultarse de muchas miradas pero no daba la sensación de ser un bandido </w:t>
+      </w:r>
+      <w:r>
+        <w:rPr>
+          <w:rFonts w:ascii="Harrington" w:hAnsi="Harrington"/>
+          <w:strike w:val="false"/>
+          <w:dstrike w:val="false"/>
+          <w:sz w:val="28"/>
+          <w:u w:val="none"/>
+        </w:rPr>
+        <w:t xml:space="preserve">por sus ropas cuidadas. Su piel era morena, al parecer curtida y castigado por el sol. Su caballo iba cargado como si fuera la mula de un comerciante, al llegar los guardias han recibido la orden de dejarlo pasar, </w:t>
+      </w:r>
+      <w:r>
+        <w:rPr>
+          <w:rFonts w:ascii="Harrington" w:hAnsi="Harrington"/>
+          <w:strike w:val="false"/>
+          <w:dstrike w:val="false"/>
+          <w:sz w:val="28"/>
+          <w:u w:val="none"/>
+        </w:rPr>
+        <w:t xml:space="preserve"> a mi me ha tocado acompañarle </w:t>
+      </w:r>
+      <w:r>
+        <w:rPr>
+          <w:rFonts w:ascii="Harrington" w:hAnsi="Harrington"/>
+          <w:strike w:val="false"/>
+          <w:dstrike w:val="false"/>
+          <w:sz w:val="28"/>
+          <w:u w:val="none"/>
+        </w:rPr>
+        <w:t>dentro</w:t>
+      </w:r>
+      <w:r>
+        <w:rPr>
+          <w:rFonts w:ascii="Harrington" w:hAnsi="Harrington"/>
+          <w:strike w:val="false"/>
+          <w:dstrike w:val="false"/>
+          <w:sz w:val="28"/>
+          <w:u w:val="none"/>
+        </w:rPr>
+        <w:t xml:space="preserve">. No era nada hablador y su caballo cargado de herramientas que no había visto jamas, esas no las construíamos nosotros.  Me preguntó donde estaban esos símbolos marcados en las paredes, esos huevos y sobretodo donde estaba el agujero. En cada uno de ellos estuvo cerca de media hora, los dibujos </w:t>
+      </w:r>
+      <w:r>
+        <w:rPr>
+          <w:rFonts w:ascii="Harrington" w:hAnsi="Harrington"/>
+          <w:strike w:val="false"/>
+          <w:dstrike w:val="false"/>
+          <w:sz w:val="28"/>
+          <w:u w:val="none"/>
+        </w:rPr>
+        <w:t xml:space="preserve">los replicó con un carboncillo en su cuaderno y tomó un par de muestras de aquel líquido que me daba hasta arcadas y finalmente estuvo observando un rato aquel agujero. También tuve que acompañarle frente al rey donde pudo oír toda la conversación. El hombre misterioso le dijo que efectivamente aquello era magia negra, y que aquellos demonios en algún momento fueron personas cultivadas en recipientes. Lo más probable es que se hayan marchado le dijo, el rey se sorprendió y le preguntó - ¿No creen que se hayan marchado?- Aquel hombre le respondió con mucha seguridad dando a entender que era posible que algunos de los chamanes se hubiesen infiltrado entre sus filas adoptando aspectos familiares. Esta información se intentó mantener en secreto pero en seguida se conoció el rumor y cundió el caos. </w:t>
+      </w:r>
+    </w:p>
+    <w:p>
+      <w:pPr>
+        <w:pStyle w:val="Normal"/>
+        <w:spacing w:lineRule="auto" w:line="360"/>
+        <w:jc w:val="both"/>
+        <w:rPr>
+          <w:rFonts w:ascii="Harrington" w:hAnsi="Harrington"/>
+          <w:sz w:val="28"/>
+          <w:u w:val="none"/>
+        </w:rPr>
+      </w:pPr>
+      <w:r>
+        <w:rPr>
+          <w:rFonts w:ascii="Harrington" w:hAnsi="Harrington"/>
+          <w:sz w:val="28"/>
+          <w:u w:val="none"/>
+        </w:rPr>
+      </w:r>
+    </w:p>
+    <w:p>
+      <w:pPr>
+        <w:pStyle w:val="Normal"/>
+        <w:spacing w:lineRule="auto" w:line="360"/>
+        <w:jc w:val="both"/>
+        <w:rPr>
+          <w:rFonts w:ascii="Harrington" w:hAnsi="Harrington"/>
+          <w:sz w:val="28"/>
+          <w:u w:val="none"/>
+        </w:rPr>
+      </w:pPr>
+      <w:r>
+        <w:rPr>
+          <w:rFonts w:ascii="Harrington" w:hAnsi="Harrington"/>
+          <w:sz w:val="28"/>
+          <w:u w:val="none"/>
+        </w:rPr>
       </w:r>
     </w:p>
     <w:p>

</xml_diff>

<commit_message>
Fechas para la mayoria de acontecimientos
</commit_message>
<xml_diff>
--- a/History/Diario de Kalig.docx
+++ b/History/Diario de Kalig.docx
@@ -335,7 +335,21 @@
           <w:rFonts w:ascii="Harrington" w:hAnsi="Harrington"/>
           <w:sz w:val="28"/>
         </w:rPr>
-        <w:t xml:space="preserve">Empezamos a dejar atrás la ciudad y nos adentramos en el bosque que nos separaba de la montaña. Nunca antes habíamos entrado a ningún bosque pero estábamos preparados. A medida que íbamos avanzando se iba haciendo cada vez más oscuro y sentíamos que alguien nos estaba observando. Supongo que eran elfos que nos estaban vigilando por haber entrado en sus bosques pero no estaba del todo seguro. Cuando estábamos  a punto de atravesar el bosque una raza que no logre reconocer nos atacaron. Fue en ese momento que vi pasar la vida por delante pero, gracias a que Cinfur reacciono rapido, me salvó la vida. Solo unos instantes después  saque mi espada y nos pusimos a pelear contra los individuos desconocidos. Gracias a la agilidad de Cinfur y a mi fuerza logramos salir de esta situación y nos fuimos corriendo en dirección a Mened-pul. Finalmente llegamos a la montaña y nos quedamos quietos frente a la puerta admirándola. Era una puerta pequeña de la misma altura que un hombre (supuse que era una puerta trasera por su tamaño). A los lados de la puerta hay dos pequeñas ventanas casi invisibles a la vista en las que había dos vigías en cada ventana. Finalmente dos enanos salieron de la puerta y nos preguntaron de donde veníamos ya que no sabían nada de nuestra visita. Les respondimos que eramos enanos provenientes de Ered-pul, el reino del sur y que veníamos de parte del rey Frenfur el hijo de Freo.  Antes de dejarnos entrar nos preguntaron porque íbamos malheridos y les contestamos que unos cuantos individuos de una raza que no conocíamos nos habían atacado cuando estábamos cruzando el bosque. Entonces los guardias nos llevaron ante el rey , el hijo de Besbed ( el cual murio el año 475), Beled y le contamos todo lo que había pasado durante el último siglo. El rey nos contó como estaba la situación en Mened-pul. Nos dijo que todo estaba perfectamente, fue en ese momento en el que tanto yo como Cinfur nos dimos cuenta que en este reino estaba mucho mas desarrollado que Ered-pul. Nos fijamos en las armas, las nuestras parecían viejas y oxidadas en comparación. Fue por esa razón que le pregunte al rey  con que materiales forjaron sus armas y armaduras. El rey nos dijo que los materiales lo sacaron de la montaña en especial uno que abundaba mucho y lo llamaron “Crysil” el metal más ligero y duro de Aendir durante la primera edad y la edad del sol. Al rey le contamos que en el bosque cerca del reino fuimos atacados por una raza que desconocíamos. El rey rápidamente nos contestó que esa raza apareció hace poco cerca de ese bosque y nos contó  el rumor sobre esa raza. Se rumorea que un mago, de nombre Feandar, exiliado de su reino, el lago de las ilusiones (Explicación de cómo los enanos se enteraron de donde vivían los magos mas adelante) que al parecer se dedicó a crear su propia raza mezclando sangre de diferentes razas. Aquí los llamamos demonios oscuros. Según nuestros exploradores viven  en el este una zona que antes estaba totalmente deshabitada a que solamente era un desierto  no había recursos para sobrevivir. El como viven y de que se alimentan nadie lo sabe y es demasiado peligroso acercarse ya que no es una raza amistosa. Por lo visto es una raza que lo que busca es romper la paz que por tantos siglos duró.  Esos rumores nos aterrorizaron y le pedimos amablemente al rey que al día siguiente nos llevara hasta la ciudad de los hombres acompañados de un pequeño grupo ya que podríamos ser atacados una vez más. El rey accedió ya que entendió que teníamos que informar al rey de inmediato sobre esta situación. Y así fue que nos despedimos del rey y nos fuimos a la cama. </w:t>
+        <w:t xml:space="preserve">Empezamos a dejar atrás la ciudad y nos adentramos en el bosque que nos separaba de la montaña. Nunca antes habíamos entrado a ningún bosque pero estábamos preparados. A medida que íbamos avanzando se iba haciendo cada vez más oscuro y sentíamos que alguien nos estaba observando. Supongo que eran elfos que nos estaban vigilando por haber entrado en sus bosques pero no estaba del todo seguro. Cuando estábamos  a punto de atravesar el bosque una raza que no logre reconocer nos atacaron. Fue en ese momento que vi pasar la vida por delante pero, gracias a que Cinfur reacciono rapido, me salvó la vida. Solo unos instantes después  saque mi espada y nos pusimos a pelear contra los individuos desconocidos. Gracias a la agilidad de Cinfur y a mi fuerza logramos salir de esta situación y nos fuimos corriendo en dirección a Mened-pul. Finalmente llegamos a la montaña y nos quedamos quietos frente a la puerta admirándola. Era una puerta pequeña de la misma altura que un hombre (supuse que era una puerta trasera por su tamaño). A los lados de la puerta hay dos pequeñas ventanas casi invisibles a la vista en las que había dos vigías en cada ventana. Finalmente dos enanos salieron de la puerta y nos preguntaron de donde veníamos ya que no sabían nada de nuestra visita. Les respondimos que eramos enanos provenientes de Ered-pul, el reino del sur y que veníamos de parte del rey Frenfur el hijo de Freo.  Antes de dejarnos entrar nos preguntaron porque íbamos malheridos y les contestamos que unos cuantos individuos de una raza que no conocíamos nos habían atacado cuando estábamos cruzando el bosque. Entonces los guardias nos llevaron ante el rey , el hijo de Besbed ( el cual murio el año 475), Beled y le contamos todo lo que había pasado durante el último siglo. El rey nos contó como estaba la situación en Mened-pul. Nos dijo que todo estaba perfectamente, fue en ese momento en el que tanto yo como Cinfur nos dimos cuenta que en este reino estaba mucho mas desarrollado que Ered-pul. Nos fijamos en las armas, las nuestras parecían viejas y oxidadas en comparación. Fue por esa razón que le pregunte al rey  con que materiales forjaron sus armas y armaduras. El rey nos dijo que los materiales lo sacaron de la montaña en especial uno que abundaba mucho y lo llamaron “Crysil” el metal más ligero y duro de Aendir durante la primera edad </w:t>
+      </w:r>
+      <w:r>
+        <w:rPr>
+          <w:rFonts w:ascii="Harrington" w:hAnsi="Harrington"/>
+          <w:sz w:val="28"/>
+        </w:rPr>
+        <w:t>o</w:t>
+      </w:r>
+      <w:r>
+        <w:rPr>
+          <w:rFonts w:ascii="Harrington" w:hAnsi="Harrington"/>
+          <w:sz w:val="28"/>
+        </w:rPr>
+        <w:t xml:space="preserve"> la edad del sol. Al rey le contamos que en el bosque cerca del reino fuimos atacados por una raza que desconocíamos. El rey rápidamente nos contestó que esa raza apareció hace poco cerca de ese bosque y nos contó  el rumor sobre esa raza. Se rumorea que un mago, de nombre Feandar, exiliado de su reino, el lago de las ilusiones (Explicación de cómo los enanos se enteraron de donde vivían los magos mas adelante) que al parecer se dedicó a crear su propia raza mezclando sangre de diferentes razas. Aquí los llamamos demonios oscuros. Según nuestros exploradores viven  en el este una zona que antes estaba totalmente deshabitada a que solamente era un desierto  no había recursos para sobrevivir. El como viven y de que se alimentan nadie lo sabe y es demasiado peligroso acercarse ya que no es una raza amistosa. Por lo visto es una raza que lo que busca es romper la paz que por tantos siglos duró.  Esos rumores nos aterrorizaron y le pedimos amablemente al rey que al día siguiente nos llevara hasta la ciudad de los hombres acompañados de un pequeño grupo ya que podríamos ser atacados una vez más. El rey accedió ya que entendió que teníamos que informar al rey de inmediato sobre esta situación. Y así fue que nos despedimos del rey y nos fuimos a la cama. </w:t>
       </w:r>
     </w:p>
     <w:p>
@@ -538,7 +552,47 @@
           <w:sz w:val="28"/>
           <w:u w:val="none"/>
         </w:rPr>
-        <w:t xml:space="preserve">Ha llegado a mis oídos que uno de los fuertes de los hombres que hacía frontera con los demonios oscuros ha sido destruido y ocupado por estas criaturas. Últimamente no hacen que llegar mas que malas noticias  de los alrededores. </w:t>
+        <w:t>Ha llegado a mis oídos que uno de los fuertes de los hombres que hacía frontera con los demonios oscuros ha sido destruido y ocupado por estas criaturas.</w:t>
+      </w:r>
+    </w:p>
+    <w:p>
+      <w:pPr>
+        <w:pStyle w:val="Normal"/>
+        <w:spacing w:lineRule="auto" w:line="360"/>
+        <w:jc w:val="both"/>
+        <w:rPr/>
+      </w:pPr>
+      <w:r>
+        <w:rPr>
+          <w:rFonts w:ascii="Harrington" w:hAnsi="Harrington"/>
+          <w:sz w:val="28"/>
+          <w:u w:val="none"/>
+        </w:rPr>
+        <w:t>Si no recuerdo mal el nombre de dicho fuerte era Fuerte Parutar.</w:t>
+      </w:r>
+    </w:p>
+    <w:p>
+      <w:pPr>
+        <w:pStyle w:val="Normal"/>
+        <w:spacing w:lineRule="auto" w:line="360"/>
+        <w:jc w:val="both"/>
+        <w:rPr/>
+      </w:pPr>
+      <w:r>
+        <w:rPr>
+          <w:rFonts w:ascii="Harrington" w:hAnsi="Harrington"/>
+          <w:sz w:val="28"/>
+          <w:u w:val="none"/>
+        </w:rPr>
+        <w:t xml:space="preserve"> </w:t>
+      </w:r>
+      <w:r>
+        <w:rPr>
+          <w:rFonts w:ascii="Harrington" w:hAnsi="Harrington"/>
+          <w:sz w:val="28"/>
+          <w:u w:val="none"/>
+        </w:rPr>
+        <w:t xml:space="preserve">Últimamente no hacen que llegar mas que malas noticias  de los alrededores. </w:t>
       </w:r>
     </w:p>
     <w:p>
@@ -733,23 +787,7 @@
           <w:sz w:val="28"/>
           <w:u w:val="none"/>
         </w:rPr>
-        <w:t xml:space="preserve">Nada más llegar a la altura del fortín empezaron a caer piedras </w:t>
-      </w:r>
-      <w:r>
-        <w:rPr>
-          <w:rFonts w:ascii="Harrington" w:hAnsi="Harrington"/>
-          <w:sz w:val="28"/>
-          <w:u w:val="none"/>
-        </w:rPr>
-        <w:t>de fuego</w:t>
-      </w:r>
-      <w:r>
-        <w:rPr>
-          <w:rFonts w:ascii="Harrington" w:hAnsi="Harrington"/>
-          <w:sz w:val="28"/>
-          <w:u w:val="none"/>
-        </w:rPr>
-        <w:t xml:space="preserve"> del cielo. En las altas murallas se veía que estaban situados los chamanes y eran quienes nos tiraban las piedras con su magia. A mi parecer eran los encargados de defender los exteriores de las murallas mientras que el resto de demonios esperaba impacientemente a que nosotros abriéramos el portón para empezar su ofensiva.</w:t>
+        <w:t>Nada más llegar a la altura del fortín empezaron a caer piedras de fuego del cielo. En las altas murallas se veía que estaban situados los chamanes y eran quienes nos tiraban las piedras con su magia. A mi parecer eran los encargados de defender los exteriores de las murallas mientras que el resto de demonios esperaba impacientemente a que nosotros abriéramos el portón para empezar su ofensiva.</w:t>
       </w:r>
     </w:p>
     <w:p>
@@ -805,82 +843,58 @@
           <w:sz w:val="28"/>
           <w:u w:val="none"/>
         </w:rPr>
-        <w:t xml:space="preserve">Finalmente conseguimos derribar a la mayoría de chamanes los que no murieron se escondieron dentro de las murallas. Estos chamanes que se escondieron crearon un escudo protector donde cualquier tipo de proyectil no podía traspasar. </w:t>
-      </w:r>
-      <w:r>
-        <w:rPr>
-          <w:rFonts w:ascii="Harrington" w:hAnsi="Harrington"/>
-          <w:sz w:val="28"/>
-          <w:u w:val="none"/>
-        </w:rPr>
-        <w:t>De estas forma los ataques de nuestros arqueros se volvieron inútiles. Lo único que conseguíamos era malgastar flechas.</w:t>
-      </w:r>
-    </w:p>
-    <w:p>
-      <w:pPr>
-        <w:pStyle w:val="Normal"/>
-        <w:spacing w:lineRule="auto" w:line="360"/>
-        <w:jc w:val="both"/>
-        <w:rPr>
-          <w:rFonts w:ascii="Harrington" w:hAnsi="Harrington"/>
-          <w:sz w:val="28"/>
-          <w:u w:val="none"/>
-        </w:rPr>
-      </w:pPr>
-      <w:r>
-        <w:rPr>
-          <w:rFonts w:ascii="Harrington" w:hAnsi="Harrington"/>
-          <w:sz w:val="28"/>
-          <w:u w:val="none"/>
-        </w:rPr>
-      </w:r>
-    </w:p>
-    <w:p>
-      <w:pPr>
-        <w:pStyle w:val="Normal"/>
-        <w:spacing w:lineRule="auto" w:line="360"/>
-        <w:jc w:val="both"/>
-        <w:rPr/>
-      </w:pPr>
-      <w:r>
-        <w:rPr>
-          <w:rFonts w:ascii="Harrington" w:hAnsi="Harrington"/>
-          <w:sz w:val="28"/>
-          <w:u w:val="none"/>
-        </w:rPr>
-        <w:t xml:space="preserve">Finalmente el grupo de Mened-Pul llegó con el ariete y sin ningún peligro alrededor ya que sus fuerzas defensivas exteriores fueron vencidas colocaron el ariete delante del portón. </w:t>
-      </w:r>
-      <w:r>
-        <w:rPr>
-          <w:rFonts w:ascii="Harrington" w:hAnsi="Harrington"/>
-          <w:sz w:val="28"/>
-          <w:u w:val="none"/>
-        </w:rPr>
-        <w:t>Y sin más espera cargaron con el ariete y golpearon el portón una y otra vez hasta que finalmente la puerta cedió y empezó el caos.</w:t>
-      </w:r>
-    </w:p>
-    <w:p>
-      <w:pPr>
-        <w:pStyle w:val="Normal"/>
-        <w:spacing w:lineRule="auto" w:line="360"/>
-        <w:jc w:val="both"/>
-        <w:rPr/>
-      </w:pPr>
-      <w:r>
-        <w:rPr>
-          <w:rFonts w:ascii="Harrington" w:hAnsi="Harrington"/>
-          <w:sz w:val="28"/>
-          <w:u w:val="none"/>
-        </w:rPr>
-        <w:t xml:space="preserve">Nada más abrir salieron disparados una cantidad inmensa de demonios. Me pareció contar nada mas empezar la batalla unos 30 o 40 demonios. </w:t>
-      </w:r>
-      <w:r>
-        <w:rPr>
-          <w:rFonts w:ascii="Harrington" w:hAnsi="Harrington"/>
-          <w:sz w:val="28"/>
-          <w:u w:val="none"/>
-        </w:rPr>
-        <w:t>En cuanto se rompió aquella inmensa puerta durante un par de segundos se hizo el silencio y practicamente como un estallido llegó la carga de los demonios. Los primeros compañeros que soportaron la carga fueron hechos cenizas o salieron volando como si fueran trapos. La segunda linea tampoco tuvo demasiada suerte. Pude ver como ensartaban a un hombre con el que compartía un trozo de pan esa misma mañana. Era de barbas largas y pelirrojas y decía que cuando volviera de la guerra quería regalarle un anillo precioso a su mujer. Eso me hizo titubear un poco cuando se abalanzaron encima de nosotros pero enseguida aprendimos a reducirlos porque teníamos superioridad numérica y nuestras armaduras eran fuertes, muchos de ellos ni siquiera llevaban mas de dos trapos encima. A lo mejor si hubiesen tenido mejor armamento no lo hubiésemos contado.</w:t>
+        <w:t>Finalmente conseguimos derribar a la mayoría de chamanes los que no murieron se escondieron dentro de las murallas. Estos chamanes que se escondieron crearon un escudo protector donde cualquier tipo de proyectil no podía traspasar. De estas forma los ataques de nuestros arqueros se volvieron inútiles. Lo único que conseguíamos era malgastar flechas.</w:t>
+      </w:r>
+    </w:p>
+    <w:p>
+      <w:pPr>
+        <w:pStyle w:val="Normal"/>
+        <w:spacing w:lineRule="auto" w:line="360"/>
+        <w:jc w:val="both"/>
+        <w:rPr>
+          <w:rFonts w:ascii="Harrington" w:hAnsi="Harrington"/>
+          <w:sz w:val="28"/>
+          <w:u w:val="none"/>
+        </w:rPr>
+      </w:pPr>
+      <w:r>
+        <w:rPr>
+          <w:rFonts w:ascii="Harrington" w:hAnsi="Harrington"/>
+          <w:sz w:val="28"/>
+          <w:u w:val="none"/>
+        </w:rPr>
+      </w:r>
+    </w:p>
+    <w:p>
+      <w:pPr>
+        <w:pStyle w:val="Normal"/>
+        <w:spacing w:lineRule="auto" w:line="360"/>
+        <w:jc w:val="both"/>
+        <w:rPr/>
+      </w:pPr>
+      <w:r>
+        <w:rPr>
+          <w:rFonts w:ascii="Harrington" w:hAnsi="Harrington"/>
+          <w:sz w:val="28"/>
+          <w:u w:val="none"/>
+        </w:rPr>
+        <w:t>Finalmente el grupo de Mened-Pul llegó con el ariete y sin ningún peligro alrededor ya que sus fuerzas defensivas exteriores fueron vencidas colocaron el ariete delante del portón. Y sin más espera cargaron con el ariete y golpearon el portón una y otra vez hasta que finalmente la puerta cedió y empezó el caos.</w:t>
+      </w:r>
+    </w:p>
+    <w:p>
+      <w:pPr>
+        <w:pStyle w:val="Normal"/>
+        <w:spacing w:lineRule="auto" w:line="360"/>
+        <w:jc w:val="both"/>
+        <w:rPr/>
+      </w:pPr>
+      <w:r>
+        <w:rPr>
+          <w:rFonts w:ascii="Harrington" w:hAnsi="Harrington"/>
+          <w:sz w:val="28"/>
+          <w:u w:val="none"/>
+        </w:rPr>
+        <w:t>Nada más abrir salieron disparados una cantidad inmensa de demonios. Me pareció contar nada mas empezar la batalla unos 30 o 40 demonios. En cuanto se rompió aquella inmensa puerta durante un par de segundos se hizo el silencio y practicamente como un estallido llegó la carga de los demonios. Los primeros compañeros que soportaron la carga fueron hechos cenizas o salieron volando como si fueran trapos. La segunda linea tampoco tuvo demasiada suerte. Pude ver como ensartaban a un hombre con el que compartía un trozo de pan esa misma mañana. Era de barbas largas y pelirrojas y decía que cuando volviera de la guerra quería regalarle un anillo precioso a su mujer. Eso me hizo titubear un poco cuando se abalanzaron encima de nosotros pero enseguida aprendimos a reducirlos porque teníamos superioridad numérica y nuestras armaduras eran fuertes, muchos de ellos ni siquiera llevaban mas de dos trapos encima. A lo mejor si hubiesen tenido mejor armamento no lo hubiésemos contado.</w:t>
       </w:r>
     </w:p>
     <w:p>
@@ -912,38 +926,26 @@
           <w:sz w:val="28"/>
           <w:u w:val="none"/>
         </w:rPr>
-        <w:t xml:space="preserve">A pesar de las innumerables bajas nuestros guerreros </w:t>
-      </w:r>
-      <w:r>
-        <w:rPr>
-          <w:rFonts w:ascii="Harrington" w:hAnsi="Harrington"/>
-          <w:sz w:val="28"/>
-          <w:u w:val="none"/>
-        </w:rPr>
-        <w:t xml:space="preserve">consiguieron matar a muchos demonios pero de todas formas tuvimos que retirarnos y reorganizar nuestros ejércitos. </w:t>
-      </w:r>
-      <w:r>
-        <w:rPr>
-          <w:rFonts w:ascii="Harrington" w:hAnsi="Harrington"/>
-          <w:sz w:val="28"/>
-          <w:u w:val="none"/>
-        </w:rPr>
-        <w:t xml:space="preserve">Al parecer la barrera que crearon los chamanes también nos prohibía entrar y no eramos capaces de atravesarlo ni con nuestras mejores armas. </w:t>
-      </w:r>
-    </w:p>
-    <w:p>
-      <w:pPr>
-        <w:pStyle w:val="Normal"/>
-        <w:spacing w:lineRule="auto" w:line="360"/>
-        <w:jc w:val="both"/>
-        <w:rPr>
-          <w:rFonts w:ascii="Harrington" w:hAnsi="Harrington"/>
-          <w:sz w:val="28"/>
-          <w:u w:val="none"/>
-        </w:rPr>
-      </w:pPr>
-      <w:r>
-        <w:rPr/>
+        <w:t xml:space="preserve">A pesar de las innumerables bajas nuestros guerreros consiguieron matar a muchos demonios pero de todas formas tuvimos que retirarnos y reorganizar nuestros ejércitos. Al parecer la barrera que crearon los chamanes también nos prohibía entrar y no eramos capaces de atravesarlo ni con nuestras mejores armas. </w:t>
+      </w:r>
+    </w:p>
+    <w:p>
+      <w:pPr>
+        <w:pStyle w:val="Normal"/>
+        <w:spacing w:lineRule="auto" w:line="360"/>
+        <w:jc w:val="both"/>
+        <w:rPr>
+          <w:rFonts w:ascii="Harrington" w:hAnsi="Harrington"/>
+          <w:sz w:val="28"/>
+          <w:u w:val="none"/>
+        </w:rPr>
+      </w:pPr>
+      <w:r>
+        <w:rPr>
+          <w:rFonts w:ascii="Harrington" w:hAnsi="Harrington"/>
+          <w:sz w:val="28"/>
+          <w:u w:val="none"/>
+        </w:rPr>
       </w:r>
     </w:p>
     <w:p>
@@ -974,33 +976,29 @@
         </w:rPr>
       </w:pPr>
       <w:r>
-        <w:rPr/>
-      </w:r>
-    </w:p>
-    <w:p>
-      <w:pPr>
-        <w:pStyle w:val="Normal"/>
-        <w:spacing w:lineRule="auto" w:line="360"/>
-        <w:jc w:val="both"/>
-        <w:rPr>
-          <w:u w:val="single"/>
-        </w:rPr>
-      </w:pPr>
-      <w:r>
-        <w:rPr>
-          <w:rFonts w:ascii="Harrington" w:hAnsi="Harrington"/>
-          <w:sz w:val="28"/>
-          <w:u w:val="single"/>
-        </w:rPr>
-        <w:t>-D</w:t>
-      </w:r>
-      <w:r>
-        <w:rPr>
-          <w:rFonts w:ascii="Harrington" w:hAnsi="Harrington"/>
-          <w:sz w:val="28"/>
-          <w:u w:val="single"/>
-        </w:rPr>
-        <w:t>ia 15-</w:t>
+        <w:rPr>
+          <w:rFonts w:ascii="Harrington" w:hAnsi="Harrington"/>
+          <w:sz w:val="28"/>
+          <w:u w:val="none"/>
+        </w:rPr>
+      </w:r>
+    </w:p>
+    <w:p>
+      <w:pPr>
+        <w:pStyle w:val="Normal"/>
+        <w:spacing w:lineRule="auto" w:line="360"/>
+        <w:jc w:val="both"/>
+        <w:rPr>
+          <w:u w:val="single"/>
+        </w:rPr>
+      </w:pPr>
+      <w:r>
+        <w:rPr>
+          <w:rFonts w:ascii="Harrington" w:hAnsi="Harrington"/>
+          <w:sz w:val="28"/>
+          <w:u w:val="single"/>
+        </w:rPr>
+        <w:t>-Dia 15-</w:t>
       </w:r>
     </w:p>
     <w:p>
@@ -1033,7 +1031,8 @@
       </w:pPr>
       <w:r>
         <w:rPr>
-          <w:u w:val="none"/>
+          <w:rFonts w:ascii="Harrington" w:hAnsi="Harrington"/>
+          <w:sz w:val="28"/>
         </w:rPr>
       </w:r>
     </w:p>
@@ -1076,45 +1075,72 @@
           <w:sz w:val="28"/>
           <w:u w:val="none"/>
         </w:rPr>
-        <w:t xml:space="preserve">Hemos entrado en el fuerte. La apariencia del fuerte en el exterior era muy distinta de la del interior, parecía haber avanzado hacia otro universo. En cuanto entramos en el primer salón nos rodeo una especie de olor dulce e invasivo que te mareaba si no te concentrabas en seguir al compañero de delante. Las luces que fuera de ese lugar iluminaban hasta la luz del día ahora no te permitían ni ver tus propios pies. El suelo parecía moverse, inclinarse y retorcerse, hasta que alcanzamos el gran pasillo que nos dejó sin habla a cada uno de nosotros. Esta vez lo vimos claro hasta con las luces más tenues, a cada uno de nuestros lados parecía haber un conjunto con una docena de lo que aparecían ser huevos eclosionados. Dentro cabíamos tres de nosotros y dejaba un líquido viscoso que nos corroía las botas cuando lo pisábamos, a pesar de infundirnos miedo los enanos nos envalentonamos entre nosotros y continuamos nuestra travesía despacio y alerta. Cuando alcanzamos los aposentos que a diferencia de otros fuertes estos estaban bajo tierra encontramos la razón por la que este lugar estaba abandonado. Yo no fui el primero en verlo, todos nos enteramos porque Famir, el carpintero, gritó – Se han marchado por aquí – y todos corrimos a esa habitación. La habitación escondía un agujero en la tierra que triplicaba el diámetro de la habitación cómo si alguien se hubiese comido la piedra. </w:t>
-      </w:r>
-      <w:r>
-        <w:rPr>
-          <w:rFonts w:ascii="Harrington" w:hAnsi="Harrington"/>
+        <w:t xml:space="preserve">Hemos entrado en el fuerte. La apariencia del fuerte en el exterior era muy distinta de la del interior, parecía haber avanzado hacia otro universo. En cuanto entramos en el primer salón nos rodeo una especie de olor dulce e invasivo que te mareaba si no te concentrabas en seguir al compañero de delante. Las luces que fuera de ese lugar iluminaban hasta la luz del día ahora no te permitían ni ver tus propios pies. El suelo parecía moverse, inclinarse y retorcerse, hasta que alcanzamos el gran pasillo que nos dejó sin habla a cada uno de nosotros. Esta vez lo vimos claro hasta con las luces más tenues, a cada uno de nuestros lados parecía haber un conjunto con una docena de lo que aparecían ser huevos eclosionados. Dentro cabíamos tres de nosotros y dejaba un líquido viscoso que nos corroía las botas cuando lo pisábamos, a pesar de infundirnos miedo los enanos nos envalentonamos entre nosotros y continuamos nuestra travesía despacio y alerta. Cuando alcanzamos los aposentos que a diferencia de otros fuertes estos estaban bajo tierra encontramos la razón por la que este lugar estaba abandonado. Yo no fui el primero en verlo, todos nos enteramos porque Famir, el carpintero, gritó – Se han marchado por aquí – y todos corrimos a esa habitación. La habitación escondía un agujero en la tierra que triplicaba el diámetro de la habitación cómo si alguien se hubiese comido la piedra. Antes de seguirlos por el túnel se lo comunicamos a los comandantes que nos ordenaron tomar el fuerte y retirarse. Nadie quería entrar en lo que podía ser una trampa. El rey Frenfur ordenó que se tapiara y vigilara el agujero con la mitad de nuestros hombres. Yo tuve la suerte de ser enviado a las murallas. </w:t>
+      </w:r>
+    </w:p>
+    <w:p>
+      <w:pPr>
+        <w:pStyle w:val="Normal"/>
+        <w:spacing w:lineRule="auto" w:line="360"/>
+        <w:jc w:val="both"/>
+        <w:rPr>
+          <w:rFonts w:ascii="Harrington" w:hAnsi="Harrington"/>
+          <w:sz w:val="28"/>
+        </w:rPr>
+      </w:pPr>
+      <w:r>
+        <w:rPr>
+          <w:rFonts w:ascii="Harrington" w:hAnsi="Harrington"/>
+          <w:sz w:val="28"/>
+        </w:rPr>
+      </w:r>
+    </w:p>
+    <w:p>
+      <w:pPr>
+        <w:pStyle w:val="Normal"/>
+        <w:spacing w:lineRule="auto" w:line="360"/>
+        <w:jc w:val="both"/>
+        <w:rPr>
           <w:strike w:val="false"/>
           <w:dstrike w:val="false"/>
-          <w:sz w:val="28"/>
-          <w:u w:val="none"/>
-        </w:rPr>
-        <w:t xml:space="preserve">Antes de seguirlos por el túnel se lo comunicamos a los comandantes que nos ordenaron tomar el fuerte y retirarse. Nadie quería entrar en lo que podía ser una trampa. El rey Frenfur ordenó que se tapiara y vigilara el agujero con la mitad de nuestros hombres. Yo tuve la suerte de ser enviado a las murallas. </w:t>
-      </w:r>
-    </w:p>
-    <w:p>
-      <w:pPr>
-        <w:pStyle w:val="Normal"/>
-        <w:spacing w:lineRule="auto" w:line="360"/>
-        <w:jc w:val="both"/>
-        <w:rPr>
-          <w:rFonts w:ascii="Harrington" w:hAnsi="Harrington"/>
-          <w:sz w:val="28"/>
-        </w:rPr>
-      </w:pPr>
-      <w:r>
-        <w:rPr>
+          <w:u w:val="single"/>
+        </w:rPr>
+      </w:pPr>
+      <w:r>
+        <w:rPr>
+          <w:rFonts w:ascii="Harrington" w:hAnsi="Harrington"/>
           <w:strike w:val="false"/>
           <w:dstrike w:val="false"/>
-          <w:u w:val="none"/>
-        </w:rPr>
-      </w:r>
-    </w:p>
-    <w:p>
-      <w:pPr>
-        <w:pStyle w:val="Normal"/>
-        <w:spacing w:lineRule="auto" w:line="360"/>
-        <w:jc w:val="both"/>
-        <w:rPr>
+          <w:sz w:val="28"/>
+          <w:u w:val="single"/>
+        </w:rPr>
+        <w:t>Dia 18</w:t>
+      </w:r>
+    </w:p>
+    <w:p>
+      <w:pPr>
+        <w:pStyle w:val="Normal"/>
+        <w:spacing w:lineRule="auto" w:line="360"/>
+        <w:jc w:val="both"/>
+        <w:rPr/>
+      </w:pPr>
+      <w:r>
+        <w:rPr>
+          <w:rFonts w:ascii="Harrington" w:hAnsi="Harrington"/>
           <w:strike w:val="false"/>
           <w:dstrike w:val="false"/>
+          <w:sz w:val="28"/>
+          <w:u w:val="none"/>
+        </w:rPr>
+        <w:t xml:space="preserve">Parece que los primeros aldeanos volvían al fuerte con un poco de miedo y preguntándonos si hemos acabado con todos ellos. Nosotros también teníamos preguntas para los aldeanos pero no se nos permitía hacerlas. Di gracias porque me toco en la muralla y no por vigilar cuatro malditas paredes de un ser que podría comerme incluso con la armadura puesta. En  algún momento de la tarde ha llegado un caballero un tanto misterioso. Llevaba una especie de traje oscuro con una capucha que le permitía ocultarse de muchas miradas pero no daba la sensación de ser un bandido por sus ropas cuidadas. Su piel era morena, al parecer curtida y castigado por el sol. Su caballo iba cargado como si fuera la mula de un comerciante, al llegar los guardias han recibido la orden de dejarlo pasar,  a mi me ha tocado acompañarle dentro. No era nada hablador y su caballo cargado de herramientas que no había visto jamas, esas no las construíamos nosotros.  Me preguntó donde estaban esos símbolos marcados en las paredes, esos huevos y sobretodo donde estaba el agujero. En cada uno de ellos estuvo cerca de media hora, los dibujos los replicó con un carboncillo en su cuaderno y tomó un par de muestras de aquel líquido que me daba hasta arcadas y finalmente estuvo observando un rato aquel agujero. También tuve que acompañarle frente al rey donde pudo oír toda la conversación. El hombre misterioso le dijo que efectivamente aquello era magia negra, y que aquellos demonios en algún momento fueron personas cultivadas en recipientes. Lo más probable es que se hayan marchado le dijo, el rey se sorprendió y le preguntó - ¿No creen que se hayan marchado?- Aquel hombre le respondió con mucha seguridad dando a entender que era posible que algunos de los chamanes se hubiesen infiltrado entre sus filas adoptando aspectos familiares. Esta información se intentó mantener en secreto pero en seguida se conoció el rumor y cundió el caos. </w:t>
+      </w:r>
+    </w:p>
+    <w:p>
+      <w:pPr>
+        <w:pStyle w:val="Normal"/>
+        <w:spacing w:lineRule="auto" w:line="360"/>
+        <w:jc w:val="both"/>
+        <w:rPr>
           <w:u w:val="single"/>
         </w:rPr>
       </w:pPr>
@@ -1126,17 +1152,19 @@
           <w:sz w:val="28"/>
           <w:u w:val="single"/>
         </w:rPr>
-        <w:t>Dia 18</w:t>
-      </w:r>
-    </w:p>
-    <w:p>
-      <w:pPr>
-        <w:pStyle w:val="Normal"/>
-        <w:spacing w:lineRule="auto" w:line="360"/>
-        <w:jc w:val="both"/>
-        <w:rPr>
+        <w:t>Dia 25</w:t>
+      </w:r>
+    </w:p>
+    <w:p>
+      <w:pPr>
+        <w:pStyle w:val="Normal"/>
+        <w:spacing w:lineRule="auto" w:line="360"/>
+        <w:jc w:val="both"/>
+        <w:rPr>
+          <w:rFonts w:ascii="Harrington" w:hAnsi="Harrington"/>
           <w:strike w:val="false"/>
           <w:dstrike w:val="false"/>
+          <w:sz w:val="28"/>
           <w:u w:val="none"/>
         </w:rPr>
       </w:pPr>
@@ -1148,77 +1176,6 @@
           <w:sz w:val="28"/>
           <w:u w:val="none"/>
         </w:rPr>
-        <w:t>P</w:t>
-      </w:r>
-      <w:r>
-        <w:rPr>
-          <w:rFonts w:ascii="Harrington" w:hAnsi="Harrington"/>
-          <w:strike w:val="false"/>
-          <w:dstrike w:val="false"/>
-          <w:sz w:val="28"/>
-          <w:u w:val="none"/>
-        </w:rPr>
-        <w:t xml:space="preserve">arece que los primeros aldeanos volvían al fuerte con un poco de miedo y preguntándonos si hemos acabado con todos ellos. Nosotros también teníamos preguntas para los aldeanos pero no se nos permitía hacerlas. Di gracias porque me toco en la muralla y no por vigilar cuatro malditas paredes de un ser que podría comerme incluso con la armadura puesta. En  algún momento de la tarde ha llegado un caballero un tanto misterioso. </w:t>
-      </w:r>
-      <w:r>
-        <w:rPr>
-          <w:rFonts w:ascii="Harrington" w:hAnsi="Harrington"/>
-          <w:strike w:val="false"/>
-          <w:dstrike w:val="false"/>
-          <w:sz w:val="28"/>
-          <w:u w:val="none"/>
-        </w:rPr>
-        <w:t xml:space="preserve">Llevaba una especie de traje oscuro con una capucha que le permitía ocultarse de muchas miradas pero no daba la sensación de ser un bandido </w:t>
-      </w:r>
-      <w:r>
-        <w:rPr>
-          <w:rFonts w:ascii="Harrington" w:hAnsi="Harrington"/>
-          <w:strike w:val="false"/>
-          <w:dstrike w:val="false"/>
-          <w:sz w:val="28"/>
-          <w:u w:val="none"/>
-        </w:rPr>
-        <w:t xml:space="preserve">por sus ropas cuidadas. Su piel era morena, al parecer curtida y castigado por el sol. Su caballo iba cargado como si fuera la mula de un comerciante, al llegar los guardias han recibido la orden de dejarlo pasar, </w:t>
-      </w:r>
-      <w:r>
-        <w:rPr>
-          <w:rFonts w:ascii="Harrington" w:hAnsi="Harrington"/>
-          <w:strike w:val="false"/>
-          <w:dstrike w:val="false"/>
-          <w:sz w:val="28"/>
-          <w:u w:val="none"/>
-        </w:rPr>
-        <w:t xml:space="preserve"> a mi me ha tocado acompañarle </w:t>
-      </w:r>
-      <w:r>
-        <w:rPr>
-          <w:rFonts w:ascii="Harrington" w:hAnsi="Harrington"/>
-          <w:strike w:val="false"/>
-          <w:dstrike w:val="false"/>
-          <w:sz w:val="28"/>
-          <w:u w:val="none"/>
-        </w:rPr>
-        <w:t>dentro</w:t>
-      </w:r>
-      <w:r>
-        <w:rPr>
-          <w:rFonts w:ascii="Harrington" w:hAnsi="Harrington"/>
-          <w:strike w:val="false"/>
-          <w:dstrike w:val="false"/>
-          <w:sz w:val="28"/>
-          <w:u w:val="none"/>
-        </w:rPr>
-        <w:t xml:space="preserve">. No era nada hablador y su caballo cargado de herramientas que no había visto jamas, esas no las construíamos nosotros.  Me preguntó donde estaban esos símbolos marcados en las paredes, esos huevos y sobretodo donde estaba el agujero. En cada uno de ellos estuvo cerca de media hora, los dibujos </w:t>
-      </w:r>
-      <w:r>
-        <w:rPr>
-          <w:rFonts w:ascii="Harrington" w:hAnsi="Harrington"/>
-          <w:strike w:val="false"/>
-          <w:dstrike w:val="false"/>
-          <w:sz w:val="28"/>
-          <w:u w:val="none"/>
-        </w:rPr>
-        <w:t xml:space="preserve">los replicó con un carboncillo en su cuaderno y tomó un par de muestras de aquel líquido que me daba hasta arcadas y finalmente estuvo observando un rato aquel agujero. También tuve que acompañarle frente al rey donde pudo oír toda la conversación. El hombre misterioso le dijo que efectivamente aquello era magia negra, y que aquellos demonios en algún momento fueron personas cultivadas en recipientes. Lo más probable es que se hayan marchado le dijo, el rey se sorprendió y le preguntó - ¿No creen que se hayan marchado?- Aquel hombre le respondió con mucha seguridad dando a entender que era posible que algunos de los chamanes se hubiesen infiltrado entre sus filas adoptando aspectos familiares. Esta información se intentó mantener en secreto pero en seguida se conoció el rumor y cundió el caos. </w:t>
       </w:r>
     </w:p>
     <w:p>

</xml_diff>

<commit_message>
Imagen de barco + dia 25 diario de Kalig
</commit_message>
<xml_diff>
--- a/History/Diario de Kalig.docx
+++ b/History/Diario de Kalig.docx
@@ -335,21 +335,7 @@
           <w:rFonts w:ascii="Harrington" w:hAnsi="Harrington"/>
           <w:sz w:val="28"/>
         </w:rPr>
-        <w:t xml:space="preserve">Empezamos a dejar atrás la ciudad y nos adentramos en el bosque que nos separaba de la montaña. Nunca antes habíamos entrado a ningún bosque pero estábamos preparados. A medida que íbamos avanzando se iba haciendo cada vez más oscuro y sentíamos que alguien nos estaba observando. Supongo que eran elfos que nos estaban vigilando por haber entrado en sus bosques pero no estaba del todo seguro. Cuando estábamos  a punto de atravesar el bosque una raza que no logre reconocer nos atacaron. Fue en ese momento que vi pasar la vida por delante pero, gracias a que Cinfur reacciono rapido, me salvó la vida. Solo unos instantes después  saque mi espada y nos pusimos a pelear contra los individuos desconocidos. Gracias a la agilidad de Cinfur y a mi fuerza logramos salir de esta situación y nos fuimos corriendo en dirección a Mened-pul. Finalmente llegamos a la montaña y nos quedamos quietos frente a la puerta admirándola. Era una puerta pequeña de la misma altura que un hombre (supuse que era una puerta trasera por su tamaño). A los lados de la puerta hay dos pequeñas ventanas casi invisibles a la vista en las que había dos vigías en cada ventana. Finalmente dos enanos salieron de la puerta y nos preguntaron de donde veníamos ya que no sabían nada de nuestra visita. Les respondimos que eramos enanos provenientes de Ered-pul, el reino del sur y que veníamos de parte del rey Frenfur el hijo de Freo.  Antes de dejarnos entrar nos preguntaron porque íbamos malheridos y les contestamos que unos cuantos individuos de una raza que no conocíamos nos habían atacado cuando estábamos cruzando el bosque. Entonces los guardias nos llevaron ante el rey , el hijo de Besbed ( el cual murio el año 475), Beled y le contamos todo lo que había pasado durante el último siglo. El rey nos contó como estaba la situación en Mened-pul. Nos dijo que todo estaba perfectamente, fue en ese momento en el que tanto yo como Cinfur nos dimos cuenta que en este reino estaba mucho mas desarrollado que Ered-pul. Nos fijamos en las armas, las nuestras parecían viejas y oxidadas en comparación. Fue por esa razón que le pregunte al rey  con que materiales forjaron sus armas y armaduras. El rey nos dijo que los materiales lo sacaron de la montaña en especial uno que abundaba mucho y lo llamaron “Crysil” el metal más ligero y duro de Aendir durante la primera edad </w:t>
-      </w:r>
-      <w:r>
-        <w:rPr>
-          <w:rFonts w:ascii="Harrington" w:hAnsi="Harrington"/>
-          <w:sz w:val="28"/>
-        </w:rPr>
-        <w:t>o</w:t>
-      </w:r>
-      <w:r>
-        <w:rPr>
-          <w:rFonts w:ascii="Harrington" w:hAnsi="Harrington"/>
-          <w:sz w:val="28"/>
-        </w:rPr>
-        <w:t xml:space="preserve"> la edad del sol. Al rey le contamos que en el bosque cerca del reino fuimos atacados por una raza que desconocíamos. El rey rápidamente nos contestó que esa raza apareció hace poco cerca de ese bosque y nos contó  el rumor sobre esa raza. Se rumorea que un mago, de nombre Feandar, exiliado de su reino, el lago de las ilusiones (Explicación de cómo los enanos se enteraron de donde vivían los magos mas adelante) que al parecer se dedicó a crear su propia raza mezclando sangre de diferentes razas. Aquí los llamamos demonios oscuros. Según nuestros exploradores viven  en el este una zona que antes estaba totalmente deshabitada a que solamente era un desierto  no había recursos para sobrevivir. El como viven y de que se alimentan nadie lo sabe y es demasiado peligroso acercarse ya que no es una raza amistosa. Por lo visto es una raza que lo que busca es romper la paz que por tantos siglos duró.  Esos rumores nos aterrorizaron y le pedimos amablemente al rey que al día siguiente nos llevara hasta la ciudad de los hombres acompañados de un pequeño grupo ya que podríamos ser atacados una vez más. El rey accedió ya que entendió que teníamos que informar al rey de inmediato sobre esta situación. Y así fue que nos despedimos del rey y nos fuimos a la cama. </w:t>
+        <w:t xml:space="preserve">Empezamos a dejar atrás la ciudad y nos adentramos en el bosque que nos separaba de la montaña. Nunca antes habíamos entrado a ningún bosque pero estábamos preparados. A medida que íbamos avanzando se iba haciendo cada vez más oscuro y sentíamos que alguien nos estaba observando. Supongo que eran elfos que nos estaban vigilando por haber entrado en sus bosques pero no estaba del todo seguro. Cuando estábamos  a punto de atravesar el bosque una raza que no logre reconocer nos atacaron. Fue en ese momento que vi pasar la vida por delante pero, gracias a que Cinfur reacciono rapido, me salvó la vida. Solo unos instantes después  saque mi espada y nos pusimos a pelear contra los individuos desconocidos. Gracias a la agilidad de Cinfur y a mi fuerza logramos salir de esta situación y nos fuimos corriendo en dirección a Mened-pul. Finalmente llegamos a la montaña y nos quedamos quietos frente a la puerta admirándola. Era una puerta pequeña de la misma altura que un hombre (supuse que era una puerta trasera por su tamaño). A los lados de la puerta hay dos pequeñas ventanas casi invisibles a la vista en las que había dos vigías en cada ventana. Finalmente dos enanos salieron de la puerta y nos preguntaron de donde veníamos ya que no sabían nada de nuestra visita. Les respondimos que eramos enanos provenientes de Ered-pul, el reino del sur y que veníamos de parte del rey Frenfur el hijo de Freo.  Antes de dejarnos entrar nos preguntaron porque íbamos malheridos y les contestamos que unos cuantos individuos de una raza que no conocíamos nos habían atacado cuando estábamos cruzando el bosque. Entonces los guardias nos llevaron ante el rey , el hijo de Besbed ( el cual murio el año 475), Beled y le contamos todo lo que había pasado durante el último siglo. El rey nos contó como estaba la situación en Mened-pul. Nos dijo que todo estaba perfectamente, fue en ese momento en el que tanto yo como Cinfur nos dimos cuenta que en este reino estaba mucho mas desarrollado que Ered-pul. Nos fijamos en las armas, las nuestras parecían viejas y oxidadas en comparación. Fue por esa razón que le pregunte al rey  con que materiales forjaron sus armas y armaduras. El rey nos dijo que los materiales lo sacaron de la montaña en especial uno que abundaba mucho y lo llamaron “Crysil” el metal más ligero y duro de Aendir durante la primera edad o la edad del sol. Al rey le contamos que en el bosque cerca del reino fuimos atacados por una raza que desconocíamos. El rey rápidamente nos contestó que esa raza apareció hace poco cerca de ese bosque y nos contó  el rumor sobre esa raza. Se rumorea que un mago, de nombre Feandar, exiliado de su reino, el lago de las ilusiones (Explicación de cómo los enanos se enteraron de donde vivían los magos mas adelante) que al parecer se dedicó a crear su propia raza mezclando sangre de diferentes razas. Aquí los llamamos demonios oscuros. Según nuestros exploradores viven  en el este una zona que antes estaba totalmente deshabitada a que solamente era un desierto  no había recursos para sobrevivir. El como viven y de que se alimentan nadie lo sabe y es demasiado peligroso acercarse ya que no es una raza amistosa. Por lo visto es una raza que lo que busca es romper la paz que por tantos siglos duró.  Esos rumores nos aterrorizaron y le pedimos amablemente al rey que al día siguiente nos llevara hasta la ciudad de los hombres acompañados de un pequeño grupo ya que podríamos ser atacados una vez más. El rey accedió ya que entendió que teníamos que informar al rey de inmediato sobre esta situación. Y así fue que nos despedimos del rey y nos fuimos a la cama. </w:t>
       </w:r>
     </w:p>
     <w:p>
@@ -442,7 +428,7 @@
           <w:sz w:val="28"/>
           <w:u w:val="none"/>
         </w:rPr>
-        <w:t xml:space="preserve"> envió un mensaje solicitando acudir a esa reunión ya que a él los ataques le afectaban por igual. En un caso normal a cualquier ser que no fuera enano no se le dejaría participar en estas reuniones pero tanto el rey Beled como el rey Frenfur decidieron que esto era un caso de emergencia. Así que aceptaron a los hombres en esta reunión Fue en ese momento donde empezó la primera alianza entre enanos y hombres. Estos hechos ocurrieron durante la primera edad entre el año 500 y 525.</w:t>
+        <w:t xml:space="preserve"> envió un mensaje solicitando acudir a esa reunión ya que a él los ataques le afectaban por igual. En un caso normal a cualquier ser que no fuera enano no se le dejaría participar en estas reuniones pero tanto el rey Beled como el rey Frenfur decidieron que esto era un caso de emergencia. Así que aceptaron a los hombres en esta reunión Fue en ese momento donde empezó la primera alianza entre enanos y hombres. Estos hechos ocurrieron durante la primera edad en el año 526.</w:t>
       </w:r>
     </w:p>
     <w:p>
@@ -894,7 +880,7 @@
           <w:sz w:val="28"/>
           <w:u w:val="none"/>
         </w:rPr>
-        <w:t>Nada más abrir salieron disparados una cantidad inmensa de demonios. Me pareció contar nada mas empezar la batalla unos 30 o 40 demonios. En cuanto se rompió aquella inmensa puerta durante un par de segundos se hizo el silencio y practicamente como un estallido llegó la carga de los demonios. Los primeros compañeros que soportaron la carga fueron hechos cenizas o salieron volando como si fueran trapos. La segunda linea tampoco tuvo demasiada suerte. Pude ver como ensartaban a un hombre con el que compartía un trozo de pan esa misma mañana. Era de barbas largas y pelirrojas y decía que cuando volviera de la guerra quería regalarle un anillo precioso a su mujer. Eso me hizo titubear un poco cuando se abalanzaron encima de nosotros pero enseguida aprendimos a reducirlos porque teníamos superioridad numérica y nuestras armaduras eran fuertes, muchos de ellos ni siquiera llevaban mas de dos trapos encima. A lo mejor si hubiesen tenido mejor armamento no lo hubiésemos contado.</w:t>
+        <w:t>Nada más abrir salieron disparados una cantidad inmensa de demonios. Me pareció contar nada mas empezar la batalla unos 30 o 40 demonios. En cuanto se rompió aquella inmensa puerta durante un par de segundos se hizo el silencio y prácticamente como un estallido llegó la carga de los demonios. Los primeros compañeros que soportaron la carga fueron hechos cenizas o salieron volando como si fueran trapos. La segunda linea tampoco tuvo demasiada suerte. Pude ver como ensartaban a un hombre con el que compartía un trozo de pan esa misma mañana. Era de barbas largas y pelirrojas y decía que cuando volviera de la guerra quería regalarle un anillo precioso a su mujer. Eso me hizo titubear un poco cuando se abalanzaron encima de nosotros pero enseguida aprendimos a reducirlos porque teníamos superioridad numérica y nuestras armaduras eran fuertes, muchos de ellos ni siquiera llevaban mas de dos trapos encima. A lo mejor si hubiesen tenido mejor armamento no lo hubiésemos contado.</w:t>
       </w:r>
     </w:p>
     <w:p>
@@ -1176,6 +1162,51 @@
           <w:sz w:val="28"/>
           <w:u w:val="none"/>
         </w:rPr>
+        <w:t>Han pasado varios días desde que cundió el pánico en el fuerte pero aun as</w:t>
+      </w:r>
+      <w:r>
+        <w:rPr>
+          <w:rFonts w:ascii="Harrington" w:hAnsi="Harrington"/>
+          <w:strike w:val="false"/>
+          <w:dstrike w:val="false"/>
+          <w:sz w:val="28"/>
+          <w:u w:val="none"/>
+        </w:rPr>
+        <w:t>í</w:t>
+      </w:r>
+      <w:r>
+        <w:rPr>
+          <w:rFonts w:ascii="Harrington" w:hAnsi="Harrington"/>
+          <w:strike w:val="false"/>
+          <w:dstrike w:val="false"/>
+          <w:sz w:val="28"/>
+          <w:u w:val="none"/>
+        </w:rPr>
+        <w:t xml:space="preserve"> nos hemos mantenido fuertes y no hemos perdido la cordura. Le recomendé al rey Frenfur avisar al mago Vildgur ya que necesitábamos con urgencia su consejo. Y así se hizo, se envió un mensajero para avisar al mago y en unos pocos días el mago ya estaba aquí para escucharnos. En esta pequeña reunión estuvieron presentes los tres reyes, Vildgur, ese individuo tan sospechoso y yo. Y sin más dilación los reyes expresaron sus preocupaciones a Vildgur. Este comentó que en cierto modo era posible que se pudiera alcanzar un nivel tan alto a la hora de crear una raza con habilidades de esconderse sin ser detectados pero también comentó que Feanar cuando estuvo en la ciudadela de los magos no destacaba en nada. En otras palabras era uno más. Pero aun así comentó que la influencia de la magia negra probablemente lo haya vuelto más fuerte así que era probable que hubiera conseguido crear una raza con semejantes habilidades. Mirando de reojo me fijé que Vildgur y el hombre misterioso se conocían. Me pareció escuchar que Vildgur lo llamó por su nombre, el cual era Baldran. Se pasaron media hora hablando aproximadamente  generalmente comentando el tema y buscando una solución rápida y efectiva. Una vez terminaron de hablar Baldran salió disparado a la salida del fuerte y cogió el caballo y tan rápido como el viento se alejó en dirección al noroeste. Yo le pregunté a Vildgur a donde se había ido con tanta prisa. Él me respondió con un tono misterioso -A cumplir su cometido-.</w:t>
+      </w:r>
+    </w:p>
+    <w:p>
+      <w:pPr>
+        <w:pStyle w:val="Normal"/>
+        <w:spacing w:lineRule="auto" w:line="360"/>
+        <w:jc w:val="both"/>
+        <w:rPr>
+          <w:rFonts w:ascii="Harrington" w:hAnsi="Harrington"/>
+          <w:strike w:val="false"/>
+          <w:dstrike w:val="false"/>
+          <w:sz w:val="28"/>
+          <w:u w:val="single"/>
+        </w:rPr>
+      </w:pPr>
+      <w:r>
+        <w:rPr>
+          <w:rFonts w:ascii="Harrington" w:hAnsi="Harrington"/>
+          <w:strike w:val="false"/>
+          <w:dstrike w:val="false"/>
+          <w:sz w:val="28"/>
+          <w:u w:val="single"/>
+        </w:rPr>
+        <w:t>Dia 32</w:t>
       </w:r>
     </w:p>
     <w:p>

</xml_diff>

<commit_message>
ultim commit en pc antic
</commit_message>
<xml_diff>
--- a/History/Diario de Kalig.docx
+++ b/History/Diario de Kalig.docx
@@ -1238,56 +1238,71 @@
           <w:sz w:val="28"/>
           <w:u w:val="none"/>
         </w:rPr>
-        <w:t xml:space="preserve">Hoy ha llegado un mensajero por parte de Baldran diciendo que ha descubierto como desenmascarar a los demonios infiltrados. La mejor forma es analizar su sangre, es decir, por genética los demonios oscuros tienen sangre negra por lo tanto si a los infiltrados se les hiere se mostrará claramente el color de su sangre. Me pareció una forma muy astuta para neutralizar a estos individuos tan molestos. Sugerí al rey Frenfur comprobar la sangre de todos en el fuerte de forma discreta y sin levantar sospechas. </w:t>
-      </w:r>
-      <w:r>
-        <w:rPr>
-          <w:rFonts w:ascii="Harrington" w:hAnsi="Harrington"/>
-          <w:sz w:val="28"/>
-          <w:u w:val="none"/>
-        </w:rPr>
-        <w:t>Y Frenfur, después de hablar con los otros reyes, así actuó.</w:t>
-      </w:r>
-    </w:p>
-    <w:p>
-      <w:pPr>
-        <w:pStyle w:val="Normal"/>
-        <w:spacing w:lineRule="auto" w:line="360"/>
-        <w:jc w:val="both"/>
-        <w:rPr>
-          <w:u w:val="none"/>
-        </w:rPr>
-      </w:pPr>
-      <w:r>
-        <w:rPr>
-          <w:rFonts w:ascii="Harrington" w:hAnsi="Harrington"/>
-          <w:sz w:val="28"/>
-          <w:u w:val="none"/>
-        </w:rPr>
-        <w:t>T</w:t>
-      </w:r>
-      <w:r>
-        <w:rPr>
-          <w:rFonts w:ascii="Harrington" w:hAnsi="Harrington"/>
-          <w:sz w:val="28"/>
-          <w:u w:val="none"/>
-        </w:rPr>
-        <w:t xml:space="preserve">oda esta misión pasó con muy pocos incidentes, el mayor incidente fue cuando uno de los infiltrados, al proceder a verificar su sangre se puso agresivo y violento e intento matar al rey Frenfur. Por suerte o porque los dioses quisieron pude reaccionar suficientemente rápido como para actuar y neutralizar al enemigo. Antes de que el infiltrado pudiera llegar a ni tan siquiera tocar al rey le había clavado una flecha en el cuello dejándolo agonizando durante nos cuantos segundos antes de acabar muriendo. </w:t>
-      </w:r>
-    </w:p>
-    <w:p>
-      <w:pPr>
-        <w:pStyle w:val="Normal"/>
-        <w:spacing w:lineRule="auto" w:line="360"/>
-        <w:jc w:val="both"/>
-        <w:rPr>
-          <w:rFonts w:ascii="Harrington" w:hAnsi="Harrington"/>
-          <w:sz w:val="28"/>
-        </w:rPr>
-      </w:pPr>
-      <w:r>
-        <w:rPr>
-          <w:u w:val="none"/>
+        <w:t>Hoy ha llegado un mensajero por parte de Baldran diciendo que ha descubierto como desenmascarar a los demonios infiltrados. La mejor forma es analizar su sangre, es decir, por genética los demonios oscuros tienen sangre negra por lo tanto si a los infiltrados se les hiere se mostrará claramente el color de su sangre. Me pareció una forma muy astuta para neutralizar a estos individuos tan molestos. Sugerí al rey Frenfur comprobar la sangre de todos en el fuerte de forma discreta y sin levantar sospechas. Y Frenfur, después de hablar con los otros reyes, así actuó.</w:t>
+      </w:r>
+    </w:p>
+    <w:p>
+      <w:pPr>
+        <w:pStyle w:val="Normal"/>
+        <w:spacing w:lineRule="auto" w:line="360"/>
+        <w:jc w:val="both"/>
+        <w:rPr/>
+      </w:pPr>
+      <w:r>
+        <w:rPr>
+          <w:rFonts w:ascii="Harrington" w:hAnsi="Harrington"/>
+          <w:sz w:val="28"/>
+          <w:u w:val="none"/>
+        </w:rPr>
+        <w:t xml:space="preserve">Toda esta misión pasó con muy pocos incidentes, el mayor incidente fue cuando uno de los infiltrados, al proceder a verificar su sangre se puso agresivo y violento e intento matar al rey Frenfur. Por suerte o porque los dioses quisieron pude reaccionar suficientemente rápido como para actuar y neutralizar al enemigo. Antes de que el infiltrado pudiera llegar a ni tan siquiera tocar al rey le había clavado una flecha en el cuello dejándolo agonizando durante nos cuantos segundos antes de acabar muriendo. </w:t>
+      </w:r>
+    </w:p>
+    <w:p>
+      <w:pPr>
+        <w:pStyle w:val="Normal"/>
+        <w:spacing w:lineRule="auto" w:line="360"/>
+        <w:jc w:val="both"/>
+        <w:rPr/>
+      </w:pPr>
+      <w:r>
+        <w:rPr>
+          <w:rFonts w:ascii="Harrington" w:hAnsi="Harrington"/>
+          <w:sz w:val="28"/>
+          <w:u w:val="none"/>
+        </w:rPr>
+        <w:t>Los pocos cuerpos de los infiltrados que encontramos con la misión los quemamos en las afueras del fuerte.</w:t>
+      </w:r>
+    </w:p>
+    <w:p>
+      <w:pPr>
+        <w:pStyle w:val="Normal"/>
+        <w:spacing w:lineRule="auto" w:line="360"/>
+        <w:jc w:val="both"/>
+        <w:rPr/>
+      </w:pPr>
+      <w:r>
+        <w:rPr>
+          <w:rFonts w:ascii="Harrington" w:hAnsi="Harrington"/>
+          <w:sz w:val="28"/>
+          <w:u w:val="none"/>
+        </w:rPr>
+        <w:t>Una vez terminado interiormente me dije que al fin había terminado esta pesadilla.</w:t>
+      </w:r>
+    </w:p>
+    <w:p>
+      <w:pPr>
+        <w:pStyle w:val="Normal"/>
+        <w:spacing w:lineRule="auto" w:line="360"/>
+        <w:jc w:val="both"/>
+        <w:rPr>
+          <w:rFonts w:ascii="Harrington" w:hAnsi="Harrington"/>
+          <w:sz w:val="28"/>
+        </w:rPr>
+      </w:pPr>
+      <w:r>
+        <w:rPr>
+          <w:rFonts w:ascii="Harrington" w:hAnsi="Harrington"/>
+          <w:sz w:val="28"/>
         </w:rPr>
       </w:r>
     </w:p>

</xml_diff>

<commit_message>
Avances en la historia de Kalig (ha empezado su viaje a Odillia)
</commit_message>
<xml_diff>
--- a/History/Diario de Kalig.docx
+++ b/History/Diario de Kalig.docx
@@ -2384,7 +2384,11 @@
         </w:rPr>
       </w:pPr>
       <w:r>
-        <w:rPr/>
+        <w:rPr>
+          <w:sz w:val="28"/>
+          <w:szCs w:val="28"/>
+          <w:u w:val="none"/>
+        </w:rPr>
       </w:r>
     </w:p>
     <w:p>
@@ -2420,23 +2424,408 @@
           <w:szCs w:val="28"/>
           <w:u w:val="none"/>
         </w:rPr>
-        <w:t xml:space="preserve">Hemos llegado a casa y al fin puedo descansar y tomarme una cerveza bien fría. </w:t>
-      </w:r>
-      <w:r>
-        <w:rPr>
-          <w:sz w:val="28"/>
-          <w:szCs w:val="28"/>
-          <w:u w:val="none"/>
-        </w:rPr>
-        <w:t xml:space="preserve">Por lo que sabemos, el nigromante Feanar o se ha quedado escondido dentro de sus fronteras o se esta moviendo solo sin ser visto. De ser esta última opción podría estar en cualquier lado sin que nosotros supiéramos nada. </w:t>
-      </w:r>
-      <w:r>
-        <w:rPr>
-          <w:sz w:val="28"/>
-          <w:szCs w:val="28"/>
-          <w:u w:val="none"/>
-        </w:rPr>
-        <w:t>Durante estos días se pudo respirar autentica paz. Algo que no sentía desde hacía mucho tiempo.</w:t>
+        <w:t xml:space="preserve">Hemos llegado a casa y al fin puedo descansar y tomarme una cerveza bien fría. Por lo que sabemos, el nigromante Feanar o se ha quedado escondido dentro de sus fronteras o se esta moviendo solo sin ser visto. De ser esta última opción podría estar en cualquier lado sin que nosotros supiéramos nada. Durante estos días se pudo respirar autentica paz. Algo que no sentía desde hacía mucho tiempo. Aun así ese sentimiento de paz muy pronto iba a ser interrumpido por un mensaje urgente de Baldran y Vildgur. </w:t>
+      </w:r>
+    </w:p>
+    <w:p>
+      <w:pPr>
+        <w:pStyle w:val="Normal"/>
+        <w:spacing w:lineRule="auto" w:line="240" w:before="0" w:after="160"/>
+        <w:jc w:val="both"/>
+        <w:rPr>
+          <w:u w:val="none"/>
+        </w:rPr>
+      </w:pPr>
+      <w:r>
+        <w:rPr>
+          <w:u w:val="none"/>
+        </w:rPr>
+      </w:r>
+    </w:p>
+    <w:p>
+      <w:pPr>
+        <w:pStyle w:val="Normal"/>
+        <w:spacing w:lineRule="auto" w:line="240" w:before="0" w:after="160"/>
+        <w:jc w:val="both"/>
+        <w:rPr>
+          <w:u w:val="single"/>
+        </w:rPr>
+      </w:pPr>
+      <w:r>
+        <w:rPr>
+          <w:sz w:val="28"/>
+          <w:szCs w:val="28"/>
+          <w:u w:val="single"/>
+        </w:rPr>
+        <w:t>Dia 160 Año 822</w:t>
+      </w:r>
+    </w:p>
+    <w:p>
+      <w:pPr>
+        <w:pStyle w:val="Normal"/>
+        <w:spacing w:lineRule="auto" w:line="240" w:before="0" w:after="160"/>
+        <w:jc w:val="both"/>
+        <w:rPr>
+          <w:u w:val="none"/>
+        </w:rPr>
+      </w:pPr>
+      <w:r>
+        <w:rPr>
+          <w:sz w:val="28"/>
+          <w:szCs w:val="28"/>
+          <w:u w:val="none"/>
+        </w:rPr>
+        <w:t xml:space="preserve">Ha pasado poco mas de un mes desde que volvimos a casa. Durante este periodo de tiempo no hubieron ningún tipo de incidencias ni de noticias acerca de los demonios oscuros ni de Feanar pero ahora hace poco ha llegado un mensajero enviado por el mago Vildgur y el caza nigromantes Baldran. </w:t>
+      </w:r>
+    </w:p>
+    <w:p>
+      <w:pPr>
+        <w:pStyle w:val="Normal"/>
+        <w:spacing w:lineRule="auto" w:line="240" w:before="0" w:after="160"/>
+        <w:jc w:val="both"/>
+        <w:rPr>
+          <w:sz w:val="28"/>
+          <w:szCs w:val="28"/>
+        </w:rPr>
+      </w:pPr>
+      <w:r>
+        <w:rPr>
+          <w:sz w:val="28"/>
+          <w:szCs w:val="28"/>
+        </w:rPr>
+      </w:r>
+    </w:p>
+    <w:p>
+      <w:pPr>
+        <w:pStyle w:val="Normal"/>
+        <w:spacing w:lineRule="auto" w:line="240" w:before="0" w:after="160"/>
+        <w:jc w:val="both"/>
+        <w:rPr>
+          <w:u w:val="none"/>
+        </w:rPr>
+      </w:pPr>
+      <w:r>
+        <w:rPr>
+          <w:sz w:val="28"/>
+          <w:szCs w:val="28"/>
+          <w:u w:val="none"/>
+        </w:rPr>
+        <w:t xml:space="preserve">Al parecer han descubierto unas ruinas en las montañas del este donde, al parecer, puede que un gran mal este </w:t>
+      </w:r>
+      <w:r>
+        <w:rPr>
+          <w:rFonts w:eastAsia="Calibri" w:cs="" w:cstheme="minorBidi" w:eastAsiaTheme="minorHAnsi"/>
+          <w:color w:val="auto"/>
+          <w:kern w:val="0"/>
+          <w:sz w:val="28"/>
+          <w:szCs w:val="28"/>
+          <w:u w:val="none"/>
+          <w:lang w:val="es-ES" w:eastAsia="en-US" w:bidi="ar-SA"/>
+        </w:rPr>
+        <w:t>encerrado</w:t>
+      </w:r>
+      <w:r>
+        <w:rPr>
+          <w:sz w:val="28"/>
+          <w:szCs w:val="28"/>
+          <w:u w:val="none"/>
+        </w:rPr>
+        <w:t xml:space="preserve">. Según ellos ese mal que esta </w:t>
+      </w:r>
+      <w:r>
+        <w:rPr>
+          <w:rFonts w:eastAsia="Calibri" w:cs="" w:cstheme="minorBidi" w:eastAsiaTheme="minorHAnsi"/>
+          <w:color w:val="auto"/>
+          <w:kern w:val="0"/>
+          <w:sz w:val="28"/>
+          <w:szCs w:val="28"/>
+          <w:u w:val="none"/>
+          <w:lang w:val="es-ES" w:eastAsia="en-US" w:bidi="ar-SA"/>
+        </w:rPr>
+        <w:t>encerrado en esas ruinas fue un gran mal del pasado. Fue un mal que acabó con el mundo tal y como lo conocemos ahora. En el mensaje Vildgur los llamó padres de la noche.</w:t>
+      </w:r>
+      <w:r>
+        <w:rPr>
+          <w:sz w:val="28"/>
+          <w:szCs w:val="28"/>
+          <w:u w:val="none"/>
+        </w:rPr>
+        <w:t xml:space="preserve"> Lo que nos están pidiendo es que un pequeño grupo de guerreros los acompañe para investigarlo. Frenfur, después de haberlo pensado con claridad, envió un pequeño grupo de quince enanos de los cuales yo era uno de ellos. </w:t>
+      </w:r>
+    </w:p>
+    <w:p>
+      <w:pPr>
+        <w:pStyle w:val="Normal"/>
+        <w:spacing w:lineRule="auto" w:line="240" w:before="0" w:after="160"/>
+        <w:jc w:val="both"/>
+        <w:rPr>
+          <w:sz w:val="28"/>
+          <w:szCs w:val="28"/>
+        </w:rPr>
+      </w:pPr>
+      <w:r>
+        <w:rPr>
+          <w:sz w:val="28"/>
+          <w:szCs w:val="28"/>
+        </w:rPr>
+      </w:r>
+    </w:p>
+    <w:p>
+      <w:pPr>
+        <w:pStyle w:val="Normal"/>
+        <w:spacing w:lineRule="auto" w:line="240" w:before="0" w:after="160"/>
+        <w:jc w:val="both"/>
+        <w:rPr>
+          <w:u w:val="none"/>
+        </w:rPr>
+      </w:pPr>
+      <w:r>
+        <w:rPr>
+          <w:sz w:val="28"/>
+          <w:szCs w:val="28"/>
+          <w:u w:val="none"/>
+        </w:rPr>
+        <w:t xml:space="preserve">El punto de reunión que tanto Vildgur como Baldran decidieron fue en Odillia un pequeño pueblo de hombres situado al este cerca de las montañas de las ruinas. Baldran nos dio indicaciones de como llegar a ese pueblo por rutas seguras y sin correr peligros innecesarios. Nuestra ruta, por la única ciudad que llegaba a pasar era  Minurden. El resto de la ruta no era más que zona montañosa y algún que otro bosque habitado por elfos. Al parecer Baldran quería evitar que pasáramos por los reinos de los hombres del este por alguna razón que no llegábamos a comprender. Pero aún así sin ningún tipo de discusión decidimos seguir la ruta </w:t>
+      </w:r>
+      <w:r>
+        <w:rPr>
+          <w:sz w:val="28"/>
+          <w:szCs w:val="28"/>
+          <w:u w:val="none"/>
+        </w:rPr>
+        <w:t>que se nos asignó.</w:t>
+      </w:r>
+    </w:p>
+    <w:p>
+      <w:pPr>
+        <w:pStyle w:val="Normal"/>
+        <w:spacing w:lineRule="auto" w:line="240" w:before="0" w:after="160"/>
+        <w:jc w:val="both"/>
+        <w:rPr>
+          <w:u w:val="none"/>
+        </w:rPr>
+      </w:pPr>
+      <w:r>
+        <w:rPr/>
+      </w:r>
+    </w:p>
+    <w:p>
+      <w:pPr>
+        <w:pStyle w:val="Normal"/>
+        <w:spacing w:lineRule="auto" w:line="240" w:before="0" w:after="160"/>
+        <w:jc w:val="both"/>
+        <w:rPr>
+          <w:u w:val="single"/>
+        </w:rPr>
+      </w:pPr>
+      <w:r>
+        <w:rPr>
+          <w:sz w:val="28"/>
+          <w:szCs w:val="28"/>
+          <w:u w:val="single"/>
+        </w:rPr>
+        <w:t>Dia 162 Año 822</w:t>
+      </w:r>
+    </w:p>
+    <w:p>
+      <w:pPr>
+        <w:pStyle w:val="Normal"/>
+        <w:spacing w:lineRule="auto" w:line="240" w:before="0" w:after="160"/>
+        <w:jc w:val="both"/>
+        <w:rPr>
+          <w:u w:val="none"/>
+        </w:rPr>
+      </w:pPr>
+      <w:r>
+        <w:rPr>
+          <w:sz w:val="28"/>
+          <w:szCs w:val="28"/>
+          <w:u w:val="none"/>
+        </w:rPr>
+        <w:t xml:space="preserve">Hoy toca partir hacia Odillia. He recogido mis cosas y, junto a mis compañeros, me dispongo a salir ya de Ered-pul. Y sin más nos pusimos en marcha. </w:t>
+      </w:r>
+    </w:p>
+    <w:p>
+      <w:pPr>
+        <w:pStyle w:val="Normal"/>
+        <w:spacing w:lineRule="auto" w:line="240" w:before="0" w:after="160"/>
+        <w:jc w:val="both"/>
+        <w:rPr>
+          <w:u w:val="none"/>
+        </w:rPr>
+      </w:pPr>
+      <w:r>
+        <w:rPr>
+          <w:sz w:val="28"/>
+          <w:szCs w:val="28"/>
+          <w:u w:val="none"/>
+        </w:rPr>
+        <w:t xml:space="preserve">Al parecer según la ruta que nos dijo Baldran que teníamos que seguir, primero hay que pasar por Minurden. </w:t>
+      </w:r>
+      <w:r>
+        <w:rPr>
+          <w:sz w:val="28"/>
+          <w:szCs w:val="28"/>
+          <w:u w:val="none"/>
+        </w:rPr>
+        <w:t xml:space="preserve">Entonces partimos en dirección al norte que es donde estaba esa ciudad. Me lleve una alegría muy grande el saber que volvere a ver las murallas de Minurden, es una satisfacción que no me puede quitar nadie. </w:t>
+      </w:r>
+    </w:p>
+    <w:p>
+      <w:pPr>
+        <w:pStyle w:val="Normal"/>
+        <w:spacing w:lineRule="auto" w:line="240" w:before="0" w:after="160"/>
+        <w:jc w:val="both"/>
+        <w:rPr>
+          <w:sz w:val="28"/>
+          <w:szCs w:val="28"/>
+        </w:rPr>
+      </w:pPr>
+      <w:r>
+        <w:rPr>
+          <w:u w:val="none"/>
+        </w:rPr>
+      </w:r>
+    </w:p>
+    <w:p>
+      <w:pPr>
+        <w:pStyle w:val="Normal"/>
+        <w:spacing w:lineRule="auto" w:line="240" w:before="0" w:after="160"/>
+        <w:jc w:val="both"/>
+        <w:rPr>
+          <w:u w:val="none"/>
+        </w:rPr>
+      </w:pPr>
+      <w:r>
+        <w:rPr>
+          <w:sz w:val="28"/>
+          <w:szCs w:val="28"/>
+          <w:u w:val="none"/>
+        </w:rPr>
+        <w:t>N</w:t>
+      </w:r>
+      <w:r>
+        <w:rPr>
+          <w:sz w:val="28"/>
+          <w:szCs w:val="28"/>
+          <w:u w:val="none"/>
+        </w:rPr>
+        <w:t>o tardamos más de un par de días en llegar a la gran ciudad. Que recuerdos tengo de esta ciudad de cuando fui de viaje al norte a Mened-pul. Pero esta vez tomare un rumbo bastante diferente a la otra vez. No nos quedamos más de una noche en la ciudad porque aún quedaba un camino muy largo que recorrer y es mejor no hacer esperar a Vildgur y a Baldran más de lo necesario.</w:t>
+      </w:r>
+    </w:p>
+    <w:p>
+      <w:pPr>
+        <w:pStyle w:val="Normal"/>
+        <w:spacing w:lineRule="auto" w:line="240" w:before="0" w:after="160"/>
+        <w:jc w:val="both"/>
+        <w:rPr>
+          <w:sz w:val="28"/>
+          <w:szCs w:val="28"/>
+        </w:rPr>
+      </w:pPr>
+      <w:r>
+        <w:rPr>
+          <w:u w:val="none"/>
+        </w:rPr>
+      </w:r>
+    </w:p>
+    <w:p>
+      <w:pPr>
+        <w:pStyle w:val="Normal"/>
+        <w:spacing w:lineRule="auto" w:line="240" w:before="0" w:after="160"/>
+        <w:jc w:val="both"/>
+        <w:rPr>
+          <w:u w:val="none"/>
+        </w:rPr>
+      </w:pPr>
+      <w:r>
+        <w:rPr>
+          <w:sz w:val="28"/>
+          <w:szCs w:val="28"/>
+          <w:u w:val="none"/>
+        </w:rPr>
+        <w:t xml:space="preserve">Y finalmente dejamos la ciudad y nos adentramos al extenso y vasto camino que nos estaba esperando con las manos abiertas. Seguimos la ruta y después de atravesar una colina nos adentramos a una zona muy montañosa situada  al noreste de Minurden. A pesar de que hubieron dificultades al seguir ese camino, conseguimos atravesar esa zona y continuar sin más problemas. La siguiente zona a la que nos adentramos fue un gran bosque donde no se podía ver la luz del sol. Según tenía entendido estos bosques eran tierra de elfos pero a pesar de ello nos dejaron pasar. Imaginé que Baldran tenía algún conocido de ese bosque y les habrá advertido de que nosotros pasaríamos por </w:t>
+      </w:r>
+      <w:r>
+        <w:rPr>
+          <w:rFonts w:eastAsia="Calibri" w:cs="" w:cstheme="minorBidi" w:eastAsiaTheme="minorHAnsi"/>
+          <w:color w:val="auto"/>
+          <w:kern w:val="0"/>
+          <w:sz w:val="28"/>
+          <w:szCs w:val="28"/>
+          <w:u w:val="none"/>
+          <w:lang w:val="es-ES" w:eastAsia="en-US" w:bidi="ar-SA"/>
+        </w:rPr>
+        <w:t>ahí</w:t>
+      </w:r>
+      <w:r>
+        <w:rPr>
+          <w:sz w:val="28"/>
+          <w:szCs w:val="28"/>
+          <w:u w:val="none"/>
+        </w:rPr>
+        <w:t>. Supongo que por esa razón no nos interceptaron pero si que nos vigilaban desde las sombras. Eso hasta un necio lo sabía.</w:t>
+      </w:r>
+    </w:p>
+    <w:p>
+      <w:pPr>
+        <w:pStyle w:val="Normal"/>
+        <w:spacing w:lineRule="auto" w:line="240" w:before="0" w:after="160"/>
+        <w:jc w:val="both"/>
+        <w:rPr>
+          <w:u w:val="none"/>
+        </w:rPr>
+      </w:pPr>
+      <w:r>
+        <w:rPr>
+          <w:sz w:val="28"/>
+          <w:szCs w:val="28"/>
+          <w:u w:val="none"/>
+        </w:rPr>
+        <w:t xml:space="preserve"> </w:t>
+      </w:r>
+    </w:p>
+    <w:p>
+      <w:pPr>
+        <w:pStyle w:val="Normal"/>
+        <w:spacing w:lineRule="auto" w:line="240" w:before="0" w:after="160"/>
+        <w:jc w:val="both"/>
+        <w:rPr>
+          <w:u w:val="none"/>
+        </w:rPr>
+      </w:pPr>
+      <w:r>
+        <w:rPr/>
+      </w:r>
+    </w:p>
+    <w:p>
+      <w:pPr>
+        <w:pStyle w:val="Normal"/>
+        <w:spacing w:lineRule="auto" w:line="240" w:before="0" w:after="160"/>
+        <w:jc w:val="both"/>
+        <w:rPr>
+          <w:u w:val="none"/>
+        </w:rPr>
+      </w:pPr>
+      <w:r>
+        <w:rPr/>
+      </w:r>
+    </w:p>
+    <w:p>
+      <w:pPr>
+        <w:pStyle w:val="Normal"/>
+        <w:spacing w:lineRule="auto" w:line="240" w:before="0" w:after="160"/>
+        <w:jc w:val="both"/>
+        <w:rPr>
+          <w:sz w:val="28"/>
+          <w:szCs w:val="28"/>
+        </w:rPr>
+      </w:pPr>
+      <w:r>
+        <w:rPr>
+          <w:sz w:val="28"/>
+          <w:szCs w:val="28"/>
+        </w:rPr>
       </w:r>
     </w:p>
     <w:p>

</xml_diff>

<commit_message>
Avances kalig en ruinas + cambios en historia del primer encuentro de Vildgur con los enanos
</commit_message>
<xml_diff>
--- a/History/Diario de Kalig.docx
+++ b/History/Diario de Kalig.docx
@@ -2916,7 +2916,7 @@
           <w:szCs w:val="28"/>
           <w:u w:val="none"/>
         </w:rPr>
-        <w:t>Vildgur fue el primero en hablar contando qué el lugar a donde nos dirigiamos aun estaba a unos pocos días de donde estábamos ahora y que era muy peligroso adentrarse ahí así que nos dijo que aún no era demasiado tarde para echarse atrás y volver a casa. A pesar de todos los avisos todos decidimos seguir para adelante a pesar del peligro que pueda haber.</w:t>
+        <w:t>Vildgur fue el primero en hablar contando qué el lugar a donde nos dirigíamos aun estaba a unos pocos días de donde estábamos ahora y que era muy peligroso adentrarse ahí así que nos dijo que aún no era demasiado tarde para echarse atrás y volver a casa. A pesar de los avisos todos decidimos seguir para adelante a pesar del peligro que pueda haber.</w:t>
       </w:r>
     </w:p>
     <w:p>
@@ -2961,8 +2961,33 @@
           <w:u w:val="none"/>
           <w:lang w:val="es-ES" w:eastAsia="en-US" w:bidi="ar-SA"/>
         </w:rPr>
-        <w:t xml:space="preserve">pertenecientes a un antiguo pueblo de los hombres, un pueblo ya extinto que su modo de vida fue muy parecido al de los enanos ya que solían vivir en cuevas y dentro de las montañas. </w:t>
-      </w:r>
+        <w:t xml:space="preserve">pertenecientes a un antiguo pueblo de los hombres, un pueblo ya extinto que su modo de vida fue muy parecido al de los enanos ya que solían vivir en cuevas y dentro de las montañas. Pero a diferencia de los enanos estos hombres eran mucho más inteligentes y sabios. Según las leyendas, estos hombres fueron los encargados de preservar el conocimiento. Al tener esa misión fueron una civilización muy avanzada para su época con una tecnología que para los magos no eran más que rumores o mitos. Se sobreentiende que tenían información privilegiada a lo que otras razas no podían acceder ya que tenían acceso a tecnología mucha más avanzada que la de las otras razas. Su desaparición siempre fue un gran misterio sin resolver. </w:t>
+      </w:r>
+    </w:p>
+    <w:p>
+      <w:pPr>
+        <w:pStyle w:val="Normal"/>
+        <w:spacing w:lineRule="auto" w:line="240" w:before="0" w:after="160"/>
+        <w:jc w:val="both"/>
+        <w:rPr>
+          <w:u w:val="none"/>
+        </w:rPr>
+      </w:pPr>
+      <w:r>
+        <w:rPr>
+          <w:u w:val="none"/>
+        </w:rPr>
+      </w:r>
+    </w:p>
+    <w:p>
+      <w:pPr>
+        <w:pStyle w:val="Normal"/>
+        <w:spacing w:lineRule="auto" w:line="240" w:before="0" w:after="160"/>
+        <w:jc w:val="both"/>
+        <w:rPr>
+          <w:u w:val="none"/>
+        </w:rPr>
+      </w:pPr>
       <w:r>
         <w:rPr>
           <w:rFonts w:eastAsia="Calibri" w:cs="" w:cstheme="minorBidi" w:eastAsiaTheme="minorHAnsi"/>
@@ -2973,8 +2998,33 @@
           <w:u w:val="none"/>
           <w:lang w:val="es-ES" w:eastAsia="en-US" w:bidi="ar-SA"/>
         </w:rPr>
-        <w:t xml:space="preserve">Pero a diferencia de los enanos estos hombres eran mucho más inteligentes y sabios que los enanos. Según las leyendas, estos hombres fueron los encargados de preservar </w:t>
-      </w:r>
+        <w:t>Según una teoría del mago, fue durante la “nube negra” cuando fueron extinguidos por la erupción del volcán de las tierras de las jardines que afecto a todos los confines de la tierra. Esta erupción afecto en gran medida a la tierra  de estos hombres los cuales no pudieron hacer nada más que aceptar su destino y morir entre humo y llamas. Al ser solo una teoría no se puede saber a ciencia cierta si fue eso realmente lo que paso. Estos hombres fueron llamados “Los cuidadores”.</w:t>
+      </w:r>
+    </w:p>
+    <w:p>
+      <w:pPr>
+        <w:pStyle w:val="Normal"/>
+        <w:spacing w:lineRule="auto" w:line="240" w:before="0" w:after="160"/>
+        <w:jc w:val="both"/>
+        <w:rPr>
+          <w:u w:val="none"/>
+        </w:rPr>
+      </w:pPr>
+      <w:r>
+        <w:rPr>
+          <w:u w:val="none"/>
+        </w:rPr>
+      </w:r>
+    </w:p>
+    <w:p>
+      <w:pPr>
+        <w:pStyle w:val="Normal"/>
+        <w:spacing w:lineRule="auto" w:line="240" w:before="0" w:after="160"/>
+        <w:jc w:val="both"/>
+        <w:rPr>
+          <w:u w:val="none"/>
+        </w:rPr>
+      </w:pPr>
       <w:r>
         <w:rPr>
           <w:rFonts w:eastAsia="Calibri" w:cs="" w:cstheme="minorBidi" w:eastAsiaTheme="minorHAnsi"/>
@@ -2985,8 +3035,33 @@
           <w:u w:val="none"/>
           <w:lang w:val="es-ES" w:eastAsia="en-US" w:bidi="ar-SA"/>
         </w:rPr>
-        <w:t xml:space="preserve">el conocimiento. </w:t>
-      </w:r>
+        <w:t>Pasaron unos pocos días y a lo lejos los enanos empezaron a ver una silueta de una gran entrada al interior de la montaña. Al parecer estos hombres de antaño no construyeron entradas con grandes portones a sus salones como hacían los enanos sino que más bien había una gran decoración alrededor de esta. Encima de la entrada había esculpida una cara con un bigote y una barba enorme con la boca abierta, donde dicha boca representaba la entrada a la ciudad de los hombres. Todos pensamos que la cara del hombre esculpido fue el último líder de los cuidadores. Alguien que en su día hizo todo lo que estuvo en su mano para preservar la vida de los suyos. Pero al fin y al cabo no es más que una suposición. Lo más probable es que haya algún escrito sobre esta raza en la ciudadela maga o en los archivos del imperio gris.</w:t>
+      </w:r>
+    </w:p>
+    <w:p>
+      <w:pPr>
+        <w:pStyle w:val="Normal"/>
+        <w:spacing w:lineRule="auto" w:line="240" w:before="0" w:after="160"/>
+        <w:jc w:val="both"/>
+        <w:rPr>
+          <w:u w:val="none"/>
+        </w:rPr>
+      </w:pPr>
+      <w:r>
+        <w:rPr>
+          <w:u w:val="none"/>
+        </w:rPr>
+      </w:r>
+    </w:p>
+    <w:p>
+      <w:pPr>
+        <w:pStyle w:val="Normal"/>
+        <w:spacing w:lineRule="auto" w:line="240" w:before="0" w:after="160"/>
+        <w:jc w:val="both"/>
+        <w:rPr>
+          <w:u w:val="none"/>
+        </w:rPr>
+      </w:pPr>
       <w:r>
         <w:rPr>
           <w:rFonts w:eastAsia="Calibri" w:cs="" w:cstheme="minorBidi" w:eastAsiaTheme="minorHAnsi"/>
@@ -2997,7 +3072,35 @@
           <w:u w:val="none"/>
           <w:lang w:val="es-ES" w:eastAsia="en-US" w:bidi="ar-SA"/>
         </w:rPr>
-        <w:t xml:space="preserve">Al ser los encargados de preservar el conocimiento se sobreentiende que tenían información privilegiada a lo que otras razas no podían acceder. </w:t>
+        <w:t>Cruzamos la entrada y de golpe todo se oscureció. Había una niebla extraña de un color anaranjado suave que nadie sabía de donde podía proceder ni siquiera Baldran ni Vildgur lo sabían. Todos pensamos que fue el largo tiempo que este lugar estuvo inhabitado el cual genero esta especie de niebla. Atravesamos la niebla sin muchos problemas hasta llegar al final del pasillo con dos entradas una a cada lado. En el medio había un gran muro donde había dibujado un gran dragón blanco y debajo había inscritas las siguientes palabras: “</w:t>
+      </w:r>
+      <w:r>
+        <w:rPr>
+          <w:rFonts w:eastAsia="Calibri" w:cs="" w:cstheme="minorBidi" w:eastAsiaTheme="minorHAnsi"/>
+          <w:i/>
+          <w:iCs/>
+          <w:color w:val="auto"/>
+          <w:kern w:val="0"/>
+          <w:sz w:val="28"/>
+          <w:szCs w:val="28"/>
+          <w:u w:val="none"/>
+          <w:lang w:val="es-ES" w:eastAsia="en-US" w:bidi="ar-SA"/>
+        </w:rPr>
+        <w:t>Surin Raaq non duul fra renna”</w:t>
+      </w:r>
+      <w:r>
+        <w:rPr>
+          <w:rFonts w:eastAsia="Calibri" w:cs="" w:cstheme="minorBidi" w:eastAsiaTheme="minorHAnsi"/>
+          <w:i w:val="false"/>
+          <w:iCs w:val="false"/>
+          <w:color w:val="auto"/>
+          <w:kern w:val="0"/>
+          <w:sz w:val="28"/>
+          <w:szCs w:val="28"/>
+          <w:u w:val="none"/>
+          <w:lang w:val="es-ES" w:eastAsia="en-US" w:bidi="ar-SA"/>
+        </w:rPr>
+        <w:t xml:space="preserve"> en</w:t>
       </w:r>
       <w:r>
         <w:rPr>
@@ -3009,7 +3112,260 @@
           <w:u w:val="none"/>
           <w:lang w:val="es-ES" w:eastAsia="en-US" w:bidi="ar-SA"/>
         </w:rPr>
-        <w:t>Su desaparición siempre fue un gran misterio sin resolver.</w:t>
+        <w:t xml:space="preserve"> una lengua que ninguno de nosotros conocíamos. Solamente Baldran supo de que lengua se trataba. Antes de explicar el significado de dichas palabras dijo que era la antigua lengua de los dragones, una lengua que muy pocos hombres llegaron a aprender durante la época de los cuidadores, y que actualmente fue olvidada. Esas palabras significan “Que el mal no vuelva a renacer jamás”, unas palabras que en el momento en que las pronunció Baldran nos recorrió un inquietante escalofrió por todo nuestro cuerpo. Ahora lo que cabe preguntarse es de que clase de mal estamos hablando. Esa respuesta ni siquiera las mentes más brillantes pueden obtener la respuesta. </w:t>
+      </w:r>
+    </w:p>
+    <w:p>
+      <w:pPr>
+        <w:pStyle w:val="Normal"/>
+        <w:spacing w:lineRule="auto" w:line="240" w:before="0" w:after="160"/>
+        <w:jc w:val="both"/>
+        <w:rPr>
+          <w:u w:val="none"/>
+        </w:rPr>
+      </w:pPr>
+      <w:r>
+        <w:rPr/>
+      </w:r>
+    </w:p>
+    <w:p>
+      <w:pPr>
+        <w:pStyle w:val="Normal"/>
+        <w:spacing w:lineRule="auto" w:line="240" w:before="0" w:after="160"/>
+        <w:jc w:val="both"/>
+        <w:rPr>
+          <w:u w:val="none"/>
+        </w:rPr>
+      </w:pPr>
+      <w:r>
+        <w:rPr>
+          <w:rFonts w:eastAsia="Calibri" w:cs="" w:cstheme="minorBidi" w:eastAsiaTheme="minorHAnsi"/>
+          <w:color w:val="auto"/>
+          <w:kern w:val="0"/>
+          <w:sz w:val="28"/>
+          <w:szCs w:val="28"/>
+          <w:u w:val="none"/>
+          <w:lang w:val="es-ES" w:eastAsia="en-US" w:bidi="ar-SA"/>
+        </w:rPr>
+        <w:t>Este suceso fue algo que dejó anonadados tanto a Vildgur como a Baldran cosa que provoco que ambos, después de haber explorado con detalle esa cueva, fueran a buscar información sobre los cuidadores y los antiguos males antes de la erupción del Cólea.</w:t>
+      </w:r>
+    </w:p>
+    <w:p>
+      <w:pPr>
+        <w:pStyle w:val="Normal"/>
+        <w:spacing w:lineRule="auto" w:line="240" w:before="0" w:after="160"/>
+        <w:jc w:val="both"/>
+        <w:rPr>
+          <w:u w:val="none"/>
+        </w:rPr>
+      </w:pPr>
+      <w:r>
+        <w:rPr/>
+      </w:r>
+    </w:p>
+    <w:p>
+      <w:pPr>
+        <w:pStyle w:val="Normal"/>
+        <w:spacing w:lineRule="auto" w:line="240" w:before="0" w:after="160"/>
+        <w:jc w:val="both"/>
+        <w:rPr>
+          <w:u w:val="none"/>
+        </w:rPr>
+      </w:pPr>
+      <w:r>
+        <w:rPr>
+          <w:rFonts w:eastAsia="Calibri" w:cs="" w:cstheme="minorBidi" w:eastAsiaTheme="minorHAnsi"/>
+          <w:color w:val="auto"/>
+          <w:kern w:val="0"/>
+          <w:sz w:val="28"/>
+          <w:szCs w:val="28"/>
+          <w:u w:val="none"/>
+          <w:lang w:val="es-ES" w:eastAsia="en-US" w:bidi="ar-SA"/>
+        </w:rPr>
+        <w:t>Siguiendo con la investigación y para abarcar más terreno nos dividimos. Yo fui junto a Vildgur y unos cuantos enanos y el resto fue con Baldran. Nosotros tomamos la entrada de la izquierda y el resto fue por la derecha.</w:t>
+      </w:r>
+    </w:p>
+    <w:p>
+      <w:pPr>
+        <w:pStyle w:val="Normal"/>
+        <w:spacing w:lineRule="auto" w:line="240" w:before="0" w:after="160"/>
+        <w:jc w:val="both"/>
+        <w:rPr>
+          <w:u w:val="none"/>
+        </w:rPr>
+      </w:pPr>
+      <w:r>
+        <w:rPr/>
+      </w:r>
+    </w:p>
+    <w:p>
+      <w:pPr>
+        <w:pStyle w:val="Normal"/>
+        <w:spacing w:lineRule="auto" w:line="240" w:before="0" w:after="160"/>
+        <w:jc w:val="both"/>
+        <w:rPr>
+          <w:u w:val="none"/>
+        </w:rPr>
+      </w:pPr>
+      <w:r>
+        <w:rPr>
+          <w:rFonts w:eastAsia="Calibri" w:cs="" w:cstheme="minorBidi" w:eastAsiaTheme="minorHAnsi"/>
+          <w:color w:val="auto"/>
+          <w:kern w:val="0"/>
+          <w:sz w:val="28"/>
+          <w:szCs w:val="28"/>
+          <w:u w:val="none"/>
+          <w:lang w:val="es-ES" w:eastAsia="en-US" w:bidi="ar-SA"/>
+        </w:rPr>
+        <w:t xml:space="preserve">Nada máas entrar nos encontramos una gran sala donde el final la vista no llegaba a alcanzar. Dicha sala, por lo visto, se había conservado muy bien a pesar del paso de los siglos que estuvo abandonado. Había una gran decoración en el interior con grandes paredes de piedra lisa. No muy lejos de donde entramos nos encontramos una mesa de madera y encima había una gran cantidad de herramientas que no había visto jamás. Una de las herramientas, la cual me dio más curiosidad, tenía una forma circular con un agujero en medio. Al tocarla, de golpe se iluminó con un color azulado </w:t>
+      </w:r>
+      <w:r>
+        <w:rPr>
+          <w:rFonts w:eastAsia="Calibri" w:cs="" w:cstheme="minorBidi" w:eastAsiaTheme="minorHAnsi"/>
+          <w:color w:val="auto"/>
+          <w:kern w:val="0"/>
+          <w:sz w:val="28"/>
+          <w:szCs w:val="28"/>
+          <w:u w:val="none"/>
+          <w:lang w:val="es-ES" w:eastAsia="en-US" w:bidi="ar-SA"/>
+        </w:rPr>
+        <w:t>suave</w:t>
+      </w:r>
+      <w:r>
+        <w:rPr>
+          <w:rFonts w:eastAsia="Calibri" w:cs="" w:cstheme="minorBidi" w:eastAsiaTheme="minorHAnsi"/>
+          <w:color w:val="auto"/>
+          <w:kern w:val="0"/>
+          <w:sz w:val="28"/>
+          <w:szCs w:val="28"/>
+          <w:u w:val="none"/>
+          <w:lang w:val="es-ES" w:eastAsia="en-US" w:bidi="ar-SA"/>
+        </w:rPr>
+        <w:t xml:space="preserve"> alrededor. </w:t>
+      </w:r>
+      <w:r>
+        <w:rPr>
+          <w:rFonts w:eastAsia="Calibri" w:cs="" w:cstheme="minorBidi" w:eastAsiaTheme="minorHAnsi"/>
+          <w:color w:val="auto"/>
+          <w:kern w:val="0"/>
+          <w:sz w:val="28"/>
+          <w:szCs w:val="28"/>
+          <w:u w:val="none"/>
+          <w:lang w:val="es-ES" w:eastAsia="en-US" w:bidi="ar-SA"/>
+        </w:rPr>
+        <w:t xml:space="preserve">No sabíamos si eso podía ser una herramienta inofensiva o un arma. Al no saber algo así fuimos inteligentes y lo dejamos donde los encontramos. En cambio, Vildgur sin vacilar, recogió el arma y se lo guardó pensando que Baldran le interesaría esta clase de artilugios. </w:t>
+      </w:r>
+    </w:p>
+    <w:p>
+      <w:pPr>
+        <w:pStyle w:val="Normal"/>
+        <w:spacing w:lineRule="auto" w:line="240" w:before="0" w:after="160"/>
+        <w:jc w:val="both"/>
+        <w:rPr>
+          <w:u w:val="none"/>
+        </w:rPr>
+      </w:pPr>
+      <w:r>
+        <w:rPr/>
+      </w:r>
+    </w:p>
+    <w:p>
+      <w:pPr>
+        <w:pStyle w:val="Normal"/>
+        <w:spacing w:lineRule="auto" w:line="240" w:before="0" w:after="160"/>
+        <w:jc w:val="left"/>
+        <w:rPr>
+          <w:u w:val="none"/>
+        </w:rPr>
+      </w:pPr>
+      <w:r>
+        <w:rPr>
+          <w:rFonts w:eastAsia="Calibri" w:cs="" w:cstheme="minorBidi" w:eastAsiaTheme="minorHAnsi"/>
+          <w:color w:val="auto"/>
+          <w:kern w:val="0"/>
+          <w:sz w:val="28"/>
+          <w:szCs w:val="28"/>
+          <w:u w:val="none"/>
+          <w:lang w:val="es-ES" w:eastAsia="en-US" w:bidi="ar-SA"/>
+        </w:rPr>
+        <w:t>Sin más espera seguimos nuestro camino mirando con mucha curiosidad el resto de objetos que había. Se podía ver que había desde armas hasta azadas. No tardamos mucho en pasar de largo y encontrarnos un pequeño cuarto a nuestra izquierda donde había amontonados unas cuantas estanterías con libros viejos. La mayoría estaban mal conservados y fueron imposibles de leer. En una de las estanterías, la que estaba a punto de caerse por el peso de los libros, había unos cuantos libros amontonados los cuales, a pesar del tiempo, estaban bien conservados. Cuidadosamente Vildgur recogió dichos libros y los guardó. De reojo pude leer el titulo de uno de los libros el cual era “La leyenda de Finrad, el buscador”, un libro que no me dio más que curiosidad de que podía tratar. Algo que supongo nunca llegare a saber.</w:t>
+      </w:r>
+    </w:p>
+    <w:p>
+      <w:pPr>
+        <w:pStyle w:val="Normal"/>
+        <w:spacing w:lineRule="auto" w:line="240" w:before="0" w:after="160"/>
+        <w:jc w:val="left"/>
+        <w:rPr>
+          <w:u w:val="none"/>
+        </w:rPr>
+      </w:pPr>
+      <w:r>
+        <w:rPr>
+          <w:rFonts w:eastAsia="Calibri" w:cs="" w:cstheme="minorBidi" w:eastAsiaTheme="minorHAnsi"/>
+          <w:color w:val="auto"/>
+          <w:kern w:val="0"/>
+          <w:sz w:val="28"/>
+          <w:szCs w:val="28"/>
+          <w:u w:val="none"/>
+          <w:lang w:val="es-ES" w:eastAsia="en-US" w:bidi="ar-SA"/>
+        </w:rPr>
+        <w:t xml:space="preserve">Salimos del cuarto y seguimos nuestro camino y al fin llegamos al final de la sala. Llegando al final nos dimos cuenta que solo había una salida a nuestra derecha. </w:t>
+      </w:r>
+      <w:r>
+        <w:rPr>
+          <w:rFonts w:eastAsia="Calibri" w:cs="" w:cstheme="minorBidi" w:eastAsiaTheme="minorHAnsi"/>
+          <w:color w:val="auto"/>
+          <w:kern w:val="0"/>
+          <w:sz w:val="28"/>
+          <w:szCs w:val="28"/>
+          <w:u w:val="none"/>
+          <w:lang w:val="es-ES" w:eastAsia="en-US" w:bidi="ar-SA"/>
+        </w:rPr>
+        <w:t>Por lo visto, esta salida daba a un pasillo que conectaba con la sala donde estaban investigando el grupo de Baldran. Sin embargo en el centro del pasillo había un pequeño pasadizo adornado con un arco de piedra por el cual, si lo atravesabas, llegabas a una sala ciruclar, que a mi parecer, servía para reuniones importantes del consejo de los cuidadores pero supongo que no es más que una teoría mía. Espero que Vildgur o Baldran lo sepan y nos cuenten su uso porque me parece que esta sala tiene una fomra bastante interesante y me gustaría saber su utilidad.</w:t>
+      </w:r>
+    </w:p>
+    <w:p>
+      <w:pPr>
+        <w:pStyle w:val="Normal"/>
+        <w:spacing w:lineRule="auto" w:line="240" w:before="0" w:after="160"/>
+        <w:jc w:val="both"/>
+        <w:rPr>
+          <w:u w:val="none"/>
+        </w:rPr>
+      </w:pPr>
+      <w:r>
+        <w:rPr>
+          <w:u w:val="none"/>
+        </w:rPr>
+      </w:r>
+    </w:p>
+    <w:p>
+      <w:pPr>
+        <w:pStyle w:val="Normal"/>
+        <w:spacing w:lineRule="auto" w:line="240" w:before="0" w:after="160"/>
+        <w:jc w:val="both"/>
+        <w:rPr>
+          <w:u w:val="none"/>
+        </w:rPr>
+      </w:pPr>
+      <w:r>
+        <w:rPr>
+          <w:u w:val="none"/>
+        </w:rPr>
+      </w:r>
+    </w:p>
+    <w:p>
+      <w:pPr>
+        <w:pStyle w:val="Normal"/>
+        <w:spacing w:lineRule="auto" w:line="240" w:before="0" w:after="160"/>
+        <w:jc w:val="both"/>
+        <w:rPr>
+          <w:u w:val="none"/>
+        </w:rPr>
+      </w:pPr>
+      <w:r>
+        <w:rPr/>
       </w:r>
     </w:p>
     <w:sectPr>

</xml_diff>